<commit_message>
pdf of network programming
</commit_message>
<xml_diff>
--- a/Network Programming/Reports/Words/NP.docx
+++ b/Network Programming/Reports/Words/NP.docx
@@ -766,7 +766,7 @@
                 <w:sz w:val="28"/>
                 <w:szCs w:val="28"/>
               </w:rPr>
-              <w:t>22</w:t>
+              <w:t>11</w:t>
             </w:r>
             <w:r>
               <w:rPr>
@@ -775,7 +775,7 @@
                 <w:szCs w:val="28"/>
                 <w:vertAlign w:val="superscript"/>
               </w:rPr>
-              <w:t>nd</w:t>
+              <w:t>th</w:t>
             </w:r>
             <w:r>
               <w:rPr>
@@ -783,7 +783,15 @@
                 <w:sz w:val="28"/>
                 <w:szCs w:val="28"/>
               </w:rPr>
-              <w:t xml:space="preserve"> April, 2025</w:t>
+              <w:t xml:space="preserve"> May</w:t>
+            </w:r>
+            <w:r>
+              <w:rPr>
+                <w:rFonts w:ascii="Times New Roman" w:hAnsi="Times New Roman" w:cs="Times New Roman"/>
+                <w:sz w:val="28"/>
+                <w:szCs w:val="28"/>
+              </w:rPr>
+              <w:t>, 2025</w:t>
             </w:r>
           </w:p>
         </w:tc>
@@ -7358,7 +7366,6 @@
   <w:style w:type="character" w:default="1" w:styleId="DefaultParagraphFont">
     <w:name w:val="Default Paragraph Font"/>
     <w:uiPriority w:val="1"/>
-    <w:semiHidden/>
     <w:unhideWhenUsed/>
   </w:style>
   <w:style w:type="table" w:default="1" w:styleId="TableNormal">

</xml_diff>

<commit_message>
Coorection in doc of NP
</commit_message>
<xml_diff>
--- a/Network Programming/Reports/Words/NP.docx
+++ b/Network Programming/Reports/Words/NP.docx
@@ -29,7 +29,7 @@
                     </pic:cNvPicPr>
                   </pic:nvPicPr>
                   <pic:blipFill>
-                    <a:blip r:embed="rId6"/>
+                    <a:blip r:embed="rId8"/>
                     <a:stretch>
                       <a:fillRect/>
                     </a:stretch>
@@ -938,7 +938,7 @@
                     </pic:cNvPicPr>
                   </pic:nvPicPr>
                   <pic:blipFill>
-                    <a:blip r:embed="rId7">
+                    <a:blip r:embed="rId9">
                       <a:extLst>
                         <a:ext uri="{28A0092B-C50C-407E-A947-70E740481C1C}">
                           <a14:useLocalDpi xmlns:a14="http://schemas.microsoft.com/office/drawing/2010/main" val="0"/>
@@ -1041,7 +1041,7 @@
         </w:rPr>
         <w:t xml:space="preserve">Write a program to print the address of </w:t>
       </w:r>
-      <w:hyperlink r:id="rId8" w:history="1">
+      <w:hyperlink r:id="rId10" w:history="1">
         <w:r>
           <w:rPr>
             <w:rStyle w:val="Hyperlink"/>
@@ -1090,7 +1090,7 @@
                     </pic:cNvPicPr>
                   </pic:nvPicPr>
                   <pic:blipFill>
-                    <a:blip r:embed="rId9">
+                    <a:blip r:embed="rId11">
                       <a:extLst>
                         <a:ext uri="{28A0092B-C50C-407E-A947-70E740481C1C}">
                           <a14:useLocalDpi xmlns:a14="http://schemas.microsoft.com/office/drawing/2010/main" val="0"/>
@@ -1172,7 +1172,7 @@
                     <pic:cNvPicPr/>
                   </pic:nvPicPr>
                   <pic:blipFill>
-                    <a:blip r:embed="rId10"/>
+                    <a:blip r:embed="rId12"/>
                     <a:stretch>
                       <a:fillRect/>
                     </a:stretch>
@@ -1235,148 +1235,6 @@
             <wp:extent cx="5372050" cy="495300"/>
             <wp:effectExtent l="0" t="0" r="635" b="0"/>
             <wp:docPr id="4" name="Picture 4"/>
-            <wp:cNvGraphicFramePr>
-              <a:graphicFrameLocks xmlns:a="http://schemas.openxmlformats.org/drawingml/2006/main" noChangeAspect="1"/>
-            </wp:cNvGraphicFramePr>
-            <a:graphic xmlns:a="http://schemas.openxmlformats.org/drawingml/2006/main">
-              <a:graphicData uri="http://schemas.openxmlformats.org/drawingml/2006/picture">
-                <pic:pic xmlns:pic="http://schemas.openxmlformats.org/drawingml/2006/picture">
-                  <pic:nvPicPr>
-                    <pic:cNvPr id="1" name=""/>
-                    <pic:cNvPicPr/>
-                  </pic:nvPicPr>
-                  <pic:blipFill>
-                    <a:blip r:embed="rId11"/>
-                    <a:stretch>
-                      <a:fillRect/>
-                    </a:stretch>
-                  </pic:blipFill>
-                  <pic:spPr>
-                    <a:xfrm>
-                      <a:off x="0" y="0"/>
-                      <a:ext cx="5422260" cy="499929"/>
-                    </a:xfrm>
-                    <a:prstGeom prst="rect">
-                      <a:avLst/>
-                    </a:prstGeom>
-                  </pic:spPr>
-                </pic:pic>
-              </a:graphicData>
-            </a:graphic>
-          </wp:inline>
-        </w:drawing>
-      </w:r>
-    </w:p>
-    <w:p>
-      <w:pPr>
-        <w:pStyle w:val="Heading2"/>
-        <w:numPr>
-          <w:ilvl w:val="0"/>
-          <w:numId w:val="3"/>
-        </w:numPr>
-        <w:jc w:val="both"/>
-        <w:rPr>
-          <w:rFonts w:ascii="Times New Roman" w:hAnsi="Times New Roman" w:cs="Times New Roman"/>
-          <w:color w:val="auto"/>
-          <w:sz w:val="24"/>
-          <w:szCs w:val="24"/>
-        </w:rPr>
-      </w:pPr>
-      <w:r>
-        <w:rPr>
-          <w:rFonts w:ascii="Times New Roman" w:hAnsi="Times New Roman" w:cs="Times New Roman"/>
-          <w:color w:val="auto"/>
-          <w:sz w:val="24"/>
-          <w:szCs w:val="24"/>
-        </w:rPr>
-        <w:t>Write a program to find the IP address and hostname of the local machine.</w:t>
-      </w:r>
-    </w:p>
-    <w:p>
-      <w:pPr>
-        <w:ind w:left="720"/>
-        <w:jc w:val="both"/>
-      </w:pPr>
-      <w:r>
-        <w:rPr>
-          <w:noProof/>
-        </w:rPr>
-        <w:drawing>
-          <wp:inline distT="0" distB="0" distL="0" distR="0" wp14:anchorId="18E2795E" wp14:editId="17B79EC6">
-            <wp:extent cx="5387340" cy="580012"/>
-            <wp:effectExtent l="0" t="0" r="3810" b="0"/>
-            <wp:docPr id="5" name="Picture 5"/>
-            <wp:cNvGraphicFramePr>
-              <a:graphicFrameLocks xmlns:a="http://schemas.openxmlformats.org/drawingml/2006/main" noChangeAspect="1"/>
-            </wp:cNvGraphicFramePr>
-            <a:graphic xmlns:a="http://schemas.openxmlformats.org/drawingml/2006/main">
-              <a:graphicData uri="http://schemas.openxmlformats.org/drawingml/2006/picture">
-                <pic:pic xmlns:pic="http://schemas.openxmlformats.org/drawingml/2006/picture">
-                  <pic:nvPicPr>
-                    <pic:cNvPr id="1" name=""/>
-                    <pic:cNvPicPr/>
-                  </pic:nvPicPr>
-                  <pic:blipFill>
-                    <a:blip r:embed="rId12"/>
-                    <a:stretch>
-                      <a:fillRect/>
-                    </a:stretch>
-                  </pic:blipFill>
-                  <pic:spPr>
-                    <a:xfrm>
-                      <a:off x="0" y="0"/>
-                      <a:ext cx="5396428" cy="580990"/>
-                    </a:xfrm>
-                    <a:prstGeom prst="rect">
-                      <a:avLst/>
-                    </a:prstGeom>
-                  </pic:spPr>
-                </pic:pic>
-              </a:graphicData>
-            </a:graphic>
-          </wp:inline>
-        </w:drawing>
-      </w:r>
-    </w:p>
-    <w:p>
-      <w:pPr>
-        <w:pStyle w:val="Heading2"/>
-        <w:numPr>
-          <w:ilvl w:val="0"/>
-          <w:numId w:val="3"/>
-        </w:numPr>
-        <w:jc w:val="both"/>
-        <w:rPr>
-          <w:rFonts w:ascii="Times New Roman" w:hAnsi="Times New Roman" w:cs="Times New Roman"/>
-          <w:color w:val="auto"/>
-          <w:sz w:val="24"/>
-          <w:szCs w:val="24"/>
-        </w:rPr>
-      </w:pPr>
-      <w:r>
-        <w:rPr>
-          <w:rFonts w:ascii="Times New Roman" w:hAnsi="Times New Roman" w:cs="Times New Roman"/>
-          <w:color w:val="auto"/>
-          <w:sz w:val="24"/>
-          <w:szCs w:val="24"/>
-        </w:rPr>
-        <w:t>Write a program to get IPv4 and IPv6 address of the given web address.</w:t>
-      </w:r>
-    </w:p>
-    <w:p>
-      <w:pPr>
-        <w:ind w:left="720"/>
-        <w:jc w:val="both"/>
-      </w:pPr>
-      <w:r>
-        <w:rPr>
-          <w:noProof/>
-        </w:rPr>
-        <w:drawing>
-          <wp:inline distT="0" distB="0" distL="0" distR="0" wp14:anchorId="10F925A5" wp14:editId="727A7BDD">
-            <wp:extent cx="5427521" cy="548640"/>
-            <wp:effectExtent l="0" t="0" r="1905" b="3810"/>
-            <wp:docPr id="8" name="Picture 8"/>
             <wp:cNvGraphicFramePr>
               <a:graphicFrameLocks xmlns:a="http://schemas.openxmlformats.org/drawingml/2006/main" noChangeAspect="1"/>
             </wp:cNvGraphicFramePr>
@@ -1396,7 +1254,7 @@
                   <pic:spPr>
                     <a:xfrm>
                       <a:off x="0" y="0"/>
-                      <a:ext cx="5441872" cy="550091"/>
+                      <a:ext cx="5422260" cy="499929"/>
                     </a:xfrm>
                     <a:prstGeom prst="rect">
                       <a:avLst/>
@@ -1431,27 +1289,7 @@
           <w:sz w:val="24"/>
           <w:szCs w:val="24"/>
         </w:rPr>
-        <w:t xml:space="preserve">Write a program for determining whether an Ip address </w:t>
-      </w:r>
-      <w:proofErr w:type="gramStart"/>
-      <w:r>
-        <w:rPr>
-          <w:rFonts w:ascii="Times New Roman" w:hAnsi="Times New Roman" w:cs="Times New Roman"/>
-          <w:color w:val="auto"/>
-          <w:sz w:val="24"/>
-          <w:szCs w:val="24"/>
-        </w:rPr>
-        <w:t>is  IPv</w:t>
-      </w:r>
-      <w:proofErr w:type="gramEnd"/>
-      <w:r>
-        <w:rPr>
-          <w:rFonts w:ascii="Times New Roman" w:hAnsi="Times New Roman" w:cs="Times New Roman"/>
-          <w:color w:val="auto"/>
-          <w:sz w:val="24"/>
-          <w:szCs w:val="24"/>
-        </w:rPr>
-        <w:t>4 or IPv6.</w:t>
+        <w:t>Write a program to find the IP address and hostname of the local machine.</w:t>
       </w:r>
     </w:p>
     <w:p>
@@ -1464,10 +1302,10 @@
           <w:noProof/>
         </w:rPr>
         <w:drawing>
-          <wp:inline distT="0" distB="0" distL="0" distR="0" wp14:anchorId="34AFAB30" wp14:editId="39914D8F">
-            <wp:extent cx="5417820" cy="475763"/>
-            <wp:effectExtent l="0" t="0" r="0" b="635"/>
-            <wp:docPr id="10" name="Picture 10"/>
+          <wp:inline distT="0" distB="0" distL="0" distR="0" wp14:anchorId="18E2795E" wp14:editId="17B79EC6">
+            <wp:extent cx="5387340" cy="580012"/>
+            <wp:effectExtent l="0" t="0" r="3810" b="0"/>
+            <wp:docPr id="5" name="Picture 5"/>
             <wp:cNvGraphicFramePr>
               <a:graphicFrameLocks xmlns:a="http://schemas.openxmlformats.org/drawingml/2006/main" noChangeAspect="1"/>
             </wp:cNvGraphicFramePr>
@@ -1487,7 +1325,7 @@
                   <pic:spPr>
                     <a:xfrm>
                       <a:off x="0" y="0"/>
-                      <a:ext cx="5444020" cy="478064"/>
+                      <a:ext cx="5396428" cy="580990"/>
                     </a:xfrm>
                     <a:prstGeom prst="rect">
                       <a:avLst/>
@@ -1522,7 +1360,7 @@
           <w:sz w:val="24"/>
           <w:szCs w:val="24"/>
         </w:rPr>
-        <w:t>Write a program for testing the characteristics of an IP address.</w:t>
+        <w:t>Write a program to get IPv4 and IPv6 address of the given web address.</w:t>
       </w:r>
     </w:p>
     <w:p>
@@ -1535,10 +1373,10 @@
           <w:noProof/>
         </w:rPr>
         <w:drawing>
-          <wp:inline distT="0" distB="0" distL="0" distR="0" wp14:anchorId="6BE7BF07" wp14:editId="3733E393">
-            <wp:extent cx="5410200" cy="671125"/>
-            <wp:effectExtent l="0" t="0" r="0" b="0"/>
-            <wp:docPr id="11" name="Picture 11"/>
+          <wp:inline distT="0" distB="0" distL="0" distR="0" wp14:anchorId="10F925A5" wp14:editId="727A7BDD">
+            <wp:extent cx="5427521" cy="548640"/>
+            <wp:effectExtent l="0" t="0" r="1905" b="3810"/>
+            <wp:docPr id="8" name="Picture 8"/>
             <wp:cNvGraphicFramePr>
               <a:graphicFrameLocks xmlns:a="http://schemas.openxmlformats.org/drawingml/2006/main" noChangeAspect="1"/>
             </wp:cNvGraphicFramePr>
@@ -1558,7 +1396,7 @@
                   <pic:spPr>
                     <a:xfrm>
                       <a:off x="0" y="0"/>
-                      <a:ext cx="5416453" cy="671901"/>
+                      <a:ext cx="5441872" cy="550091"/>
                     </a:xfrm>
                     <a:prstGeom prst="rect">
                       <a:avLst/>
@@ -1593,44 +1431,114 @@
           <w:sz w:val="24"/>
           <w:szCs w:val="24"/>
         </w:rPr>
-        <w:lastRenderedPageBreak/>
-        <w:t>Write a program that compares the domain name are “</w:t>
-      </w:r>
-      <w:hyperlink r:id="rId16" w:history="1">
-        <w:r>
-          <w:rPr>
-            <w:rStyle w:val="Hyperlink"/>
-            <w:rFonts w:ascii="Times New Roman" w:hAnsi="Times New Roman" w:cs="Times New Roman"/>
-            <w:color w:val="auto"/>
-            <w:sz w:val="24"/>
-            <w:szCs w:val="24"/>
-          </w:rPr>
-          <w:t>www.ibiblio.org</w:t>
-        </w:r>
-      </w:hyperlink>
-      <w:r>
-        <w:rPr>
-          <w:rFonts w:ascii="Times New Roman" w:hAnsi="Times New Roman" w:cs="Times New Roman"/>
-          <w:color w:val="auto"/>
-          <w:sz w:val="24"/>
-          <w:szCs w:val="24"/>
-        </w:rPr>
-        <w:t>” and “helios.ibiblio.org” the same?</w:t>
+        <w:t xml:space="preserve">Write a program for determining whether an Ip address </w:t>
+      </w:r>
+      <w:proofErr w:type="gramStart"/>
+      <w:r>
+        <w:rPr>
+          <w:rFonts w:ascii="Times New Roman" w:hAnsi="Times New Roman" w:cs="Times New Roman"/>
+          <w:color w:val="auto"/>
+          <w:sz w:val="24"/>
+          <w:szCs w:val="24"/>
+        </w:rPr>
+        <w:t>is  IPv</w:t>
+      </w:r>
+      <w:proofErr w:type="gramEnd"/>
+      <w:r>
+        <w:rPr>
+          <w:rFonts w:ascii="Times New Roman" w:hAnsi="Times New Roman" w:cs="Times New Roman"/>
+          <w:color w:val="auto"/>
+          <w:sz w:val="24"/>
+          <w:szCs w:val="24"/>
+        </w:rPr>
+        <w:t>4 or IPv6.</w:t>
       </w:r>
     </w:p>
     <w:p>
       <w:pPr>
         <w:ind w:left="720"/>
+        <w:jc w:val="both"/>
       </w:pPr>
       <w:r>
         <w:rPr>
           <w:noProof/>
         </w:rPr>
         <w:drawing>
-          <wp:inline distT="0" distB="0" distL="0" distR="0" wp14:anchorId="1A0369BD" wp14:editId="3AE22D50">
-            <wp:extent cx="5433060" cy="482744"/>
+          <wp:inline distT="0" distB="0" distL="0" distR="0" wp14:anchorId="34AFAB30" wp14:editId="39914D8F">
+            <wp:extent cx="5417820" cy="475763"/>
+            <wp:effectExtent l="0" t="0" r="0" b="635"/>
+            <wp:docPr id="10" name="Picture 10"/>
+            <wp:cNvGraphicFramePr>
+              <a:graphicFrameLocks xmlns:a="http://schemas.openxmlformats.org/drawingml/2006/main" noChangeAspect="1"/>
+            </wp:cNvGraphicFramePr>
+            <a:graphic xmlns:a="http://schemas.openxmlformats.org/drawingml/2006/main">
+              <a:graphicData uri="http://schemas.openxmlformats.org/drawingml/2006/picture">
+                <pic:pic xmlns:pic="http://schemas.openxmlformats.org/drawingml/2006/picture">
+                  <pic:nvPicPr>
+                    <pic:cNvPr id="1" name=""/>
+                    <pic:cNvPicPr/>
+                  </pic:nvPicPr>
+                  <pic:blipFill>
+                    <a:blip r:embed="rId16"/>
+                    <a:stretch>
+                      <a:fillRect/>
+                    </a:stretch>
+                  </pic:blipFill>
+                  <pic:spPr>
+                    <a:xfrm>
+                      <a:off x="0" y="0"/>
+                      <a:ext cx="5444020" cy="478064"/>
+                    </a:xfrm>
+                    <a:prstGeom prst="rect">
+                      <a:avLst/>
+                    </a:prstGeom>
+                  </pic:spPr>
+                </pic:pic>
+              </a:graphicData>
+            </a:graphic>
+          </wp:inline>
+        </w:drawing>
+      </w:r>
+    </w:p>
+    <w:p>
+      <w:pPr>
+        <w:pStyle w:val="Heading2"/>
+        <w:numPr>
+          <w:ilvl w:val="0"/>
+          <w:numId w:val="3"/>
+        </w:numPr>
+        <w:jc w:val="both"/>
+        <w:rPr>
+          <w:rFonts w:ascii="Times New Roman" w:hAnsi="Times New Roman" w:cs="Times New Roman"/>
+          <w:color w:val="auto"/>
+          <w:sz w:val="24"/>
+          <w:szCs w:val="24"/>
+        </w:rPr>
+      </w:pPr>
+      <w:r>
+        <w:rPr>
+          <w:rFonts w:ascii="Times New Roman" w:hAnsi="Times New Roman" w:cs="Times New Roman"/>
+          <w:color w:val="auto"/>
+          <w:sz w:val="24"/>
+          <w:szCs w:val="24"/>
+        </w:rPr>
+        <w:t>Write a program for testing the characteristics of an IP address.</w:t>
+      </w:r>
+    </w:p>
+    <w:p>
+      <w:pPr>
+        <w:ind w:left="720"/>
+        <w:jc w:val="both"/>
+      </w:pPr>
+      <w:r>
+        <w:rPr>
+          <w:noProof/>
+        </w:rPr>
+        <w:drawing>
+          <wp:inline distT="0" distB="0" distL="0" distR="0" wp14:anchorId="6BE7BF07" wp14:editId="3733E393">
+            <wp:extent cx="5410200" cy="671125"/>
             <wp:effectExtent l="0" t="0" r="0" b="0"/>
-            <wp:docPr id="12" name="Picture 12"/>
+            <wp:docPr id="11" name="Picture 11"/>
             <wp:cNvGraphicFramePr>
               <a:graphicFrameLocks xmlns:a="http://schemas.openxmlformats.org/drawingml/2006/main" noChangeAspect="1"/>
             </wp:cNvGraphicFramePr>
@@ -1650,7 +1558,7 @@
                   <pic:spPr>
                     <a:xfrm>
                       <a:off x="0" y="0"/>
-                      <a:ext cx="5445871" cy="483882"/>
+                      <a:ext cx="5416453" cy="671901"/>
                     </a:xfrm>
                     <a:prstGeom prst="rect">
                       <a:avLst/>
@@ -1685,7 +1593,29 @@
           <w:sz w:val="24"/>
           <w:szCs w:val="24"/>
         </w:rPr>
-        <w:t>Write a program that lists all the network interfaces.</w:t>
+        <w:lastRenderedPageBreak/>
+        <w:t>Write a program that compares the domain name are “</w:t>
+      </w:r>
+      <w:hyperlink r:id="rId18" w:history="1">
+        <w:r>
+          <w:rPr>
+            <w:rStyle w:val="Hyperlink"/>
+            <w:rFonts w:ascii="Times New Roman" w:hAnsi="Times New Roman" w:cs="Times New Roman"/>
+            <w:color w:val="auto"/>
+            <w:sz w:val="24"/>
+            <w:szCs w:val="24"/>
+          </w:rPr>
+          <w:t>www.ibiblio.org</w:t>
+        </w:r>
+      </w:hyperlink>
+      <w:r>
+        <w:rPr>
+          <w:rFonts w:ascii="Times New Roman" w:hAnsi="Times New Roman" w:cs="Times New Roman"/>
+          <w:color w:val="auto"/>
+          <w:sz w:val="24"/>
+          <w:szCs w:val="24"/>
+        </w:rPr>
+        <w:t>” and “helios.ibiblio.org” the same?</w:t>
       </w:r>
     </w:p>
     <w:p>
@@ -1697,50 +1627,10 @@
           <w:noProof/>
         </w:rPr>
         <w:drawing>
-          <wp:inline distT="0" distB="0" distL="0" distR="0" wp14:anchorId="0DBD8F57" wp14:editId="31512DC7">
-            <wp:extent cx="5407658" cy="5227320"/>
-            <wp:effectExtent l="0" t="0" r="3175" b="0"/>
-            <wp:docPr id="13" name="Picture 13"/>
-            <wp:cNvGraphicFramePr>
-              <a:graphicFrameLocks xmlns:a="http://schemas.openxmlformats.org/drawingml/2006/main" noChangeAspect="1"/>
-            </wp:cNvGraphicFramePr>
-            <a:graphic xmlns:a="http://schemas.openxmlformats.org/drawingml/2006/main">
-              <a:graphicData uri="http://schemas.openxmlformats.org/drawingml/2006/picture">
-                <pic:pic xmlns:pic="http://schemas.openxmlformats.org/drawingml/2006/picture">
-                  <pic:nvPicPr>
-                    <pic:cNvPr id="1" name=""/>
-                    <pic:cNvPicPr/>
-                  </pic:nvPicPr>
-                  <pic:blipFill>
-                    <a:blip r:embed="rId18"/>
-                    <a:stretch>
-                      <a:fillRect/>
-                    </a:stretch>
-                  </pic:blipFill>
-                  <pic:spPr>
-                    <a:xfrm>
-                      <a:off x="0" y="0"/>
-                      <a:ext cx="5408856" cy="5228478"/>
-                    </a:xfrm>
-                    <a:prstGeom prst="rect">
-                      <a:avLst/>
-                    </a:prstGeom>
-                  </pic:spPr>
-                </pic:pic>
-              </a:graphicData>
-            </a:graphic>
-          </wp:inline>
-        </w:drawing>
-      </w:r>
-      <w:r>
-        <w:rPr>
-          <w:noProof/>
-        </w:rPr>
-        <w:drawing>
-          <wp:inline distT="0" distB="0" distL="0" distR="0" wp14:anchorId="67277C0B" wp14:editId="136C7B67">
-            <wp:extent cx="5387340" cy="1221570"/>
-            <wp:effectExtent l="0" t="0" r="3810" b="0"/>
-            <wp:docPr id="14" name="Picture 14"/>
+          <wp:inline distT="0" distB="0" distL="0" distR="0" wp14:anchorId="1A0369BD" wp14:editId="3AE22D50">
+            <wp:extent cx="5433060" cy="482744"/>
+            <wp:effectExtent l="0" t="0" r="0" b="0"/>
+            <wp:docPr id="12" name="Picture 12"/>
             <wp:cNvGraphicFramePr>
               <a:graphicFrameLocks xmlns:a="http://schemas.openxmlformats.org/drawingml/2006/main" noChangeAspect="1"/>
             </wp:cNvGraphicFramePr>
@@ -1760,7 +1650,7 @@
                   <pic:spPr>
                     <a:xfrm>
                       <a:off x="0" y="0"/>
-                      <a:ext cx="5409192" cy="1226525"/>
+                      <a:ext cx="5445871" cy="483882"/>
                     </a:xfrm>
                     <a:prstGeom prst="rect">
                       <a:avLst/>
@@ -1795,25 +1685,7 @@
           <w:sz w:val="24"/>
           <w:szCs w:val="24"/>
         </w:rPr>
-        <w:t>Write a program tha</w:t>
-      </w:r>
-      <w:r>
-        <w:rPr>
-          <w:rFonts w:ascii="Times New Roman" w:hAnsi="Times New Roman" w:cs="Times New Roman"/>
-          <w:color w:val="auto"/>
-          <w:sz w:val="24"/>
-          <w:szCs w:val="24"/>
-        </w:rPr>
-        <w:t>t</w:t>
-      </w:r>
-      <w:r>
-        <w:rPr>
-          <w:rFonts w:ascii="Times New Roman" w:hAnsi="Times New Roman" w:cs="Times New Roman"/>
-          <w:color w:val="auto"/>
-          <w:sz w:val="24"/>
-          <w:szCs w:val="24"/>
-        </w:rPr>
-        <w:t xml:space="preserve"> use of network interfaces Getter methods.</w:t>
+        <w:t>Write a program that lists all the network interfaces.</w:t>
       </w:r>
     </w:p>
     <w:p>
@@ -1825,10 +1697,10 @@
           <w:noProof/>
         </w:rPr>
         <w:drawing>
-          <wp:inline distT="0" distB="0" distL="0" distR="0" wp14:anchorId="09F441DD" wp14:editId="358CCF2E">
-            <wp:extent cx="5311140" cy="745864"/>
-            <wp:effectExtent l="0" t="0" r="3810" b="0"/>
-            <wp:docPr id="15" name="Picture 15"/>
+          <wp:inline distT="0" distB="0" distL="0" distR="0" wp14:anchorId="0DBD8F57" wp14:editId="31512DC7">
+            <wp:extent cx="5407658" cy="5227320"/>
+            <wp:effectExtent l="0" t="0" r="3175" b="0"/>
+            <wp:docPr id="13" name="Picture 13"/>
             <wp:cNvGraphicFramePr>
               <a:graphicFrameLocks xmlns:a="http://schemas.openxmlformats.org/drawingml/2006/main" noChangeAspect="1"/>
             </wp:cNvGraphicFramePr>
@@ -1848,7 +1720,7 @@
                   <pic:spPr>
                     <a:xfrm>
                       <a:off x="0" y="0"/>
-                      <a:ext cx="5349412" cy="751239"/>
+                      <a:ext cx="5408856" cy="5228478"/>
                     </a:xfrm>
                     <a:prstGeom prst="rect">
                       <a:avLst/>
@@ -1860,46 +1732,15 @@
           </wp:inline>
         </w:drawing>
       </w:r>
-    </w:p>
-    <w:p>
-      <w:pPr>
-        <w:pStyle w:val="Heading2"/>
-        <w:numPr>
-          <w:ilvl w:val="0"/>
-          <w:numId w:val="3"/>
-        </w:numPr>
-        <w:jc w:val="both"/>
-        <w:rPr>
-          <w:rFonts w:ascii="Times New Roman" w:hAnsi="Times New Roman" w:cs="Times New Roman"/>
-          <w:color w:val="auto"/>
-          <w:sz w:val="24"/>
-          <w:szCs w:val="24"/>
-        </w:rPr>
-      </w:pPr>
-      <w:r>
-        <w:rPr>
-          <w:rFonts w:ascii="Times New Roman" w:hAnsi="Times New Roman" w:cs="Times New Roman"/>
-          <w:color w:val="auto"/>
-          <w:sz w:val="24"/>
-          <w:szCs w:val="24"/>
-        </w:rPr>
-        <w:lastRenderedPageBreak/>
-        <w:t>Write a program to check remote system is reachable or not.</w:t>
-      </w:r>
-    </w:p>
-    <w:p>
-      <w:pPr>
-        <w:ind w:left="720"/>
-      </w:pPr>
       <w:r>
         <w:rPr>
           <w:noProof/>
         </w:rPr>
         <w:drawing>
-          <wp:inline distT="0" distB="0" distL="0" distR="0" wp14:anchorId="4A39B482" wp14:editId="25ED562B">
-            <wp:extent cx="5059680" cy="416872"/>
-            <wp:effectExtent l="0" t="0" r="0" b="2540"/>
-            <wp:docPr id="16" name="Picture 16"/>
+          <wp:inline distT="0" distB="0" distL="0" distR="0" wp14:anchorId="67277C0B" wp14:editId="136C7B67">
+            <wp:extent cx="5387340" cy="1221570"/>
+            <wp:effectExtent l="0" t="0" r="3810" b="0"/>
+            <wp:docPr id="14" name="Picture 14"/>
             <wp:cNvGraphicFramePr>
               <a:graphicFrameLocks xmlns:a="http://schemas.openxmlformats.org/drawingml/2006/main" noChangeAspect="1"/>
             </wp:cNvGraphicFramePr>
@@ -1919,7 +1760,7 @@
                   <pic:spPr>
                     <a:xfrm>
                       <a:off x="0" y="0"/>
-                      <a:ext cx="5133117" cy="422923"/>
+                      <a:ext cx="5409192" cy="1226525"/>
                     </a:xfrm>
                     <a:prstGeom prst="rect">
                       <a:avLst/>
@@ -1954,25 +1795,25 @@
           <w:sz w:val="24"/>
           <w:szCs w:val="24"/>
         </w:rPr>
-        <w:t>Write a program that demonstrate the spam</w:t>
-      </w:r>
-      <w:r>
-        <w:rPr>
-          <w:rFonts w:ascii="Times New Roman" w:hAnsi="Times New Roman" w:cs="Times New Roman"/>
-          <w:color w:val="auto"/>
-          <w:sz w:val="24"/>
-          <w:szCs w:val="24"/>
-        </w:rPr>
-        <w:t xml:space="preserve"> </w:t>
-      </w:r>
-      <w:r>
-        <w:rPr>
-          <w:rFonts w:ascii="Times New Roman" w:hAnsi="Times New Roman" w:cs="Times New Roman"/>
-          <w:color w:val="auto"/>
-          <w:sz w:val="24"/>
-          <w:szCs w:val="24"/>
-        </w:rPr>
-        <w:t>check.</w:t>
+        <w:t>Write a program tha</w:t>
+      </w:r>
+      <w:r>
+        <w:rPr>
+          <w:rFonts w:ascii="Times New Roman" w:hAnsi="Times New Roman" w:cs="Times New Roman"/>
+          <w:color w:val="auto"/>
+          <w:sz w:val="24"/>
+          <w:szCs w:val="24"/>
+        </w:rPr>
+        <w:t>t</w:t>
+      </w:r>
+      <w:r>
+        <w:rPr>
+          <w:rFonts w:ascii="Times New Roman" w:hAnsi="Times New Roman" w:cs="Times New Roman"/>
+          <w:color w:val="auto"/>
+          <w:sz w:val="24"/>
+          <w:szCs w:val="24"/>
+        </w:rPr>
+        <w:t xml:space="preserve"> use of network interfaces Getter methods.</w:t>
       </w:r>
     </w:p>
     <w:p>
@@ -1984,10 +1825,10 @@
           <w:noProof/>
         </w:rPr>
         <w:drawing>
-          <wp:inline distT="0" distB="0" distL="0" distR="0" wp14:anchorId="2E3417A6" wp14:editId="26FB9BF8">
-            <wp:extent cx="5052060" cy="1526811"/>
-            <wp:effectExtent l="0" t="0" r="0" b="0"/>
-            <wp:docPr id="17" name="Picture 17"/>
+          <wp:inline distT="0" distB="0" distL="0" distR="0" wp14:anchorId="09F441DD" wp14:editId="358CCF2E">
+            <wp:extent cx="5311140" cy="745864"/>
+            <wp:effectExtent l="0" t="0" r="3810" b="0"/>
+            <wp:docPr id="15" name="Picture 15"/>
             <wp:cNvGraphicFramePr>
               <a:graphicFrameLocks xmlns:a="http://schemas.openxmlformats.org/drawingml/2006/main" noChangeAspect="1"/>
             </wp:cNvGraphicFramePr>
@@ -2007,7 +1848,7 @@
                   <pic:spPr>
                     <a:xfrm>
                       <a:off x="0" y="0"/>
-                      <a:ext cx="5080366" cy="1535366"/>
+                      <a:ext cx="5349412" cy="751239"/>
                     </a:xfrm>
                     <a:prstGeom prst="rect">
                       <a:avLst/>
@@ -2042,7 +1883,8 @@
           <w:sz w:val="24"/>
           <w:szCs w:val="24"/>
         </w:rPr>
-        <w:t xml:space="preserve">Write a program to process web server logfiles. </w:t>
+        <w:lastRenderedPageBreak/>
+        <w:t>Write a program to check remote system is reachable or not.</w:t>
       </w:r>
     </w:p>
     <w:p>
@@ -2054,10 +1896,10 @@
           <w:noProof/>
         </w:rPr>
         <w:drawing>
-          <wp:inline distT="0" distB="0" distL="0" distR="0" wp14:anchorId="1FE02457" wp14:editId="0F0EBB9C">
-            <wp:extent cx="5067300" cy="373060"/>
-            <wp:effectExtent l="0" t="0" r="0" b="8255"/>
-            <wp:docPr id="24" name="Picture 24"/>
+          <wp:inline distT="0" distB="0" distL="0" distR="0" wp14:anchorId="4A39B482" wp14:editId="25ED562B">
+            <wp:extent cx="5059680" cy="416872"/>
+            <wp:effectExtent l="0" t="0" r="0" b="2540"/>
+            <wp:docPr id="16" name="Picture 16"/>
             <wp:cNvGraphicFramePr>
               <a:graphicFrameLocks xmlns:a="http://schemas.openxmlformats.org/drawingml/2006/main" noChangeAspect="1"/>
             </wp:cNvGraphicFramePr>
@@ -2077,7 +1919,7 @@
                   <pic:spPr>
                     <a:xfrm>
                       <a:off x="0" y="0"/>
-                      <a:ext cx="5217329" cy="384105"/>
+                      <a:ext cx="5133117" cy="422923"/>
                     </a:xfrm>
                     <a:prstGeom prst="rect">
                       <a:avLst/>
@@ -2089,15 +1931,63 @@
           </wp:inline>
         </w:drawing>
       </w:r>
+    </w:p>
+    <w:p>
+      <w:pPr>
+        <w:pStyle w:val="Heading2"/>
+        <w:numPr>
+          <w:ilvl w:val="0"/>
+          <w:numId w:val="3"/>
+        </w:numPr>
+        <w:jc w:val="both"/>
+        <w:rPr>
+          <w:rFonts w:ascii="Times New Roman" w:hAnsi="Times New Roman" w:cs="Times New Roman"/>
+          <w:color w:val="auto"/>
+          <w:sz w:val="24"/>
+          <w:szCs w:val="24"/>
+        </w:rPr>
+      </w:pPr>
+      <w:r>
+        <w:rPr>
+          <w:rFonts w:ascii="Times New Roman" w:hAnsi="Times New Roman" w:cs="Times New Roman"/>
+          <w:color w:val="auto"/>
+          <w:sz w:val="24"/>
+          <w:szCs w:val="24"/>
+        </w:rPr>
+        <w:t>Write a program that demonstrate the spam</w:t>
+      </w:r>
+      <w:r>
+        <w:rPr>
+          <w:rFonts w:ascii="Times New Roman" w:hAnsi="Times New Roman" w:cs="Times New Roman"/>
+          <w:color w:val="auto"/>
+          <w:sz w:val="24"/>
+          <w:szCs w:val="24"/>
+        </w:rPr>
+        <w:t xml:space="preserve"> </w:t>
+      </w:r>
+      <w:r>
+        <w:rPr>
+          <w:rFonts w:ascii="Times New Roman" w:hAnsi="Times New Roman" w:cs="Times New Roman"/>
+          <w:color w:val="auto"/>
+          <w:sz w:val="24"/>
+          <w:szCs w:val="24"/>
+        </w:rPr>
+        <w:t>check.</w:t>
+      </w:r>
+    </w:p>
+    <w:p>
+      <w:pPr>
+        <w:ind w:left="720"/>
+      </w:pPr>
       <w:r>
         <w:rPr>
           <w:noProof/>
         </w:rPr>
         <w:drawing>
-          <wp:inline distT="0" distB="0" distL="0" distR="0" wp14:anchorId="378F25D2" wp14:editId="28CD0F7A">
-            <wp:extent cx="5067300" cy="540879"/>
+          <wp:inline distT="0" distB="0" distL="0" distR="0" wp14:anchorId="2E3417A6" wp14:editId="26FB9BF8">
+            <wp:extent cx="5052060" cy="1526811"/>
             <wp:effectExtent l="0" t="0" r="0" b="0"/>
-            <wp:docPr id="18" name="Picture 18"/>
+            <wp:docPr id="17" name="Picture 17"/>
             <wp:cNvGraphicFramePr>
               <a:graphicFrameLocks xmlns:a="http://schemas.openxmlformats.org/drawingml/2006/main" noChangeAspect="1"/>
             </wp:cNvGraphicFramePr>
@@ -2117,7 +2007,7 @@
                   <pic:spPr>
                     <a:xfrm>
                       <a:off x="0" y="0"/>
-                      <a:ext cx="5167195" cy="551542"/>
+                      <a:ext cx="5080366" cy="1535366"/>
                     </a:xfrm>
                     <a:prstGeom prst="rect">
                       <a:avLst/>
@@ -2132,35 +2022,10 @@
     </w:p>
     <w:p>
       <w:pPr>
-        <w:pStyle w:val="Heading1"/>
-        <w:jc w:val="both"/>
-        <w:rPr>
-          <w:rFonts w:ascii="Times New Roman" w:hAnsi="Times New Roman" w:cs="Times New Roman"/>
-          <w:b/>
-          <w:bCs/>
-          <w:color w:val="auto"/>
-          <w:sz w:val="28"/>
-          <w:szCs w:val="28"/>
-        </w:rPr>
-      </w:pPr>
-      <w:r>
-        <w:rPr>
-          <w:rFonts w:ascii="Times New Roman" w:hAnsi="Times New Roman" w:cs="Times New Roman"/>
-          <w:b/>
-          <w:bCs/>
-          <w:color w:val="auto"/>
-          <w:sz w:val="28"/>
-          <w:szCs w:val="28"/>
-        </w:rPr>
-        <w:t>Chapter 3: URLs and URIs</w:t>
-      </w:r>
-    </w:p>
-    <w:p>
-      <w:pPr>
         <w:pStyle w:val="Heading2"/>
         <w:numPr>
           <w:ilvl w:val="0"/>
-          <w:numId w:val="6"/>
+          <w:numId w:val="3"/>
         </w:numPr>
         <w:jc w:val="both"/>
         <w:rPr>
@@ -2177,16 +2042,7 @@
           <w:sz w:val="24"/>
           <w:szCs w:val="24"/>
         </w:rPr>
-        <w:t>Write a program that splits the parts of a URL [Splitting URL into pieces information</w:t>
-      </w:r>
-      <w:r>
-        <w:rPr>
-          <w:rFonts w:ascii="Times New Roman" w:hAnsi="Times New Roman" w:cs="Times New Roman"/>
-          <w:color w:val="auto"/>
-          <w:sz w:val="24"/>
-          <w:szCs w:val="24"/>
-        </w:rPr>
-        <w:t>]</w:t>
+        <w:t xml:space="preserve">Write a program to process web server logfiles. </w:t>
       </w:r>
     </w:p>
     <w:p>
@@ -2198,10 +2054,10 @@
           <w:noProof/>
         </w:rPr>
         <w:drawing>
-          <wp:inline distT="0" distB="0" distL="0" distR="0" wp14:anchorId="7167C42A" wp14:editId="041BCE43">
-            <wp:extent cx="5044440" cy="1150221"/>
-            <wp:effectExtent l="0" t="0" r="3810" b="0"/>
-            <wp:docPr id="25" name="Picture 25"/>
+          <wp:inline distT="0" distB="0" distL="0" distR="0" wp14:anchorId="1FE02457" wp14:editId="0F0EBB9C">
+            <wp:extent cx="5067300" cy="373060"/>
+            <wp:effectExtent l="0" t="0" r="0" b="8255"/>
+            <wp:docPr id="24" name="Picture 24"/>
             <wp:cNvGraphicFramePr>
               <a:graphicFrameLocks xmlns:a="http://schemas.openxmlformats.org/drawingml/2006/main" noChangeAspect="1"/>
             </wp:cNvGraphicFramePr>
@@ -2221,7 +2077,7 @@
                   <pic:spPr>
                     <a:xfrm>
                       <a:off x="0" y="0"/>
-                      <a:ext cx="5081774" cy="1158734"/>
+                      <a:ext cx="5217329" cy="384105"/>
                     </a:xfrm>
                     <a:prstGeom prst="rect">
                       <a:avLst/>
@@ -2233,45 +2089,15 @@
           </wp:inline>
         </w:drawing>
       </w:r>
-    </w:p>
-    <w:p>
-      <w:pPr>
-        <w:pStyle w:val="Heading2"/>
-        <w:numPr>
-          <w:ilvl w:val="0"/>
-          <w:numId w:val="6"/>
-        </w:numPr>
-        <w:jc w:val="both"/>
-        <w:rPr>
-          <w:rFonts w:ascii="Times New Roman" w:hAnsi="Times New Roman" w:cs="Times New Roman"/>
-          <w:color w:val="auto"/>
-          <w:sz w:val="24"/>
-          <w:szCs w:val="24"/>
-        </w:rPr>
-      </w:pPr>
-      <w:r>
-        <w:rPr>
-          <w:rFonts w:ascii="Times New Roman" w:hAnsi="Times New Roman" w:cs="Times New Roman"/>
-          <w:color w:val="auto"/>
-          <w:sz w:val="24"/>
-          <w:szCs w:val="24"/>
-        </w:rPr>
-        <w:t>Write a program that checks the which protocols does a virtual machine support or not?</w:t>
-      </w:r>
-    </w:p>
-    <w:p>
-      <w:pPr>
-        <w:ind w:left="720"/>
-      </w:pPr>
       <w:r>
         <w:rPr>
           <w:noProof/>
         </w:rPr>
         <w:drawing>
-          <wp:inline distT="0" distB="0" distL="0" distR="0" wp14:anchorId="06878E89" wp14:editId="34505A94">
-            <wp:extent cx="5044440" cy="2308591"/>
-            <wp:effectExtent l="0" t="0" r="3810" b="0"/>
-            <wp:docPr id="26" name="Picture 26"/>
+          <wp:inline distT="0" distB="0" distL="0" distR="0" wp14:anchorId="378F25D2" wp14:editId="28CD0F7A">
+            <wp:extent cx="5067300" cy="540879"/>
+            <wp:effectExtent l="0" t="0" r="0" b="0"/>
+            <wp:docPr id="18" name="Picture 18"/>
             <wp:cNvGraphicFramePr>
               <a:graphicFrameLocks xmlns:a="http://schemas.openxmlformats.org/drawingml/2006/main" noChangeAspect="1"/>
             </wp:cNvGraphicFramePr>
@@ -2291,7 +2117,7 @@
                   <pic:spPr>
                     <a:xfrm>
                       <a:off x="0" y="0"/>
-                      <a:ext cx="5069249" cy="2319945"/>
+                      <a:ext cx="5167195" cy="551542"/>
                     </a:xfrm>
                     <a:prstGeom prst="rect">
                       <a:avLst/>
@@ -2306,6 +2132,31 @@
     </w:p>
     <w:p>
       <w:pPr>
+        <w:pStyle w:val="Heading1"/>
+        <w:jc w:val="both"/>
+        <w:rPr>
+          <w:rFonts w:ascii="Times New Roman" w:hAnsi="Times New Roman" w:cs="Times New Roman"/>
+          <w:b/>
+          <w:bCs/>
+          <w:color w:val="auto"/>
+          <w:sz w:val="28"/>
+          <w:szCs w:val="28"/>
+        </w:rPr>
+      </w:pPr>
+      <w:r>
+        <w:rPr>
+          <w:rFonts w:ascii="Times New Roman" w:hAnsi="Times New Roman" w:cs="Times New Roman"/>
+          <w:b/>
+          <w:bCs/>
+          <w:color w:val="auto"/>
+          <w:sz w:val="28"/>
+          <w:szCs w:val="28"/>
+        </w:rPr>
+        <w:t>Chapter 3: URLs and URIs</w:t>
+      </w:r>
+    </w:p>
+    <w:p>
+      <w:pPr>
         <w:pStyle w:val="Heading2"/>
         <w:numPr>
           <w:ilvl w:val="0"/>
@@ -2326,8 +2177,16 @@
           <w:sz w:val="24"/>
           <w:szCs w:val="24"/>
         </w:rPr>
-        <w:lastRenderedPageBreak/>
-        <w:t>Write a program to download a web page of a given web address.</w:t>
+        <w:t>Write a program that splits the parts of a URL [Splitting URL into pieces information</w:t>
+      </w:r>
+      <w:r>
+        <w:rPr>
+          <w:rFonts w:ascii="Times New Roman" w:hAnsi="Times New Roman" w:cs="Times New Roman"/>
+          <w:color w:val="auto"/>
+          <w:sz w:val="24"/>
+          <w:szCs w:val="24"/>
+        </w:rPr>
+        <w:t>]</w:t>
       </w:r>
     </w:p>
     <w:p>
@@ -2339,10 +2198,10 @@
           <w:noProof/>
         </w:rPr>
         <w:drawing>
-          <wp:inline distT="0" distB="0" distL="0" distR="0" wp14:anchorId="1B0B0F64" wp14:editId="044FBB7E">
-            <wp:extent cx="5212080" cy="774455"/>
-            <wp:effectExtent l="0" t="0" r="0" b="6985"/>
-            <wp:docPr id="27" name="Picture 27"/>
+          <wp:inline distT="0" distB="0" distL="0" distR="0" wp14:anchorId="7167C42A" wp14:editId="041BCE43">
+            <wp:extent cx="5044440" cy="1150221"/>
+            <wp:effectExtent l="0" t="0" r="3810" b="0"/>
+            <wp:docPr id="25" name="Picture 25"/>
             <wp:cNvGraphicFramePr>
               <a:graphicFrameLocks xmlns:a="http://schemas.openxmlformats.org/drawingml/2006/main" noChangeAspect="1"/>
             </wp:cNvGraphicFramePr>
@@ -2362,7 +2221,7 @@
                   <pic:spPr>
                     <a:xfrm>
                       <a:off x="0" y="0"/>
-                      <a:ext cx="5266466" cy="782536"/>
+                      <a:ext cx="5081774" cy="1158734"/>
                     </a:xfrm>
                     <a:prstGeom prst="rect">
                       <a:avLst/>
@@ -2374,15 +2233,45 @@
           </wp:inline>
         </w:drawing>
       </w:r>
+    </w:p>
+    <w:p>
+      <w:pPr>
+        <w:pStyle w:val="Heading2"/>
+        <w:numPr>
+          <w:ilvl w:val="0"/>
+          <w:numId w:val="6"/>
+        </w:numPr>
+        <w:jc w:val="both"/>
+        <w:rPr>
+          <w:rFonts w:ascii="Times New Roman" w:hAnsi="Times New Roman" w:cs="Times New Roman"/>
+          <w:color w:val="auto"/>
+          <w:sz w:val="24"/>
+          <w:szCs w:val="24"/>
+        </w:rPr>
+      </w:pPr>
+      <w:r>
+        <w:rPr>
+          <w:rFonts w:ascii="Times New Roman" w:hAnsi="Times New Roman" w:cs="Times New Roman"/>
+          <w:color w:val="auto"/>
+          <w:sz w:val="24"/>
+          <w:szCs w:val="24"/>
+        </w:rPr>
+        <w:t>Write a program that checks the which protocols does a virtual machine support or not?</w:t>
+      </w:r>
+    </w:p>
+    <w:p>
+      <w:pPr>
+        <w:ind w:left="720"/>
+      </w:pPr>
       <w:r>
         <w:rPr>
           <w:noProof/>
         </w:rPr>
         <w:drawing>
-          <wp:inline distT="0" distB="0" distL="0" distR="0" wp14:anchorId="38CA3693" wp14:editId="4FA8461C">
-            <wp:extent cx="2423160" cy="624456"/>
-            <wp:effectExtent l="0" t="0" r="0" b="4445"/>
-            <wp:docPr id="28" name="Picture 28"/>
+          <wp:inline distT="0" distB="0" distL="0" distR="0" wp14:anchorId="06878E89" wp14:editId="34505A94">
+            <wp:extent cx="5044440" cy="2308591"/>
+            <wp:effectExtent l="0" t="0" r="3810" b="0"/>
+            <wp:docPr id="26" name="Picture 26"/>
             <wp:cNvGraphicFramePr>
               <a:graphicFrameLocks xmlns:a="http://schemas.openxmlformats.org/drawingml/2006/main" noChangeAspect="1"/>
             </wp:cNvGraphicFramePr>
@@ -2402,6 +2291,117 @@
                   <pic:spPr>
                     <a:xfrm>
                       <a:off x="0" y="0"/>
+                      <a:ext cx="5069249" cy="2319945"/>
+                    </a:xfrm>
+                    <a:prstGeom prst="rect">
+                      <a:avLst/>
+                    </a:prstGeom>
+                  </pic:spPr>
+                </pic:pic>
+              </a:graphicData>
+            </a:graphic>
+          </wp:inline>
+        </w:drawing>
+      </w:r>
+    </w:p>
+    <w:p>
+      <w:pPr>
+        <w:pStyle w:val="Heading2"/>
+        <w:numPr>
+          <w:ilvl w:val="0"/>
+          <w:numId w:val="6"/>
+        </w:numPr>
+        <w:jc w:val="both"/>
+        <w:rPr>
+          <w:rFonts w:ascii="Times New Roman" w:hAnsi="Times New Roman" w:cs="Times New Roman"/>
+          <w:color w:val="auto"/>
+          <w:sz w:val="24"/>
+          <w:szCs w:val="24"/>
+        </w:rPr>
+      </w:pPr>
+      <w:r>
+        <w:rPr>
+          <w:rFonts w:ascii="Times New Roman" w:hAnsi="Times New Roman" w:cs="Times New Roman"/>
+          <w:color w:val="auto"/>
+          <w:sz w:val="24"/>
+          <w:szCs w:val="24"/>
+        </w:rPr>
+        <w:lastRenderedPageBreak/>
+        <w:t>Write a program to download a web page of a given web address.</w:t>
+      </w:r>
+    </w:p>
+    <w:p>
+      <w:pPr>
+        <w:ind w:left="720"/>
+      </w:pPr>
+      <w:r>
+        <w:rPr>
+          <w:noProof/>
+        </w:rPr>
+        <w:drawing>
+          <wp:inline distT="0" distB="0" distL="0" distR="0" wp14:anchorId="1B0B0F64" wp14:editId="044FBB7E">
+            <wp:extent cx="5212080" cy="774455"/>
+            <wp:effectExtent l="0" t="0" r="0" b="6985"/>
+            <wp:docPr id="27" name="Picture 27"/>
+            <wp:cNvGraphicFramePr>
+              <a:graphicFrameLocks xmlns:a="http://schemas.openxmlformats.org/drawingml/2006/main" noChangeAspect="1"/>
+            </wp:cNvGraphicFramePr>
+            <a:graphic xmlns:a="http://schemas.openxmlformats.org/drawingml/2006/main">
+              <a:graphicData uri="http://schemas.openxmlformats.org/drawingml/2006/picture">
+                <pic:pic xmlns:pic="http://schemas.openxmlformats.org/drawingml/2006/picture">
+                  <pic:nvPicPr>
+                    <pic:cNvPr id="1" name=""/>
+                    <pic:cNvPicPr/>
+                  </pic:nvPicPr>
+                  <pic:blipFill>
+                    <a:blip r:embed="rId29"/>
+                    <a:stretch>
+                      <a:fillRect/>
+                    </a:stretch>
+                  </pic:blipFill>
+                  <pic:spPr>
+                    <a:xfrm>
+                      <a:off x="0" y="0"/>
+                      <a:ext cx="5266466" cy="782536"/>
+                    </a:xfrm>
+                    <a:prstGeom prst="rect">
+                      <a:avLst/>
+                    </a:prstGeom>
+                  </pic:spPr>
+                </pic:pic>
+              </a:graphicData>
+            </a:graphic>
+          </wp:inline>
+        </w:drawing>
+      </w:r>
+      <w:r>
+        <w:rPr>
+          <w:noProof/>
+        </w:rPr>
+        <w:drawing>
+          <wp:inline distT="0" distB="0" distL="0" distR="0" wp14:anchorId="38CA3693" wp14:editId="4FA8461C">
+            <wp:extent cx="2423160" cy="624456"/>
+            <wp:effectExtent l="0" t="0" r="0" b="4445"/>
+            <wp:docPr id="28" name="Picture 28"/>
+            <wp:cNvGraphicFramePr>
+              <a:graphicFrameLocks xmlns:a="http://schemas.openxmlformats.org/drawingml/2006/main" noChangeAspect="1"/>
+            </wp:cNvGraphicFramePr>
+            <a:graphic xmlns:a="http://schemas.openxmlformats.org/drawingml/2006/main">
+              <a:graphicData uri="http://schemas.openxmlformats.org/drawingml/2006/picture">
+                <pic:pic xmlns:pic="http://schemas.openxmlformats.org/drawingml/2006/picture">
+                  <pic:nvPicPr>
+                    <pic:cNvPr id="1" name=""/>
+                    <pic:cNvPicPr/>
+                  </pic:nvPicPr>
+                  <pic:blipFill>
+                    <a:blip r:embed="rId30"/>
+                    <a:stretch>
+                      <a:fillRect/>
+                    </a:stretch>
+                  </pic:blipFill>
+                  <pic:spPr>
+                    <a:xfrm>
+                      <a:off x="0" y="0"/>
                       <a:ext cx="2458187" cy="633483"/>
                     </a:xfrm>
                     <a:prstGeom prst="rect">
@@ -2464,7 +2464,7 @@
                     <pic:cNvPicPr/>
                   </pic:nvPicPr>
                   <pic:blipFill rotWithShape="1">
-                    <a:blip r:embed="rId29"/>
+                    <a:blip r:embed="rId31"/>
                     <a:srcRect t="19364"/>
                     <a:stretch/>
                   </pic:blipFill>
@@ -2541,7 +2541,7 @@
                     <pic:cNvPicPr/>
                   </pic:nvPicPr>
                   <pic:blipFill>
-                    <a:blip r:embed="rId30"/>
+                    <a:blip r:embed="rId32"/>
                     <a:stretch>
                       <a:fillRect/>
                     </a:stretch>
@@ -2620,191 +2620,6 @@
             <wp:extent cx="5158740" cy="2525199"/>
             <wp:effectExtent l="0" t="0" r="3810" b="8890"/>
             <wp:docPr id="32" name="Picture 32"/>
-            <wp:cNvGraphicFramePr>
-              <a:graphicFrameLocks xmlns:a="http://schemas.openxmlformats.org/drawingml/2006/main" noChangeAspect="1"/>
-            </wp:cNvGraphicFramePr>
-            <a:graphic xmlns:a="http://schemas.openxmlformats.org/drawingml/2006/main">
-              <a:graphicData uri="http://schemas.openxmlformats.org/drawingml/2006/picture">
-                <pic:pic xmlns:pic="http://schemas.openxmlformats.org/drawingml/2006/picture">
-                  <pic:nvPicPr>
-                    <pic:cNvPr id="1" name=""/>
-                    <pic:cNvPicPr/>
-                  </pic:nvPicPr>
-                  <pic:blipFill>
-                    <a:blip r:embed="rId31"/>
-                    <a:stretch>
-                      <a:fillRect/>
-                    </a:stretch>
-                  </pic:blipFill>
-                  <pic:spPr>
-                    <a:xfrm>
-                      <a:off x="0" y="0"/>
-                      <a:ext cx="5171743" cy="2531564"/>
-                    </a:xfrm>
-                    <a:prstGeom prst="rect">
-                      <a:avLst/>
-                    </a:prstGeom>
-                  </pic:spPr>
-                </pic:pic>
-              </a:graphicData>
-            </a:graphic>
-          </wp:inline>
-        </w:drawing>
-      </w:r>
-    </w:p>
-    <w:p>
-      <w:pPr>
-        <w:pStyle w:val="Heading2"/>
-        <w:numPr>
-          <w:ilvl w:val="0"/>
-          <w:numId w:val="6"/>
-        </w:numPr>
-        <w:jc w:val="both"/>
-        <w:rPr>
-          <w:rFonts w:ascii="Times New Roman" w:hAnsi="Times New Roman" w:cs="Times New Roman"/>
-          <w:color w:val="auto"/>
-          <w:sz w:val="24"/>
-          <w:szCs w:val="24"/>
-        </w:rPr>
-      </w:pPr>
-      <w:r>
-        <w:rPr>
-          <w:rFonts w:ascii="Times New Roman" w:hAnsi="Times New Roman" w:cs="Times New Roman"/>
-          <w:color w:val="auto"/>
-          <w:sz w:val="24"/>
-          <w:szCs w:val="24"/>
-        </w:rPr>
-        <w:t>Write a program that communicating with Server-Side Programs Through GET.</w:t>
-      </w:r>
-    </w:p>
-    <w:p>
-      <w:pPr>
-        <w:ind w:left="720"/>
-      </w:pPr>
-      <w:r>
-        <w:rPr>
-          <w:noProof/>
-        </w:rPr>
-        <w:drawing>
-          <wp:inline distT="0" distB="0" distL="0" distR="0" wp14:anchorId="656234DF" wp14:editId="27F8BFA3">
-            <wp:extent cx="5151120" cy="1216154"/>
-            <wp:effectExtent l="0" t="0" r="0" b="3175"/>
-            <wp:docPr id="33" name="Picture 33"/>
-            <wp:cNvGraphicFramePr>
-              <a:graphicFrameLocks xmlns:a="http://schemas.openxmlformats.org/drawingml/2006/main" noChangeAspect="1"/>
-            </wp:cNvGraphicFramePr>
-            <a:graphic xmlns:a="http://schemas.openxmlformats.org/drawingml/2006/main">
-              <a:graphicData uri="http://schemas.openxmlformats.org/drawingml/2006/picture">
-                <pic:pic xmlns:pic="http://schemas.openxmlformats.org/drawingml/2006/picture">
-                  <pic:nvPicPr>
-                    <pic:cNvPr id="1" name=""/>
-                    <pic:cNvPicPr/>
-                  </pic:nvPicPr>
-                  <pic:blipFill>
-                    <a:blip r:embed="rId32"/>
-                    <a:stretch>
-                      <a:fillRect/>
-                    </a:stretch>
-                  </pic:blipFill>
-                  <pic:spPr>
-                    <a:xfrm>
-                      <a:off x="0" y="0"/>
-                      <a:ext cx="5160355" cy="1218334"/>
-                    </a:xfrm>
-                    <a:prstGeom prst="rect">
-                      <a:avLst/>
-                    </a:prstGeom>
-                  </pic:spPr>
-                </pic:pic>
-              </a:graphicData>
-            </a:graphic>
-          </wp:inline>
-        </w:drawing>
-      </w:r>
-    </w:p>
-    <w:p>
-      <w:pPr>
-        <w:pStyle w:val="Heading1"/>
-        <w:jc w:val="both"/>
-        <w:rPr>
-          <w:rFonts w:ascii="Times New Roman" w:hAnsi="Times New Roman" w:cs="Times New Roman"/>
-          <w:b/>
-          <w:bCs/>
-          <w:color w:val="auto"/>
-          <w:sz w:val="28"/>
-          <w:szCs w:val="28"/>
-        </w:rPr>
-      </w:pPr>
-      <w:r>
-        <w:rPr>
-          <w:rFonts w:ascii="Times New Roman" w:hAnsi="Times New Roman" w:cs="Times New Roman"/>
-          <w:b/>
-          <w:bCs/>
-          <w:color w:val="auto"/>
-          <w:sz w:val="28"/>
-          <w:szCs w:val="28"/>
-        </w:rPr>
-        <w:lastRenderedPageBreak/>
-        <w:t>Chapter 4: HTTP</w:t>
-      </w:r>
-    </w:p>
-    <w:p>
-      <w:pPr>
-        <w:pStyle w:val="Heading2"/>
-        <w:numPr>
-          <w:ilvl w:val="0"/>
-          <w:numId w:val="7"/>
-        </w:numPr>
-        <w:rPr>
-          <w:rFonts w:ascii="Times New Roman" w:hAnsi="Times New Roman" w:cs="Times New Roman"/>
-          <w:color w:val="auto"/>
-          <w:sz w:val="24"/>
-          <w:szCs w:val="24"/>
-        </w:rPr>
-      </w:pPr>
-      <w:r>
-        <w:rPr>
-          <w:rFonts w:ascii="Times New Roman" w:hAnsi="Times New Roman" w:cs="Times New Roman"/>
-          <w:color w:val="auto"/>
-          <w:sz w:val="24"/>
-          <w:szCs w:val="24"/>
-        </w:rPr>
-        <w:t xml:space="preserve">Write a program that shows a simple </w:t>
-      </w:r>
-      <w:proofErr w:type="spellStart"/>
-      <w:r>
-        <w:rPr>
-          <w:rFonts w:ascii="Times New Roman" w:hAnsi="Times New Roman" w:cs="Times New Roman"/>
-          <w:color w:val="auto"/>
-          <w:sz w:val="24"/>
-          <w:szCs w:val="24"/>
-        </w:rPr>
-        <w:t>CookiePolicy</w:t>
-      </w:r>
-      <w:proofErr w:type="spellEnd"/>
-      <w:r>
-        <w:rPr>
-          <w:rFonts w:ascii="Times New Roman" w:hAnsi="Times New Roman" w:cs="Times New Roman"/>
-          <w:color w:val="auto"/>
-          <w:sz w:val="24"/>
-          <w:szCs w:val="24"/>
-        </w:rPr>
-        <w:t xml:space="preserve"> that blocks cookies from .gov domains, but allows others.</w:t>
-      </w:r>
-    </w:p>
-    <w:p>
-      <w:pPr>
-        <w:ind w:left="720"/>
-      </w:pPr>
-      <w:r>
-        <w:rPr>
-          <w:noProof/>
-        </w:rPr>
-        <w:drawing>
-          <wp:inline distT="0" distB="0" distL="0" distR="0" wp14:anchorId="07B24E06" wp14:editId="36ADAF66">
-            <wp:extent cx="5341620" cy="999782"/>
-            <wp:effectExtent l="0" t="0" r="0" b="0"/>
-            <wp:docPr id="6" name="Picture 6"/>
             <wp:cNvGraphicFramePr>
               <a:graphicFrameLocks xmlns:a="http://schemas.openxmlformats.org/drawingml/2006/main" noChangeAspect="1"/>
             </wp:cNvGraphicFramePr>
@@ -2824,7 +2639,7 @@
                   <pic:spPr>
                     <a:xfrm>
                       <a:off x="0" y="0"/>
-                      <a:ext cx="5356461" cy="1002560"/>
+                      <a:ext cx="5171743" cy="2531564"/>
                     </a:xfrm>
                     <a:prstGeom prst="rect">
                       <a:avLst/>
@@ -2842,43 +2657,24 @@
         <w:pStyle w:val="Heading2"/>
         <w:numPr>
           <w:ilvl w:val="0"/>
-          <w:numId w:val="7"/>
+          <w:numId w:val="6"/>
         </w:numPr>
-        <w:rPr>
-          <w:rFonts w:ascii="Times New Roman" w:hAnsi="Times New Roman" w:cs="Times New Roman"/>
-          <w:color w:val="auto"/>
-          <w:sz w:val="24"/>
-          <w:szCs w:val="24"/>
-        </w:rPr>
-      </w:pPr>
-      <w:r>
-        <w:rPr>
-          <w:rFonts w:ascii="Times New Roman" w:hAnsi="Times New Roman" w:cs="Times New Roman"/>
-          <w:color w:val="auto"/>
-          <w:sz w:val="24"/>
-          <w:szCs w:val="24"/>
-        </w:rPr>
-        <w:t xml:space="preserve">Program to implement the </w:t>
-      </w:r>
-      <w:proofErr w:type="spellStart"/>
-      <w:r>
-        <w:rPr>
-          <w:rFonts w:ascii="Times New Roman" w:hAnsi="Times New Roman" w:cs="Times New Roman"/>
-          <w:color w:val="auto"/>
-          <w:sz w:val="24"/>
-          <w:szCs w:val="24"/>
-        </w:rPr>
-        <w:t>CookieStore</w:t>
-      </w:r>
-      <w:proofErr w:type="spellEnd"/>
-      <w:r>
-        <w:rPr>
-          <w:rFonts w:ascii="Times New Roman" w:hAnsi="Times New Roman" w:cs="Times New Roman"/>
-          <w:color w:val="auto"/>
-          <w:sz w:val="24"/>
-          <w:szCs w:val="24"/>
-        </w:rPr>
-        <w:t xml:space="preserve"> Methods (add, read, delete) cookies.</w:t>
+        <w:jc w:val="both"/>
+        <w:rPr>
+          <w:rFonts w:ascii="Times New Roman" w:hAnsi="Times New Roman" w:cs="Times New Roman"/>
+          <w:color w:val="auto"/>
+          <w:sz w:val="24"/>
+          <w:szCs w:val="24"/>
+        </w:rPr>
+      </w:pPr>
+      <w:r>
+        <w:rPr>
+          <w:rFonts w:ascii="Times New Roman" w:hAnsi="Times New Roman" w:cs="Times New Roman"/>
+          <w:color w:val="auto"/>
+          <w:sz w:val="24"/>
+          <w:szCs w:val="24"/>
+        </w:rPr>
+        <w:t>Write a program that communicating with Server-Side Programs Through GET.</w:t>
       </w:r>
     </w:p>
     <w:p>
@@ -2890,10 +2686,10 @@
           <w:noProof/>
         </w:rPr>
         <w:drawing>
-          <wp:inline distT="0" distB="0" distL="0" distR="0" wp14:anchorId="4BFB9B19" wp14:editId="569A84B7">
-            <wp:extent cx="5326380" cy="1844503"/>
-            <wp:effectExtent l="0" t="0" r="7620" b="3810"/>
-            <wp:docPr id="7" name="Picture 7"/>
+          <wp:inline distT="0" distB="0" distL="0" distR="0" wp14:anchorId="656234DF" wp14:editId="27F8BFA3">
+            <wp:extent cx="5151120" cy="1216154"/>
+            <wp:effectExtent l="0" t="0" r="0" b="3175"/>
+            <wp:docPr id="33" name="Picture 33"/>
             <wp:cNvGraphicFramePr>
               <a:graphicFrameLocks xmlns:a="http://schemas.openxmlformats.org/drawingml/2006/main" noChangeAspect="1"/>
             </wp:cNvGraphicFramePr>
@@ -2913,7 +2709,7 @@
                   <pic:spPr>
                     <a:xfrm>
                       <a:off x="0" y="0"/>
-                      <a:ext cx="5333607" cy="1847006"/>
+                      <a:ext cx="5160355" cy="1218334"/>
                     </a:xfrm>
                     <a:prstGeom prst="rect">
                       <a:avLst/>
@@ -2948,7 +2744,8 @@
           <w:sz w:val="28"/>
           <w:szCs w:val="28"/>
         </w:rPr>
-        <w:t>Chapter 5: URL Connections</w:t>
+        <w:lastRenderedPageBreak/>
+        <w:t>Chapter 4: HTTP</w:t>
       </w:r>
     </w:p>
     <w:p>
@@ -2956,24 +2753,23 @@
         <w:pStyle w:val="Heading2"/>
         <w:numPr>
           <w:ilvl w:val="0"/>
-          <w:numId w:val="8"/>
+          <w:numId w:val="7"/>
         </w:numPr>
-        <w:jc w:val="both"/>
-        <w:rPr>
-          <w:rFonts w:ascii="Times New Roman" w:hAnsi="Times New Roman" w:cs="Times New Roman"/>
-          <w:color w:val="auto"/>
-          <w:sz w:val="24"/>
-          <w:szCs w:val="24"/>
-        </w:rPr>
-      </w:pPr>
-      <w:r>
-        <w:rPr>
-          <w:rFonts w:ascii="Times New Roman" w:hAnsi="Times New Roman" w:cs="Times New Roman"/>
-          <w:color w:val="auto"/>
-          <w:sz w:val="24"/>
-          <w:szCs w:val="24"/>
-        </w:rPr>
-        <w:t xml:space="preserve">Write a program to download a web page using </w:t>
+        <w:rPr>
+          <w:rFonts w:ascii="Times New Roman" w:hAnsi="Times New Roman" w:cs="Times New Roman"/>
+          <w:color w:val="auto"/>
+          <w:sz w:val="24"/>
+          <w:szCs w:val="24"/>
+        </w:rPr>
+      </w:pPr>
+      <w:r>
+        <w:rPr>
+          <w:rFonts w:ascii="Times New Roman" w:hAnsi="Times New Roman" w:cs="Times New Roman"/>
+          <w:color w:val="auto"/>
+          <w:sz w:val="24"/>
+          <w:szCs w:val="24"/>
+        </w:rPr>
+        <w:t xml:space="preserve">Write a program that shows a simple </w:t>
       </w:r>
       <w:proofErr w:type="spellStart"/>
       <w:r>
@@ -2983,7 +2779,7 @@
           <w:sz w:val="24"/>
           <w:szCs w:val="24"/>
         </w:rPr>
-        <w:t>URLConnection</w:t>
+        <w:t>CookiePolicy</w:t>
       </w:r>
       <w:proofErr w:type="spellEnd"/>
       <w:r>
@@ -2993,7 +2789,7 @@
           <w:sz w:val="24"/>
           <w:szCs w:val="24"/>
         </w:rPr>
-        <w:t>.</w:t>
+        <w:t xml:space="preserve"> that blocks cookies from .gov domains, but allows others.</w:t>
       </w:r>
     </w:p>
     <w:p>
@@ -3005,10 +2801,10 @@
           <w:noProof/>
         </w:rPr>
         <w:drawing>
-          <wp:inline distT="0" distB="0" distL="0" distR="0" wp14:anchorId="3C51F8B4" wp14:editId="4E055976">
-            <wp:extent cx="5288280" cy="868972"/>
-            <wp:effectExtent l="0" t="0" r="7620" b="7620"/>
-            <wp:docPr id="30" name="Picture 30"/>
+          <wp:inline distT="0" distB="0" distL="0" distR="0" wp14:anchorId="07B24E06" wp14:editId="36ADAF66">
+            <wp:extent cx="5341620" cy="999782"/>
+            <wp:effectExtent l="0" t="0" r="0" b="0"/>
+            <wp:docPr id="6" name="Picture 6"/>
             <wp:cNvGraphicFramePr>
               <a:graphicFrameLocks xmlns:a="http://schemas.openxmlformats.org/drawingml/2006/main" noChangeAspect="1"/>
             </wp:cNvGraphicFramePr>
@@ -3028,7 +2824,7 @@
                   <pic:spPr>
                     <a:xfrm>
                       <a:off x="0" y="0"/>
-                      <a:ext cx="5298513" cy="870654"/>
+                      <a:ext cx="5356461" cy="1002560"/>
                     </a:xfrm>
                     <a:prstGeom prst="rect">
                       <a:avLst/>
@@ -3040,15 +2836,64 @@
           </wp:inline>
         </w:drawing>
       </w:r>
+    </w:p>
+    <w:p>
+      <w:pPr>
+        <w:pStyle w:val="Heading2"/>
+        <w:numPr>
+          <w:ilvl w:val="0"/>
+          <w:numId w:val="7"/>
+        </w:numPr>
+        <w:rPr>
+          <w:rFonts w:ascii="Times New Roman" w:hAnsi="Times New Roman" w:cs="Times New Roman"/>
+          <w:color w:val="auto"/>
+          <w:sz w:val="24"/>
+          <w:szCs w:val="24"/>
+        </w:rPr>
+      </w:pPr>
+      <w:r>
+        <w:rPr>
+          <w:rFonts w:ascii="Times New Roman" w:hAnsi="Times New Roman" w:cs="Times New Roman"/>
+          <w:color w:val="auto"/>
+          <w:sz w:val="24"/>
+          <w:szCs w:val="24"/>
+        </w:rPr>
+        <w:t xml:space="preserve">Program to implement the </w:t>
+      </w:r>
+      <w:proofErr w:type="spellStart"/>
+      <w:r>
+        <w:rPr>
+          <w:rFonts w:ascii="Times New Roman" w:hAnsi="Times New Roman" w:cs="Times New Roman"/>
+          <w:color w:val="auto"/>
+          <w:sz w:val="24"/>
+          <w:szCs w:val="24"/>
+        </w:rPr>
+        <w:t>CookieStore</w:t>
+      </w:r>
+      <w:proofErr w:type="spellEnd"/>
+      <w:r>
+        <w:rPr>
+          <w:rFonts w:ascii="Times New Roman" w:hAnsi="Times New Roman" w:cs="Times New Roman"/>
+          <w:color w:val="auto"/>
+          <w:sz w:val="24"/>
+          <w:szCs w:val="24"/>
+        </w:rPr>
+        <w:t xml:space="preserve"> Methods (add, read, delete) cookies.</w:t>
+      </w:r>
+    </w:p>
+    <w:p>
+      <w:pPr>
+        <w:ind w:left="720"/>
+      </w:pPr>
       <w:r>
         <w:rPr>
           <w:noProof/>
         </w:rPr>
         <w:drawing>
-          <wp:inline distT="0" distB="0" distL="0" distR="0" wp14:anchorId="44271D7D" wp14:editId="507A75CF">
-            <wp:extent cx="5288280" cy="1870975"/>
-            <wp:effectExtent l="0" t="0" r="7620" b="0"/>
-            <wp:docPr id="34" name="Picture 34"/>
+          <wp:inline distT="0" distB="0" distL="0" distR="0" wp14:anchorId="4BFB9B19" wp14:editId="569A84B7">
+            <wp:extent cx="5326380" cy="1844503"/>
+            <wp:effectExtent l="0" t="0" r="7620" b="3810"/>
+            <wp:docPr id="7" name="Picture 7"/>
             <wp:cNvGraphicFramePr>
               <a:graphicFrameLocks xmlns:a="http://schemas.openxmlformats.org/drawingml/2006/main" noChangeAspect="1"/>
             </wp:cNvGraphicFramePr>
@@ -3068,7 +2913,7 @@
                   <pic:spPr>
                     <a:xfrm>
                       <a:off x="0" y="0"/>
-                      <a:ext cx="5295531" cy="1873540"/>
+                      <a:ext cx="5333607" cy="1847006"/>
                     </a:xfrm>
                     <a:prstGeom prst="rect">
                       <a:avLst/>
@@ -3080,15 +2925,90 @@
           </wp:inline>
         </w:drawing>
       </w:r>
+    </w:p>
+    <w:p>
+      <w:pPr>
+        <w:pStyle w:val="Heading1"/>
+        <w:jc w:val="both"/>
+        <w:rPr>
+          <w:rFonts w:ascii="Times New Roman" w:hAnsi="Times New Roman" w:cs="Times New Roman"/>
+          <w:b/>
+          <w:bCs/>
+          <w:color w:val="auto"/>
+          <w:sz w:val="28"/>
+          <w:szCs w:val="28"/>
+        </w:rPr>
+      </w:pPr>
+      <w:r>
+        <w:rPr>
+          <w:rFonts w:ascii="Times New Roman" w:hAnsi="Times New Roman" w:cs="Times New Roman"/>
+          <w:b/>
+          <w:bCs/>
+          <w:color w:val="auto"/>
+          <w:sz w:val="28"/>
+          <w:szCs w:val="28"/>
+        </w:rPr>
+        <w:t>Chapter 5: URL Connections</w:t>
+      </w:r>
+    </w:p>
+    <w:p>
+      <w:pPr>
+        <w:pStyle w:val="Heading2"/>
+        <w:numPr>
+          <w:ilvl w:val="0"/>
+          <w:numId w:val="8"/>
+        </w:numPr>
+        <w:jc w:val="both"/>
+        <w:rPr>
+          <w:rFonts w:ascii="Times New Roman" w:hAnsi="Times New Roman" w:cs="Times New Roman"/>
+          <w:color w:val="auto"/>
+          <w:sz w:val="24"/>
+          <w:szCs w:val="24"/>
+        </w:rPr>
+      </w:pPr>
+      <w:r>
+        <w:rPr>
+          <w:rFonts w:ascii="Times New Roman" w:hAnsi="Times New Roman" w:cs="Times New Roman"/>
+          <w:color w:val="auto"/>
+          <w:sz w:val="24"/>
+          <w:szCs w:val="24"/>
+        </w:rPr>
+        <w:t xml:space="preserve">Write a program to download a web page using </w:t>
+      </w:r>
+      <w:proofErr w:type="spellStart"/>
+      <w:r>
+        <w:rPr>
+          <w:rFonts w:ascii="Times New Roman" w:hAnsi="Times New Roman" w:cs="Times New Roman"/>
+          <w:color w:val="auto"/>
+          <w:sz w:val="24"/>
+          <w:szCs w:val="24"/>
+        </w:rPr>
+        <w:t>URLConnection</w:t>
+      </w:r>
+      <w:proofErr w:type="spellEnd"/>
+      <w:r>
+        <w:rPr>
+          <w:rFonts w:ascii="Times New Roman" w:hAnsi="Times New Roman" w:cs="Times New Roman"/>
+          <w:color w:val="auto"/>
+          <w:sz w:val="24"/>
+          <w:szCs w:val="24"/>
+        </w:rPr>
+        <w:t>.</w:t>
+      </w:r>
+    </w:p>
+    <w:p>
+      <w:pPr>
+        <w:ind w:left="720"/>
+      </w:pPr>
       <w:r>
         <w:rPr>
           <w:noProof/>
         </w:rPr>
         <w:drawing>
-          <wp:inline distT="0" distB="0" distL="0" distR="0" wp14:anchorId="728206ED" wp14:editId="44BF74C3">
-            <wp:extent cx="5303520" cy="728882"/>
-            <wp:effectExtent l="0" t="0" r="0" b="0"/>
-            <wp:docPr id="35" name="Picture 35"/>
+          <wp:inline distT="0" distB="0" distL="0" distR="0" wp14:anchorId="3C51F8B4" wp14:editId="4E055976">
+            <wp:extent cx="5288280" cy="868972"/>
+            <wp:effectExtent l="0" t="0" r="7620" b="7620"/>
+            <wp:docPr id="30" name="Picture 30"/>
             <wp:cNvGraphicFramePr>
               <a:graphicFrameLocks xmlns:a="http://schemas.openxmlformats.org/drawingml/2006/main" noChangeAspect="1"/>
             </wp:cNvGraphicFramePr>
@@ -3108,7 +3028,7 @@
                   <pic:spPr>
                     <a:xfrm>
                       <a:off x="0" y="0"/>
-                      <a:ext cx="5318658" cy="730963"/>
+                      <a:ext cx="5298513" cy="870654"/>
                     </a:xfrm>
                     <a:prstGeom prst="rect">
                       <a:avLst/>
@@ -3120,46 +3040,15 @@
           </wp:inline>
         </w:drawing>
       </w:r>
-    </w:p>
-    <w:p>
-      <w:pPr>
-        <w:pStyle w:val="Heading2"/>
-        <w:numPr>
-          <w:ilvl w:val="0"/>
-          <w:numId w:val="8"/>
-        </w:numPr>
-        <w:jc w:val="both"/>
-        <w:rPr>
-          <w:rFonts w:ascii="Times New Roman" w:hAnsi="Times New Roman" w:cs="Times New Roman"/>
-          <w:color w:val="auto"/>
-          <w:sz w:val="24"/>
-          <w:szCs w:val="24"/>
-        </w:rPr>
-      </w:pPr>
-      <w:r>
-        <w:rPr>
-          <w:rFonts w:ascii="Times New Roman" w:hAnsi="Times New Roman" w:cs="Times New Roman"/>
-          <w:color w:val="auto"/>
-          <w:sz w:val="24"/>
-          <w:szCs w:val="24"/>
-        </w:rPr>
-        <w:lastRenderedPageBreak/>
-        <w:t>Write a program to print the entire HTTP Header.</w:t>
-      </w:r>
-    </w:p>
-    <w:p>
-      <w:pPr>
-        <w:ind w:left="720"/>
-      </w:pPr>
       <w:r>
         <w:rPr>
           <w:noProof/>
         </w:rPr>
         <w:drawing>
-          <wp:inline distT="0" distB="0" distL="0" distR="0" wp14:anchorId="6926035A" wp14:editId="725B9565">
-            <wp:extent cx="5143500" cy="1592431"/>
-            <wp:effectExtent l="0" t="0" r="0" b="8255"/>
-            <wp:docPr id="38" name="Picture 38"/>
+          <wp:inline distT="0" distB="0" distL="0" distR="0" wp14:anchorId="44271D7D" wp14:editId="507A75CF">
+            <wp:extent cx="5288280" cy="1870975"/>
+            <wp:effectExtent l="0" t="0" r="7620" b="0"/>
+            <wp:docPr id="34" name="Picture 34"/>
             <wp:cNvGraphicFramePr>
               <a:graphicFrameLocks xmlns:a="http://schemas.openxmlformats.org/drawingml/2006/main" noChangeAspect="1"/>
             </wp:cNvGraphicFramePr>
@@ -3179,7 +3068,7 @@
                   <pic:spPr>
                     <a:xfrm>
                       <a:off x="0" y="0"/>
-                      <a:ext cx="5160427" cy="1597672"/>
+                      <a:ext cx="5295531" cy="1873540"/>
                     </a:xfrm>
                     <a:prstGeom prst="rect">
                       <a:avLst/>
@@ -3191,45 +3080,15 @@
           </wp:inline>
         </w:drawing>
       </w:r>
-    </w:p>
-    <w:p>
-      <w:pPr>
-        <w:pStyle w:val="Heading2"/>
-        <w:numPr>
-          <w:ilvl w:val="0"/>
-          <w:numId w:val="8"/>
-        </w:numPr>
-        <w:jc w:val="both"/>
-        <w:rPr>
-          <w:rFonts w:ascii="Times New Roman" w:hAnsi="Times New Roman" w:cs="Times New Roman"/>
-          <w:color w:val="auto"/>
-          <w:sz w:val="24"/>
-          <w:szCs w:val="24"/>
-        </w:rPr>
-      </w:pPr>
-      <w:r>
-        <w:rPr>
-          <w:rFonts w:ascii="Times New Roman" w:hAnsi="Times New Roman" w:cs="Times New Roman"/>
-          <w:color w:val="auto"/>
-          <w:sz w:val="24"/>
-          <w:szCs w:val="24"/>
-        </w:rPr>
-        <w:t>Write a program to read value of HTTP Header fields.</w:t>
-      </w:r>
-    </w:p>
-    <w:p>
-      <w:pPr>
-        <w:ind w:left="720"/>
-      </w:pPr>
       <w:r>
         <w:rPr>
           <w:noProof/>
         </w:rPr>
         <w:drawing>
-          <wp:inline distT="0" distB="0" distL="0" distR="0" wp14:anchorId="5910F784" wp14:editId="027E1DF2">
-            <wp:extent cx="5135880" cy="1988924"/>
-            <wp:effectExtent l="0" t="0" r="7620" b="0"/>
-            <wp:docPr id="37" name="Picture 37"/>
+          <wp:inline distT="0" distB="0" distL="0" distR="0" wp14:anchorId="728206ED" wp14:editId="44BF74C3">
+            <wp:extent cx="5303520" cy="728882"/>
+            <wp:effectExtent l="0" t="0" r="0" b="0"/>
+            <wp:docPr id="35" name="Picture 35"/>
             <wp:cNvGraphicFramePr>
               <a:graphicFrameLocks xmlns:a="http://schemas.openxmlformats.org/drawingml/2006/main" noChangeAspect="1"/>
             </wp:cNvGraphicFramePr>
@@ -3249,7 +3108,7 @@
                   <pic:spPr>
                     <a:xfrm>
                       <a:off x="0" y="0"/>
-                      <a:ext cx="5145858" cy="1992788"/>
+                      <a:ext cx="5318658" cy="730963"/>
                     </a:xfrm>
                     <a:prstGeom prst="rect">
                       <a:avLst/>
@@ -3284,7 +3143,8 @@
           <w:sz w:val="24"/>
           <w:szCs w:val="24"/>
         </w:rPr>
-        <w:t>Write a program for HTTP Request Method.</w:t>
+        <w:lastRenderedPageBreak/>
+        <w:t>Write a program to print the entire HTTP Header.</w:t>
       </w:r>
     </w:p>
     <w:p>
@@ -3296,10 +3156,10 @@
           <w:noProof/>
         </w:rPr>
         <w:drawing>
-          <wp:inline distT="0" distB="0" distL="0" distR="0" wp14:anchorId="18AAA92F" wp14:editId="58CC550B">
-            <wp:extent cx="5143500" cy="922340"/>
-            <wp:effectExtent l="0" t="0" r="0" b="0"/>
-            <wp:docPr id="39" name="Picture 39"/>
+          <wp:inline distT="0" distB="0" distL="0" distR="0" wp14:anchorId="6926035A" wp14:editId="725B9565">
+            <wp:extent cx="5143500" cy="1592431"/>
+            <wp:effectExtent l="0" t="0" r="0" b="8255"/>
+            <wp:docPr id="38" name="Picture 38"/>
             <wp:cNvGraphicFramePr>
               <a:graphicFrameLocks xmlns:a="http://schemas.openxmlformats.org/drawingml/2006/main" noChangeAspect="1"/>
             </wp:cNvGraphicFramePr>
@@ -3319,7 +3179,7 @@
                   <pic:spPr>
                     <a:xfrm>
                       <a:off x="0" y="0"/>
-                      <a:ext cx="5181434" cy="929142"/>
+                      <a:ext cx="5160427" cy="1597672"/>
                     </a:xfrm>
                     <a:prstGeom prst="rect">
                       <a:avLst/>
@@ -3354,27 +3214,7 @@
           <w:sz w:val="24"/>
           <w:szCs w:val="24"/>
         </w:rPr>
-        <w:t xml:space="preserve">Write a program to print the URL of a </w:t>
-      </w:r>
-      <w:proofErr w:type="spellStart"/>
-      <w:r>
-        <w:rPr>
-          <w:rFonts w:ascii="Times New Roman" w:hAnsi="Times New Roman" w:cs="Times New Roman"/>
-          <w:color w:val="auto"/>
-          <w:sz w:val="24"/>
-          <w:szCs w:val="24"/>
-        </w:rPr>
-        <w:t>URLConnection</w:t>
-      </w:r>
-      <w:proofErr w:type="spellEnd"/>
-      <w:r>
-        <w:rPr>
-          <w:rFonts w:ascii="Times New Roman" w:hAnsi="Times New Roman" w:cs="Times New Roman"/>
-          <w:color w:val="auto"/>
-          <w:sz w:val="24"/>
-          <w:szCs w:val="24"/>
-        </w:rPr>
-        <w:t xml:space="preserve"> to "hafoss.edu.np".</w:t>
+        <w:t>Write a program to read value of HTTP Header fields.</w:t>
       </w:r>
     </w:p>
     <w:p>
@@ -3386,10 +3226,10 @@
           <w:noProof/>
         </w:rPr>
         <w:drawing>
-          <wp:inline distT="0" distB="0" distL="0" distR="0" wp14:anchorId="15EC205B" wp14:editId="51A27165">
-            <wp:extent cx="5143500" cy="883761"/>
-            <wp:effectExtent l="0" t="0" r="0" b="0"/>
-            <wp:docPr id="40" name="Picture 40"/>
+          <wp:inline distT="0" distB="0" distL="0" distR="0" wp14:anchorId="5910F784" wp14:editId="027E1DF2">
+            <wp:extent cx="5135880" cy="1988924"/>
+            <wp:effectExtent l="0" t="0" r="7620" b="0"/>
+            <wp:docPr id="37" name="Picture 37"/>
             <wp:cNvGraphicFramePr>
               <a:graphicFrameLocks xmlns:a="http://schemas.openxmlformats.org/drawingml/2006/main" noChangeAspect="1"/>
             </wp:cNvGraphicFramePr>
@@ -3409,7 +3249,7 @@
                   <pic:spPr>
                     <a:xfrm>
                       <a:off x="0" y="0"/>
-                      <a:ext cx="5174409" cy="889072"/>
+                      <a:ext cx="5145858" cy="1992788"/>
                     </a:xfrm>
                     <a:prstGeom prst="rect">
                       <a:avLst/>
@@ -3444,7 +3284,7 @@
           <w:sz w:val="24"/>
           <w:szCs w:val="24"/>
         </w:rPr>
-        <w:t>Write a program to get the time when a URL was last changed.</w:t>
+        <w:t>Write a program for HTTP Request Method.</w:t>
       </w:r>
     </w:p>
     <w:p>
@@ -3456,10 +3296,10 @@
           <w:noProof/>
         </w:rPr>
         <w:drawing>
-          <wp:inline distT="0" distB="0" distL="0" distR="0" wp14:anchorId="57FFD06C" wp14:editId="2D69C9A2">
-            <wp:extent cx="5134284" cy="1303020"/>
-            <wp:effectExtent l="0" t="0" r="9525" b="0"/>
-            <wp:docPr id="41" name="Picture 41"/>
+          <wp:inline distT="0" distB="0" distL="0" distR="0" wp14:anchorId="18AAA92F" wp14:editId="58CC550B">
+            <wp:extent cx="5143500" cy="922340"/>
+            <wp:effectExtent l="0" t="0" r="0" b="0"/>
+            <wp:docPr id="39" name="Picture 39"/>
             <wp:cNvGraphicFramePr>
               <a:graphicFrameLocks xmlns:a="http://schemas.openxmlformats.org/drawingml/2006/main" noChangeAspect="1"/>
             </wp:cNvGraphicFramePr>
@@ -3479,7 +3319,7 @@
                   <pic:spPr>
                     <a:xfrm>
                       <a:off x="0" y="0"/>
-                      <a:ext cx="5156758" cy="1308724"/>
+                      <a:ext cx="5181434" cy="929142"/>
                     </a:xfrm>
                     <a:prstGeom prst="rect">
                       <a:avLst/>
@@ -3494,36 +3334,10 @@
     </w:p>
     <w:p>
       <w:pPr>
-        <w:pStyle w:val="Heading1"/>
-        <w:jc w:val="both"/>
-        <w:rPr>
-          <w:rFonts w:ascii="Times New Roman" w:hAnsi="Times New Roman" w:cs="Times New Roman"/>
-          <w:b/>
-          <w:bCs/>
-          <w:color w:val="auto"/>
-          <w:sz w:val="28"/>
-          <w:szCs w:val="28"/>
-        </w:rPr>
-      </w:pPr>
-      <w:r>
-        <w:rPr>
-          <w:rFonts w:ascii="Times New Roman" w:hAnsi="Times New Roman" w:cs="Times New Roman"/>
-          <w:b/>
-          <w:bCs/>
-          <w:color w:val="auto"/>
-          <w:sz w:val="28"/>
-          <w:szCs w:val="28"/>
-        </w:rPr>
-        <w:lastRenderedPageBreak/>
-        <w:t>Chapter 6: Sockets for Clients</w:t>
-      </w:r>
-    </w:p>
-    <w:p>
-      <w:pPr>
         <w:pStyle w:val="Heading2"/>
         <w:numPr>
           <w:ilvl w:val="0"/>
-          <w:numId w:val="9"/>
+          <w:numId w:val="8"/>
         </w:numPr>
         <w:jc w:val="both"/>
         <w:rPr>
@@ -3540,7 +3354,27 @@
           <w:sz w:val="24"/>
           <w:szCs w:val="24"/>
         </w:rPr>
-        <w:t>Write a program socket to client.</w:t>
+        <w:t xml:space="preserve">Write a program to print the URL of a </w:t>
+      </w:r>
+      <w:proofErr w:type="spellStart"/>
+      <w:r>
+        <w:rPr>
+          <w:rFonts w:ascii="Times New Roman" w:hAnsi="Times New Roman" w:cs="Times New Roman"/>
+          <w:color w:val="auto"/>
+          <w:sz w:val="24"/>
+          <w:szCs w:val="24"/>
+        </w:rPr>
+        <w:t>URLConnection</w:t>
+      </w:r>
+      <w:proofErr w:type="spellEnd"/>
+      <w:r>
+        <w:rPr>
+          <w:rFonts w:ascii="Times New Roman" w:hAnsi="Times New Roman" w:cs="Times New Roman"/>
+          <w:color w:val="auto"/>
+          <w:sz w:val="24"/>
+          <w:szCs w:val="24"/>
+        </w:rPr>
+        <w:t xml:space="preserve"> to "hafoss.edu.np".</w:t>
       </w:r>
     </w:p>
     <w:p>
@@ -3552,10 +3386,10 @@
           <w:noProof/>
         </w:rPr>
         <w:drawing>
-          <wp:inline distT="0" distB="0" distL="0" distR="0" wp14:anchorId="3CE3FA8E" wp14:editId="33D6C9A7">
-            <wp:extent cx="5278906" cy="1242060"/>
+          <wp:inline distT="0" distB="0" distL="0" distR="0" wp14:anchorId="15EC205B" wp14:editId="51A27165">
+            <wp:extent cx="5143500" cy="883761"/>
             <wp:effectExtent l="0" t="0" r="0" b="0"/>
-            <wp:docPr id="42" name="Picture 42"/>
+            <wp:docPr id="40" name="Picture 40"/>
             <wp:cNvGraphicFramePr>
               <a:graphicFrameLocks xmlns:a="http://schemas.openxmlformats.org/drawingml/2006/main" noChangeAspect="1"/>
             </wp:cNvGraphicFramePr>
@@ -3575,7 +3409,7 @@
                   <pic:spPr>
                     <a:xfrm>
                       <a:off x="0" y="0"/>
-                      <a:ext cx="5293078" cy="1245395"/>
+                      <a:ext cx="5174409" cy="889072"/>
                     </a:xfrm>
                     <a:prstGeom prst="rect">
                       <a:avLst/>
@@ -3590,35 +3424,10 @@
     </w:p>
     <w:p>
       <w:pPr>
-        <w:pStyle w:val="Heading1"/>
-        <w:jc w:val="both"/>
-        <w:rPr>
-          <w:rFonts w:ascii="Times New Roman" w:hAnsi="Times New Roman" w:cs="Times New Roman"/>
-          <w:b/>
-          <w:bCs/>
-          <w:color w:val="auto"/>
-          <w:sz w:val="28"/>
-          <w:szCs w:val="28"/>
-        </w:rPr>
-      </w:pPr>
-      <w:r>
-        <w:rPr>
-          <w:rFonts w:ascii="Times New Roman" w:hAnsi="Times New Roman" w:cs="Times New Roman"/>
-          <w:b/>
-          <w:bCs/>
-          <w:color w:val="auto"/>
-          <w:sz w:val="28"/>
-          <w:szCs w:val="28"/>
-        </w:rPr>
-        <w:t>Chapter 7: Sockets for Servers</w:t>
-      </w:r>
-    </w:p>
-    <w:p>
-      <w:pPr>
         <w:pStyle w:val="Heading2"/>
         <w:numPr>
           <w:ilvl w:val="0"/>
-          <w:numId w:val="10"/>
+          <w:numId w:val="8"/>
         </w:numPr>
         <w:jc w:val="both"/>
         <w:rPr>
@@ -3635,16 +3444,7 @@
           <w:sz w:val="24"/>
           <w:szCs w:val="24"/>
         </w:rPr>
-        <w:t>Write a program socket for a server</w:t>
-      </w:r>
-      <w:r>
-        <w:rPr>
-          <w:rFonts w:ascii="Times New Roman" w:hAnsi="Times New Roman" w:cs="Times New Roman"/>
-          <w:color w:val="auto"/>
-          <w:sz w:val="24"/>
-          <w:szCs w:val="24"/>
-        </w:rPr>
-        <w:t>.</w:t>
+        <w:t>Write a program to get the time when a URL was last changed.</w:t>
       </w:r>
     </w:p>
     <w:p>
@@ -3656,10 +3456,10 @@
           <w:noProof/>
         </w:rPr>
         <w:drawing>
-          <wp:inline distT="0" distB="0" distL="0" distR="0" wp14:anchorId="5FCCE176" wp14:editId="350AE839">
-            <wp:extent cx="5316529" cy="1104900"/>
-            <wp:effectExtent l="0" t="0" r="0" b="0"/>
-            <wp:docPr id="43" name="Picture 43"/>
+          <wp:inline distT="0" distB="0" distL="0" distR="0" wp14:anchorId="57FFD06C" wp14:editId="2D69C9A2">
+            <wp:extent cx="5134284" cy="1303020"/>
+            <wp:effectExtent l="0" t="0" r="9525" b="0"/>
+            <wp:docPr id="41" name="Picture 41"/>
             <wp:cNvGraphicFramePr>
               <a:graphicFrameLocks xmlns:a="http://schemas.openxmlformats.org/drawingml/2006/main" noChangeAspect="1"/>
             </wp:cNvGraphicFramePr>
@@ -3679,7 +3479,7 @@
                   <pic:spPr>
                     <a:xfrm>
                       <a:off x="0" y="0"/>
-                      <a:ext cx="5351014" cy="1112067"/>
+                      <a:ext cx="5156758" cy="1308724"/>
                     </a:xfrm>
                     <a:prstGeom prst="rect">
                       <a:avLst/>
@@ -3714,7 +3514,8 @@
           <w:sz w:val="28"/>
           <w:szCs w:val="28"/>
         </w:rPr>
-        <w:t>Chapter 8: Secure Sockets</w:t>
+        <w:lastRenderedPageBreak/>
+        <w:t>Chapter 6: Sockets for Clients</w:t>
       </w:r>
     </w:p>
     <w:p>
@@ -3722,23 +3523,24 @@
         <w:pStyle w:val="Heading2"/>
         <w:numPr>
           <w:ilvl w:val="0"/>
-          <w:numId w:val="12"/>
+          <w:numId w:val="9"/>
         </w:numPr>
-        <w:rPr>
-          <w:rFonts w:ascii="Times New Roman" w:hAnsi="Times New Roman" w:cs="Times New Roman"/>
-          <w:color w:val="auto"/>
-          <w:sz w:val="24"/>
-          <w:szCs w:val="24"/>
-        </w:rPr>
-      </w:pPr>
-      <w:r>
-        <w:rPr>
-          <w:rFonts w:ascii="Times New Roman" w:hAnsi="Times New Roman" w:cs="Times New Roman"/>
-          <w:color w:val="auto"/>
-          <w:sz w:val="24"/>
-          <w:szCs w:val="24"/>
-        </w:rPr>
-        <w:t>Write a program for Creating Secure Sockets with tufohss.edu.np.</w:t>
+        <w:jc w:val="both"/>
+        <w:rPr>
+          <w:rFonts w:ascii="Times New Roman" w:hAnsi="Times New Roman" w:cs="Times New Roman"/>
+          <w:color w:val="auto"/>
+          <w:sz w:val="24"/>
+          <w:szCs w:val="24"/>
+        </w:rPr>
+      </w:pPr>
+      <w:r>
+        <w:rPr>
+          <w:rFonts w:ascii="Times New Roman" w:hAnsi="Times New Roman" w:cs="Times New Roman"/>
+          <w:color w:val="auto"/>
+          <w:sz w:val="24"/>
+          <w:szCs w:val="24"/>
+        </w:rPr>
+        <w:t>Write a program socket to client.</w:t>
       </w:r>
     </w:p>
     <w:p>
@@ -3750,10 +3552,10 @@
           <w:noProof/>
         </w:rPr>
         <w:drawing>
-          <wp:inline distT="0" distB="0" distL="0" distR="0" wp14:anchorId="64CCDB64" wp14:editId="27FBFA22">
-            <wp:extent cx="5320063" cy="1348740"/>
-            <wp:effectExtent l="0" t="0" r="0" b="3810"/>
-            <wp:docPr id="44" name="Picture 44"/>
+          <wp:inline distT="0" distB="0" distL="0" distR="0" wp14:anchorId="3CE3FA8E" wp14:editId="33D6C9A7">
+            <wp:extent cx="5278906" cy="1242060"/>
+            <wp:effectExtent l="0" t="0" r="0" b="0"/>
+            <wp:docPr id="42" name="Picture 42"/>
             <wp:cNvGraphicFramePr>
               <a:graphicFrameLocks xmlns:a="http://schemas.openxmlformats.org/drawingml/2006/main" noChangeAspect="1"/>
             </wp:cNvGraphicFramePr>
@@ -3773,7 +3575,7 @@
                   <pic:spPr>
                     <a:xfrm>
                       <a:off x="0" y="0"/>
-                      <a:ext cx="5336125" cy="1352812"/>
+                      <a:ext cx="5293078" cy="1245395"/>
                     </a:xfrm>
                     <a:prstGeom prst="rect">
                       <a:avLst/>
@@ -3788,62 +3590,52 @@
     </w:p>
     <w:p>
       <w:pPr>
+        <w:pStyle w:val="Heading1"/>
+        <w:jc w:val="both"/>
+        <w:rPr>
+          <w:rFonts w:ascii="Times New Roman" w:hAnsi="Times New Roman" w:cs="Times New Roman"/>
+          <w:b/>
+          <w:bCs/>
+          <w:color w:val="auto"/>
+          <w:sz w:val="28"/>
+          <w:szCs w:val="28"/>
+        </w:rPr>
+      </w:pPr>
+      <w:r>
+        <w:rPr>
+          <w:rFonts w:ascii="Times New Roman" w:hAnsi="Times New Roman" w:cs="Times New Roman"/>
+          <w:b/>
+          <w:bCs/>
+          <w:color w:val="auto"/>
+          <w:sz w:val="28"/>
+          <w:szCs w:val="28"/>
+        </w:rPr>
+        <w:t>Chapter 7: Sockets for Servers</w:t>
+      </w:r>
+    </w:p>
+    <w:p>
+      <w:pPr>
         <w:pStyle w:val="Heading2"/>
         <w:numPr>
           <w:ilvl w:val="0"/>
-          <w:numId w:val="12"/>
+          <w:numId w:val="10"/>
         </w:numPr>
-        <w:rPr>
-          <w:rFonts w:ascii="Times New Roman" w:hAnsi="Times New Roman" w:cs="Times New Roman"/>
-          <w:color w:val="auto"/>
-          <w:sz w:val="24"/>
-          <w:szCs w:val="24"/>
-        </w:rPr>
-      </w:pPr>
-      <w:r>
-        <w:rPr>
-          <w:rFonts w:ascii="Times New Roman" w:hAnsi="Times New Roman" w:cs="Times New Roman"/>
-          <w:color w:val="auto"/>
-          <w:sz w:val="24"/>
-          <w:szCs w:val="24"/>
-        </w:rPr>
-        <w:t>Write a program for Creating Secure Server</w:t>
-      </w:r>
-      <w:r>
-        <w:rPr>
-          <w:rFonts w:ascii="Times New Roman" w:hAnsi="Times New Roman" w:cs="Times New Roman"/>
-          <w:color w:val="auto"/>
-          <w:sz w:val="24"/>
-          <w:szCs w:val="24"/>
-        </w:rPr>
-        <w:t xml:space="preserve"> </w:t>
-      </w:r>
-      <w:r>
-        <w:rPr>
-          <w:rFonts w:ascii="Times New Roman" w:hAnsi="Times New Roman" w:cs="Times New Roman"/>
-          <w:color w:val="auto"/>
-          <w:sz w:val="24"/>
-          <w:szCs w:val="24"/>
-        </w:rPr>
-        <w:t>Sockets and Client</w:t>
-      </w:r>
-      <w:r>
-        <w:rPr>
-          <w:rFonts w:ascii="Times New Roman" w:hAnsi="Times New Roman" w:cs="Times New Roman"/>
-          <w:color w:val="auto"/>
-          <w:sz w:val="24"/>
-          <w:szCs w:val="24"/>
-        </w:rPr>
-        <w:t xml:space="preserve"> </w:t>
-      </w:r>
-      <w:r>
-        <w:rPr>
-          <w:rFonts w:ascii="Times New Roman" w:hAnsi="Times New Roman" w:cs="Times New Roman"/>
-          <w:color w:val="auto"/>
-          <w:sz w:val="24"/>
-          <w:szCs w:val="24"/>
-        </w:rPr>
-        <w:t>Sockets</w:t>
+        <w:jc w:val="both"/>
+        <w:rPr>
+          <w:rFonts w:ascii="Times New Roman" w:hAnsi="Times New Roman" w:cs="Times New Roman"/>
+          <w:color w:val="auto"/>
+          <w:sz w:val="24"/>
+          <w:szCs w:val="24"/>
+        </w:rPr>
+      </w:pPr>
+      <w:r>
+        <w:rPr>
+          <w:rFonts w:ascii="Times New Roman" w:hAnsi="Times New Roman" w:cs="Times New Roman"/>
+          <w:color w:val="auto"/>
+          <w:sz w:val="24"/>
+          <w:szCs w:val="24"/>
+        </w:rPr>
+        <w:t>Write a program socket for a server</w:t>
       </w:r>
       <w:r>
         <w:rPr>
@@ -3864,10 +3656,10 @@
           <w:noProof/>
         </w:rPr>
         <w:drawing>
-          <wp:inline distT="0" distB="0" distL="0" distR="0" wp14:anchorId="071CD536" wp14:editId="52A11687">
-            <wp:extent cx="5307965" cy="1333500"/>
-            <wp:effectExtent l="0" t="0" r="6985" b="0"/>
-            <wp:docPr id="45" name="Picture 45"/>
+          <wp:inline distT="0" distB="0" distL="0" distR="0" wp14:anchorId="5FCCE176" wp14:editId="350AE839">
+            <wp:extent cx="5316529" cy="1104900"/>
+            <wp:effectExtent l="0" t="0" r="0" b="0"/>
+            <wp:docPr id="43" name="Picture 43"/>
             <wp:cNvGraphicFramePr>
               <a:graphicFrameLocks xmlns:a="http://schemas.openxmlformats.org/drawingml/2006/main" noChangeAspect="1"/>
             </wp:cNvGraphicFramePr>
@@ -3887,7 +3679,7 @@
                   <pic:spPr>
                     <a:xfrm>
                       <a:off x="0" y="0"/>
-                      <a:ext cx="5332306" cy="1339615"/>
+                      <a:ext cx="5351014" cy="1112067"/>
                     </a:xfrm>
                     <a:prstGeom prst="rect">
                       <a:avLst/>
@@ -3900,7 +3692,6 @@
         </w:drawing>
       </w:r>
     </w:p>
-    <w:p/>
     <w:p>
       <w:pPr>
         <w:pStyle w:val="Heading1"/>
@@ -3923,8 +3714,7 @@
           <w:sz w:val="28"/>
           <w:szCs w:val="28"/>
         </w:rPr>
-        <w:lastRenderedPageBreak/>
-        <w:t>Chapter 9: Nonblocking I/O</w:t>
+        <w:t>Chapter 8: Secure Sockets</w:t>
       </w:r>
     </w:p>
     <w:p>
@@ -3932,24 +3722,23 @@
         <w:pStyle w:val="Heading2"/>
         <w:numPr>
           <w:ilvl w:val="0"/>
-          <w:numId w:val="13"/>
+          <w:numId w:val="12"/>
         </w:numPr>
-        <w:jc w:val="both"/>
-        <w:rPr>
-          <w:rFonts w:ascii="Times New Roman" w:hAnsi="Times New Roman" w:cs="Times New Roman"/>
-          <w:color w:val="auto"/>
-          <w:sz w:val="24"/>
-          <w:szCs w:val="24"/>
-        </w:rPr>
-      </w:pPr>
-      <w:r>
-        <w:rPr>
-          <w:rFonts w:ascii="Times New Roman" w:hAnsi="Times New Roman" w:cs="Times New Roman"/>
-          <w:color w:val="auto"/>
-          <w:sz w:val="24"/>
-          <w:szCs w:val="24"/>
-        </w:rPr>
-        <w:t>Write program to list all supported socket options for the different types of network channels.</w:t>
+        <w:rPr>
+          <w:rFonts w:ascii="Times New Roman" w:hAnsi="Times New Roman" w:cs="Times New Roman"/>
+          <w:color w:val="auto"/>
+          <w:sz w:val="24"/>
+          <w:szCs w:val="24"/>
+        </w:rPr>
+      </w:pPr>
+      <w:r>
+        <w:rPr>
+          <w:rFonts w:ascii="Times New Roman" w:hAnsi="Times New Roman" w:cs="Times New Roman"/>
+          <w:color w:val="auto"/>
+          <w:sz w:val="24"/>
+          <w:szCs w:val="24"/>
+        </w:rPr>
+        <w:t>Write a program for Creating Secure Sockets with tufohss.edu.np.</w:t>
       </w:r>
     </w:p>
     <w:p>
@@ -3961,10 +3750,10 @@
           <w:noProof/>
         </w:rPr>
         <w:drawing>
-          <wp:inline distT="0" distB="0" distL="0" distR="0" wp14:anchorId="61B7ADCB" wp14:editId="097991C9">
-            <wp:extent cx="5029200" cy="4174944"/>
-            <wp:effectExtent l="0" t="0" r="0" b="0"/>
-            <wp:docPr id="46" name="Picture 46"/>
+          <wp:inline distT="0" distB="0" distL="0" distR="0" wp14:anchorId="64CCDB64" wp14:editId="27FBFA22">
+            <wp:extent cx="5320063" cy="1348740"/>
+            <wp:effectExtent l="0" t="0" r="0" b="3810"/>
+            <wp:docPr id="44" name="Picture 44"/>
             <wp:cNvGraphicFramePr>
               <a:graphicFrameLocks xmlns:a="http://schemas.openxmlformats.org/drawingml/2006/main" noChangeAspect="1"/>
             </wp:cNvGraphicFramePr>
@@ -3984,7 +3773,7 @@
                   <pic:spPr>
                     <a:xfrm>
                       <a:off x="0" y="0"/>
-                      <a:ext cx="5034774" cy="4179572"/>
+                      <a:ext cx="5336125" cy="1352812"/>
                     </a:xfrm>
                     <a:prstGeom prst="rect">
                       <a:avLst/>
@@ -3996,15 +3785,89 @@
           </wp:inline>
         </w:drawing>
       </w:r>
+    </w:p>
+    <w:p>
+      <w:pPr>
+        <w:pStyle w:val="Heading2"/>
+        <w:numPr>
+          <w:ilvl w:val="0"/>
+          <w:numId w:val="12"/>
+        </w:numPr>
+        <w:rPr>
+          <w:rFonts w:ascii="Times New Roman" w:hAnsi="Times New Roman" w:cs="Times New Roman"/>
+          <w:color w:val="auto"/>
+          <w:sz w:val="24"/>
+          <w:szCs w:val="24"/>
+        </w:rPr>
+      </w:pPr>
+      <w:r>
+        <w:rPr>
+          <w:rFonts w:ascii="Times New Roman" w:hAnsi="Times New Roman" w:cs="Times New Roman"/>
+          <w:color w:val="auto"/>
+          <w:sz w:val="24"/>
+          <w:szCs w:val="24"/>
+        </w:rPr>
+        <w:t>Write a program for Creating Secure Server</w:t>
+      </w:r>
+      <w:r>
+        <w:rPr>
+          <w:rFonts w:ascii="Times New Roman" w:hAnsi="Times New Roman" w:cs="Times New Roman"/>
+          <w:color w:val="auto"/>
+          <w:sz w:val="24"/>
+          <w:szCs w:val="24"/>
+        </w:rPr>
+        <w:t xml:space="preserve"> </w:t>
+      </w:r>
+      <w:r>
+        <w:rPr>
+          <w:rFonts w:ascii="Times New Roman" w:hAnsi="Times New Roman" w:cs="Times New Roman"/>
+          <w:color w:val="auto"/>
+          <w:sz w:val="24"/>
+          <w:szCs w:val="24"/>
+        </w:rPr>
+        <w:t>Sockets and Client</w:t>
+      </w:r>
+      <w:r>
+        <w:rPr>
+          <w:rFonts w:ascii="Times New Roman" w:hAnsi="Times New Roman" w:cs="Times New Roman"/>
+          <w:color w:val="auto"/>
+          <w:sz w:val="24"/>
+          <w:szCs w:val="24"/>
+        </w:rPr>
+        <w:t xml:space="preserve"> </w:t>
+      </w:r>
+      <w:r>
+        <w:rPr>
+          <w:rFonts w:ascii="Times New Roman" w:hAnsi="Times New Roman" w:cs="Times New Roman"/>
+          <w:color w:val="auto"/>
+          <w:sz w:val="24"/>
+          <w:szCs w:val="24"/>
+        </w:rPr>
+        <w:t>Sockets</w:t>
+      </w:r>
+      <w:r>
+        <w:rPr>
+          <w:rFonts w:ascii="Times New Roman" w:hAnsi="Times New Roman" w:cs="Times New Roman"/>
+          <w:color w:val="auto"/>
+          <w:sz w:val="24"/>
+          <w:szCs w:val="24"/>
+        </w:rPr>
+        <w:t>.</w:t>
+      </w:r>
+    </w:p>
+    <w:p>
+      <w:pPr>
+        <w:ind w:left="720"/>
+      </w:pPr>
       <w:r>
         <w:rPr>
           <w:noProof/>
         </w:rPr>
         <w:drawing>
-          <wp:inline distT="0" distB="0" distL="0" distR="0" wp14:anchorId="334D5E2F" wp14:editId="6B606FAB">
-            <wp:extent cx="5029200" cy="2469334"/>
-            <wp:effectExtent l="0" t="0" r="0" b="7620"/>
-            <wp:docPr id="47" name="Picture 47"/>
+          <wp:inline distT="0" distB="0" distL="0" distR="0" wp14:anchorId="071CD536" wp14:editId="52A11687">
+            <wp:extent cx="5307965" cy="1333500"/>
+            <wp:effectExtent l="0" t="0" r="6985" b="0"/>
+            <wp:docPr id="45" name="Picture 45"/>
             <wp:cNvGraphicFramePr>
               <a:graphicFrameLocks xmlns:a="http://schemas.openxmlformats.org/drawingml/2006/main" noChangeAspect="1"/>
             </wp:cNvGraphicFramePr>
@@ -4024,7 +3887,7 @@
                   <pic:spPr>
                     <a:xfrm>
                       <a:off x="0" y="0"/>
-                      <a:ext cx="5034869" cy="2472118"/>
+                      <a:ext cx="5332306" cy="1339615"/>
                     </a:xfrm>
                     <a:prstGeom prst="rect">
                       <a:avLst/>
@@ -4037,20 +3900,32 @@
         </w:drawing>
       </w:r>
     </w:p>
-    <w:p>
-      <w:pPr>
-        <w:ind w:left="720"/>
-      </w:pPr>
-    </w:p>
-    <w:p>
-      <w:pPr>
-        <w:ind w:left="720"/>
-      </w:pPr>
-    </w:p>
-    <w:p>
-      <w:pPr>
-        <w:ind w:left="720"/>
-      </w:pPr>
+    <w:p/>
+    <w:p>
+      <w:pPr>
+        <w:pStyle w:val="Heading1"/>
+        <w:jc w:val="both"/>
+        <w:rPr>
+          <w:rFonts w:ascii="Times New Roman" w:hAnsi="Times New Roman" w:cs="Times New Roman"/>
+          <w:b/>
+          <w:bCs/>
+          <w:color w:val="auto"/>
+          <w:sz w:val="28"/>
+          <w:szCs w:val="28"/>
+        </w:rPr>
+      </w:pPr>
+      <w:r>
+        <w:rPr>
+          <w:rFonts w:ascii="Times New Roman" w:hAnsi="Times New Roman" w:cs="Times New Roman"/>
+          <w:b/>
+          <w:bCs/>
+          <w:color w:val="auto"/>
+          <w:sz w:val="28"/>
+          <w:szCs w:val="28"/>
+        </w:rPr>
+        <w:lastRenderedPageBreak/>
+        <w:t>Chapter 9: Nonblocking I/O</w:t>
+      </w:r>
     </w:p>
     <w:p>
       <w:pPr>
@@ -4074,71 +3949,22 @@
           <w:sz w:val="24"/>
           <w:szCs w:val="24"/>
         </w:rPr>
-        <w:lastRenderedPageBreak/>
-        <w:t xml:space="preserve">Write program to implement the concept on Filling and Draining buffer, </w:t>
-      </w:r>
-      <w:proofErr w:type="gramStart"/>
-      <w:r>
-        <w:rPr>
-          <w:rFonts w:ascii="Times New Roman" w:hAnsi="Times New Roman" w:cs="Times New Roman"/>
-          <w:color w:val="auto"/>
-          <w:sz w:val="24"/>
-          <w:szCs w:val="24"/>
-        </w:rPr>
-        <w:t>Duplicating</w:t>
-      </w:r>
-      <w:proofErr w:type="gramEnd"/>
-      <w:r>
-        <w:rPr>
-          <w:rFonts w:ascii="Times New Roman" w:hAnsi="Times New Roman" w:cs="Times New Roman"/>
-          <w:color w:val="auto"/>
-          <w:sz w:val="24"/>
-          <w:szCs w:val="24"/>
-        </w:rPr>
-        <w:t xml:space="preserve"> buffer, Slicing buffer, Compact buffer.</w:t>
+        <w:t>Write program to list all supported socket options for the different types of network channels.</w:t>
       </w:r>
     </w:p>
     <w:p>
       <w:pPr>
         <w:ind w:left="720"/>
-        <w:rPr>
-          <w:rFonts w:ascii="Times New Roman" w:hAnsi="Times New Roman" w:cs="Times New Roman"/>
-          <w:sz w:val="24"/>
-          <w:szCs w:val="24"/>
-          <w:u w:val="single"/>
-        </w:rPr>
-      </w:pPr>
-      <w:r>
-        <w:rPr>
-          <w:rFonts w:ascii="Times New Roman" w:hAnsi="Times New Roman" w:cs="Times New Roman"/>
-          <w:sz w:val="24"/>
-          <w:szCs w:val="24"/>
-          <w:u w:val="single"/>
-        </w:rPr>
-        <w:t>FillingDraining.java</w:t>
-      </w:r>
-    </w:p>
-    <w:p>
-      <w:pPr>
-        <w:ind w:left="720"/>
-        <w:rPr>
-          <w:rFonts w:ascii="Times New Roman" w:hAnsi="Times New Roman" w:cs="Times New Roman"/>
-          <w:sz w:val="24"/>
-          <w:szCs w:val="24"/>
-        </w:rPr>
-      </w:pPr>
-      <w:r>
-        <w:rPr>
-          <w:rFonts w:ascii="Times New Roman" w:hAnsi="Times New Roman" w:cs="Times New Roman"/>
+      </w:pPr>
+      <w:r>
+        <w:rPr>
           <w:noProof/>
-          <w:sz w:val="24"/>
-          <w:szCs w:val="24"/>
         </w:rPr>
         <w:drawing>
-          <wp:inline distT="0" distB="0" distL="0" distR="0" wp14:anchorId="56EA969E" wp14:editId="0FA838F7">
-            <wp:extent cx="5166360" cy="1318119"/>
+          <wp:inline distT="0" distB="0" distL="0" distR="0" wp14:anchorId="61B7ADCB" wp14:editId="097991C9">
+            <wp:extent cx="5029200" cy="4174944"/>
             <wp:effectExtent l="0" t="0" r="0" b="0"/>
-            <wp:docPr id="48" name="Picture 48"/>
+            <wp:docPr id="46" name="Picture 46"/>
             <wp:cNvGraphicFramePr>
               <a:graphicFrameLocks xmlns:a="http://schemas.openxmlformats.org/drawingml/2006/main" noChangeAspect="1"/>
             </wp:cNvGraphicFramePr>
@@ -4158,7 +3984,7 @@
                   <pic:spPr>
                     <a:xfrm>
                       <a:off x="0" y="0"/>
-                      <a:ext cx="5182844" cy="1322325"/>
+                      <a:ext cx="5034774" cy="4179572"/>
                     </a:xfrm>
                     <a:prstGeom prst="rect">
                       <a:avLst/>
@@ -4170,48 +3996,15 @@
           </wp:inline>
         </w:drawing>
       </w:r>
-    </w:p>
-    <w:p>
-      <w:pPr>
-        <w:ind w:left="720"/>
-        <w:rPr>
-          <w:rFonts w:ascii="Times New Roman" w:hAnsi="Times New Roman" w:cs="Times New Roman"/>
-          <w:sz w:val="24"/>
-          <w:szCs w:val="24"/>
-          <w:u w:val="single"/>
-        </w:rPr>
-      </w:pPr>
-      <w:r>
-        <w:rPr>
-          <w:rFonts w:ascii="Times New Roman" w:hAnsi="Times New Roman" w:cs="Times New Roman"/>
-          <w:sz w:val="24"/>
-          <w:szCs w:val="24"/>
-          <w:u w:val="single"/>
-        </w:rPr>
-        <w:t>DuplicateBufferEx.java</w:t>
-      </w:r>
-    </w:p>
-    <w:p>
-      <w:pPr>
-        <w:ind w:left="720"/>
-        <w:rPr>
-          <w:rFonts w:ascii="Times New Roman" w:hAnsi="Times New Roman" w:cs="Times New Roman"/>
-          <w:sz w:val="24"/>
-          <w:szCs w:val="24"/>
-        </w:rPr>
-      </w:pPr>
-      <w:r>
-        <w:rPr>
-          <w:rFonts w:ascii="Times New Roman" w:hAnsi="Times New Roman" w:cs="Times New Roman"/>
+      <w:r>
+        <w:rPr>
           <w:noProof/>
-          <w:sz w:val="24"/>
-          <w:szCs w:val="24"/>
         </w:rPr>
         <w:drawing>
-          <wp:inline distT="0" distB="0" distL="0" distR="0" wp14:anchorId="40BD9D3D" wp14:editId="14705486">
-            <wp:extent cx="5166360" cy="916901"/>
-            <wp:effectExtent l="0" t="0" r="0" b="0"/>
-            <wp:docPr id="49" name="Picture 49"/>
+          <wp:inline distT="0" distB="0" distL="0" distR="0" wp14:anchorId="334D5E2F" wp14:editId="6B606FAB">
+            <wp:extent cx="5029200" cy="2469334"/>
+            <wp:effectExtent l="0" t="0" r="0" b="7620"/>
+            <wp:docPr id="47" name="Picture 47"/>
             <wp:cNvGraphicFramePr>
               <a:graphicFrameLocks xmlns:a="http://schemas.openxmlformats.org/drawingml/2006/main" noChangeAspect="1"/>
             </wp:cNvGraphicFramePr>
@@ -4231,7 +4024,7 @@
                   <pic:spPr>
                     <a:xfrm>
                       <a:off x="0" y="0"/>
-                      <a:ext cx="5204531" cy="923675"/>
+                      <a:ext cx="5034869" cy="2472118"/>
                     </a:xfrm>
                     <a:prstGeom prst="rect">
                       <a:avLst/>
@@ -4247,6 +4040,67 @@
     <w:p>
       <w:pPr>
         <w:ind w:left="720"/>
+      </w:pPr>
+    </w:p>
+    <w:p>
+      <w:pPr>
+        <w:ind w:left="720"/>
+      </w:pPr>
+    </w:p>
+    <w:p>
+      <w:pPr>
+        <w:ind w:left="720"/>
+      </w:pPr>
+    </w:p>
+    <w:p>
+      <w:pPr>
+        <w:pStyle w:val="Heading2"/>
+        <w:numPr>
+          <w:ilvl w:val="0"/>
+          <w:numId w:val="13"/>
+        </w:numPr>
+        <w:jc w:val="both"/>
+        <w:rPr>
+          <w:rFonts w:ascii="Times New Roman" w:hAnsi="Times New Roman" w:cs="Times New Roman"/>
+          <w:color w:val="auto"/>
+          <w:sz w:val="24"/>
+          <w:szCs w:val="24"/>
+        </w:rPr>
+      </w:pPr>
+      <w:r>
+        <w:rPr>
+          <w:rFonts w:ascii="Times New Roman" w:hAnsi="Times New Roman" w:cs="Times New Roman"/>
+          <w:color w:val="auto"/>
+          <w:sz w:val="24"/>
+          <w:szCs w:val="24"/>
+        </w:rPr>
+        <w:lastRenderedPageBreak/>
+        <w:t xml:space="preserve">Write program to implement the concept on Filling and Draining buffer, </w:t>
+      </w:r>
+      <w:proofErr w:type="gramStart"/>
+      <w:r>
+        <w:rPr>
+          <w:rFonts w:ascii="Times New Roman" w:hAnsi="Times New Roman" w:cs="Times New Roman"/>
+          <w:color w:val="auto"/>
+          <w:sz w:val="24"/>
+          <w:szCs w:val="24"/>
+        </w:rPr>
+        <w:t>Duplicating</w:t>
+      </w:r>
+      <w:proofErr w:type="gramEnd"/>
+      <w:r>
+        <w:rPr>
+          <w:rFonts w:ascii="Times New Roman" w:hAnsi="Times New Roman" w:cs="Times New Roman"/>
+          <w:color w:val="auto"/>
+          <w:sz w:val="24"/>
+          <w:szCs w:val="24"/>
+        </w:rPr>
+        <w:t xml:space="preserve"> buffer, Slicing buffer, Compact buffer.</w:t>
+      </w:r>
+    </w:p>
+    <w:p>
+      <w:pPr>
+        <w:ind w:left="720"/>
         <w:rPr>
           <w:rFonts w:ascii="Times New Roman" w:hAnsi="Times New Roman" w:cs="Times New Roman"/>
           <w:sz w:val="24"/>
@@ -4261,7 +4115,7 @@
           <w:szCs w:val="24"/>
           <w:u w:val="single"/>
         </w:rPr>
-        <w:t>BufferSlicing.java</w:t>
+        <w:t>FillingDraining.java</w:t>
       </w:r>
     </w:p>
     <w:p>
@@ -4281,10 +4135,10 @@
           <w:szCs w:val="24"/>
         </w:rPr>
         <w:drawing>
-          <wp:inline distT="0" distB="0" distL="0" distR="0" wp14:anchorId="50326DED" wp14:editId="727E6C36">
-            <wp:extent cx="5158740" cy="1610246"/>
-            <wp:effectExtent l="0" t="0" r="3810" b="9525"/>
-            <wp:docPr id="50" name="Picture 50"/>
+          <wp:inline distT="0" distB="0" distL="0" distR="0" wp14:anchorId="56EA969E" wp14:editId="0FA838F7">
+            <wp:extent cx="5166360" cy="1318119"/>
+            <wp:effectExtent l="0" t="0" r="0" b="0"/>
+            <wp:docPr id="48" name="Picture 48"/>
             <wp:cNvGraphicFramePr>
               <a:graphicFrameLocks xmlns:a="http://schemas.openxmlformats.org/drawingml/2006/main" noChangeAspect="1"/>
             </wp:cNvGraphicFramePr>
@@ -4304,7 +4158,7 @@
                   <pic:spPr>
                     <a:xfrm>
                       <a:off x="0" y="0"/>
-                      <a:ext cx="5164486" cy="1612040"/>
+                      <a:ext cx="5182844" cy="1322325"/>
                     </a:xfrm>
                     <a:prstGeom prst="rect">
                       <a:avLst/>
@@ -4334,7 +4188,7 @@
           <w:szCs w:val="24"/>
           <w:u w:val="single"/>
         </w:rPr>
-        <w:t>BufferCompactEx.java</w:t>
+        <w:t>DuplicateBufferEx.java</w:t>
       </w:r>
     </w:p>
     <w:p>
@@ -4344,7 +4198,6 @@
           <w:rFonts w:ascii="Times New Roman" w:hAnsi="Times New Roman" w:cs="Times New Roman"/>
           <w:sz w:val="24"/>
           <w:szCs w:val="24"/>
-          <w:u w:val="single"/>
         </w:rPr>
       </w:pPr>
       <w:r>
@@ -4355,10 +4208,10 @@
           <w:szCs w:val="24"/>
         </w:rPr>
         <w:drawing>
-          <wp:inline distT="0" distB="0" distL="0" distR="0" wp14:anchorId="4A5997A9" wp14:editId="31A8D615">
-            <wp:extent cx="5196840" cy="1394859"/>
-            <wp:effectExtent l="0" t="0" r="3810" b="0"/>
-            <wp:docPr id="51" name="Picture 51"/>
+          <wp:inline distT="0" distB="0" distL="0" distR="0" wp14:anchorId="40BD9D3D" wp14:editId="14705486">
+            <wp:extent cx="5166360" cy="916901"/>
+            <wp:effectExtent l="0" t="0" r="0" b="0"/>
+            <wp:docPr id="49" name="Picture 49"/>
             <wp:cNvGraphicFramePr>
               <a:graphicFrameLocks xmlns:a="http://schemas.openxmlformats.org/drawingml/2006/main" noChangeAspect="1"/>
             </wp:cNvGraphicFramePr>
@@ -4378,7 +4231,7 @@
                   <pic:spPr>
                     <a:xfrm>
                       <a:off x="0" y="0"/>
-                      <a:ext cx="5209697" cy="1398310"/>
+                      <a:ext cx="5204531" cy="923675"/>
                     </a:xfrm>
                     <a:prstGeom prst="rect">
                       <a:avLst/>
@@ -4393,52 +4246,45 @@
     </w:p>
     <w:p>
       <w:pPr>
-        <w:pStyle w:val="Heading2"/>
-        <w:numPr>
-          <w:ilvl w:val="0"/>
-          <w:numId w:val="13"/>
-        </w:numPr>
-        <w:jc w:val="both"/>
-        <w:rPr>
-          <w:rFonts w:ascii="Times New Roman" w:hAnsi="Times New Roman" w:cs="Times New Roman"/>
-          <w:color w:val="auto"/>
-          <w:sz w:val="24"/>
-          <w:szCs w:val="24"/>
-        </w:rPr>
-      </w:pPr>
-      <w:r>
-        <w:rPr>
-          <w:rFonts w:ascii="Times New Roman" w:hAnsi="Times New Roman" w:cs="Times New Roman"/>
-          <w:color w:val="auto"/>
-          <w:sz w:val="24"/>
-          <w:szCs w:val="24"/>
-        </w:rPr>
-        <w:lastRenderedPageBreak/>
-        <w:t>Write a program to implement the concept on Data Conversion</w:t>
-      </w:r>
-      <w:r>
-        <w:rPr>
-          <w:rFonts w:ascii="Times New Roman" w:hAnsi="Times New Roman" w:cs="Times New Roman"/>
-          <w:color w:val="auto"/>
-          <w:sz w:val="24"/>
-          <w:szCs w:val="24"/>
-        </w:rPr>
-        <w:t>.</w:t>
-      </w:r>
-    </w:p>
-    <w:p>
-      <w:pPr>
         <w:ind w:left="720"/>
-      </w:pPr>
-      <w:r>
-        <w:rPr>
+        <w:rPr>
+          <w:rFonts w:ascii="Times New Roman" w:hAnsi="Times New Roman" w:cs="Times New Roman"/>
+          <w:sz w:val="24"/>
+          <w:szCs w:val="24"/>
+          <w:u w:val="single"/>
+        </w:rPr>
+      </w:pPr>
+      <w:r>
+        <w:rPr>
+          <w:rFonts w:ascii="Times New Roman" w:hAnsi="Times New Roman" w:cs="Times New Roman"/>
+          <w:sz w:val="24"/>
+          <w:szCs w:val="24"/>
+          <w:u w:val="single"/>
+        </w:rPr>
+        <w:t>BufferSlicing.java</w:t>
+      </w:r>
+    </w:p>
+    <w:p>
+      <w:pPr>
+        <w:ind w:left="720"/>
+        <w:rPr>
+          <w:rFonts w:ascii="Times New Roman" w:hAnsi="Times New Roman" w:cs="Times New Roman"/>
+          <w:sz w:val="24"/>
+          <w:szCs w:val="24"/>
+        </w:rPr>
+      </w:pPr>
+      <w:r>
+        <w:rPr>
+          <w:rFonts w:ascii="Times New Roman" w:hAnsi="Times New Roman" w:cs="Times New Roman"/>
           <w:noProof/>
+          <w:sz w:val="24"/>
+          <w:szCs w:val="24"/>
         </w:rPr>
         <w:drawing>
-          <wp:inline distT="0" distB="0" distL="0" distR="0" wp14:anchorId="4343E905" wp14:editId="16DCF428">
-            <wp:extent cx="5120640" cy="1607217"/>
-            <wp:effectExtent l="0" t="0" r="3810" b="0"/>
-            <wp:docPr id="52" name="Picture 52"/>
+          <wp:inline distT="0" distB="0" distL="0" distR="0" wp14:anchorId="50326DED" wp14:editId="727E6C36">
+            <wp:extent cx="5158740" cy="1610246"/>
+            <wp:effectExtent l="0" t="0" r="3810" b="9525"/>
+            <wp:docPr id="50" name="Picture 50"/>
             <wp:cNvGraphicFramePr>
               <a:graphicFrameLocks xmlns:a="http://schemas.openxmlformats.org/drawingml/2006/main" noChangeAspect="1"/>
             </wp:cNvGraphicFramePr>
@@ -4458,7 +4304,7 @@
                   <pic:spPr>
                     <a:xfrm>
                       <a:off x="0" y="0"/>
-                      <a:ext cx="5127573" cy="1609393"/>
+                      <a:ext cx="5164486" cy="1612040"/>
                     </a:xfrm>
                     <a:prstGeom prst="rect">
                       <a:avLst/>
@@ -4473,67 +4319,46 @@
     </w:p>
     <w:p>
       <w:pPr>
-        <w:pStyle w:val="Heading1"/>
-        <w:jc w:val="both"/>
-        <w:rPr>
-          <w:rFonts w:ascii="Times New Roman" w:hAnsi="Times New Roman" w:cs="Times New Roman"/>
-          <w:b/>
-          <w:bCs/>
-          <w:color w:val="auto"/>
-          <w:sz w:val="28"/>
-          <w:szCs w:val="28"/>
-        </w:rPr>
-      </w:pPr>
-      <w:r>
-        <w:rPr>
-          <w:rFonts w:ascii="Times New Roman" w:hAnsi="Times New Roman" w:cs="Times New Roman"/>
-          <w:b/>
-          <w:bCs/>
-          <w:color w:val="auto"/>
-          <w:sz w:val="28"/>
-          <w:szCs w:val="28"/>
-        </w:rPr>
-        <w:t>Chapter 10: UDP</w:t>
-      </w:r>
-    </w:p>
-    <w:p>
-      <w:pPr>
-        <w:pStyle w:val="Heading2"/>
-        <w:numPr>
-          <w:ilvl w:val="0"/>
-          <w:numId w:val="14"/>
-        </w:numPr>
-        <w:jc w:val="both"/>
-        <w:rPr>
-          <w:rFonts w:ascii="Times New Roman" w:hAnsi="Times New Roman" w:cs="Times New Roman"/>
-          <w:color w:val="auto"/>
-          <w:sz w:val="24"/>
-          <w:szCs w:val="24"/>
-        </w:rPr>
-      </w:pPr>
-      <w:r>
-        <w:rPr>
-          <w:rFonts w:ascii="Times New Roman" w:hAnsi="Times New Roman" w:cs="Times New Roman"/>
-          <w:color w:val="auto"/>
-          <w:sz w:val="24"/>
-          <w:szCs w:val="24"/>
-        </w:rPr>
-        <w:t>Write a program for UDP Client example.</w:t>
-      </w:r>
-    </w:p>
-    <w:p>
-      <w:pPr>
         <w:ind w:left="720"/>
-      </w:pPr>
-      <w:r>
-        <w:rPr>
+        <w:rPr>
+          <w:rFonts w:ascii="Times New Roman" w:hAnsi="Times New Roman" w:cs="Times New Roman"/>
+          <w:sz w:val="24"/>
+          <w:szCs w:val="24"/>
+          <w:u w:val="single"/>
+        </w:rPr>
+      </w:pPr>
+      <w:r>
+        <w:rPr>
+          <w:rFonts w:ascii="Times New Roman" w:hAnsi="Times New Roman" w:cs="Times New Roman"/>
+          <w:sz w:val="24"/>
+          <w:szCs w:val="24"/>
+          <w:u w:val="single"/>
+        </w:rPr>
+        <w:t>BufferCompactEx.java</w:t>
+      </w:r>
+    </w:p>
+    <w:p>
+      <w:pPr>
+        <w:ind w:left="720"/>
+        <w:rPr>
+          <w:rFonts w:ascii="Times New Roman" w:hAnsi="Times New Roman" w:cs="Times New Roman"/>
+          <w:sz w:val="24"/>
+          <w:szCs w:val="24"/>
+          <w:u w:val="single"/>
+        </w:rPr>
+      </w:pPr>
+      <w:r>
+        <w:rPr>
+          <w:rFonts w:ascii="Times New Roman" w:hAnsi="Times New Roman" w:cs="Times New Roman"/>
           <w:noProof/>
+          <w:sz w:val="24"/>
+          <w:szCs w:val="24"/>
         </w:rPr>
         <w:drawing>
-          <wp:inline distT="0" distB="0" distL="0" distR="0" wp14:anchorId="3F6E8E20" wp14:editId="66F7EE5A">
-            <wp:extent cx="5166360" cy="826284"/>
-            <wp:effectExtent l="0" t="0" r="0" b="0"/>
-            <wp:docPr id="53" name="Picture 53"/>
+          <wp:inline distT="0" distB="0" distL="0" distR="0" wp14:anchorId="4A5997A9" wp14:editId="31A8D615">
+            <wp:extent cx="5196840" cy="1394859"/>
+            <wp:effectExtent l="0" t="0" r="3810" b="0"/>
+            <wp:docPr id="51" name="Picture 51"/>
             <wp:cNvGraphicFramePr>
               <a:graphicFrameLocks xmlns:a="http://schemas.openxmlformats.org/drawingml/2006/main" noChangeAspect="1"/>
             </wp:cNvGraphicFramePr>
@@ -4553,7 +4378,7 @@
                   <pic:spPr>
                     <a:xfrm>
                       <a:off x="0" y="0"/>
-                      <a:ext cx="5189842" cy="830040"/>
+                      <a:ext cx="5209697" cy="1398310"/>
                     </a:xfrm>
                     <a:prstGeom prst="rect">
                       <a:avLst/>
@@ -4571,7 +4396,7 @@
         <w:pStyle w:val="Heading2"/>
         <w:numPr>
           <w:ilvl w:val="0"/>
-          <w:numId w:val="14"/>
+          <w:numId w:val="13"/>
         </w:numPr>
         <w:jc w:val="both"/>
         <w:rPr>
@@ -4588,7 +4413,17 @@
           <w:sz w:val="24"/>
           <w:szCs w:val="24"/>
         </w:rPr>
-        <w:t>Write a program for UDP Server example.</w:t>
+        <w:lastRenderedPageBreak/>
+        <w:t>Write a program to implement the concept on Data Conversion</w:t>
+      </w:r>
+      <w:r>
+        <w:rPr>
+          <w:rFonts w:ascii="Times New Roman" w:hAnsi="Times New Roman" w:cs="Times New Roman"/>
+          <w:color w:val="auto"/>
+          <w:sz w:val="24"/>
+          <w:szCs w:val="24"/>
+        </w:rPr>
+        <w:t>.</w:t>
       </w:r>
     </w:p>
     <w:p>
@@ -4600,10 +4435,10 @@
           <w:noProof/>
         </w:rPr>
         <w:drawing>
-          <wp:inline distT="0" distB="0" distL="0" distR="0" wp14:anchorId="38C21CD6" wp14:editId="4188FF29">
-            <wp:extent cx="5173980" cy="754066"/>
-            <wp:effectExtent l="0" t="0" r="0" b="8255"/>
-            <wp:docPr id="54" name="Picture 54"/>
+          <wp:inline distT="0" distB="0" distL="0" distR="0" wp14:anchorId="4343E905" wp14:editId="16DCF428">
+            <wp:extent cx="5120640" cy="1607217"/>
+            <wp:effectExtent l="0" t="0" r="3810" b="0"/>
+            <wp:docPr id="52" name="Picture 52"/>
             <wp:cNvGraphicFramePr>
               <a:graphicFrameLocks xmlns:a="http://schemas.openxmlformats.org/drawingml/2006/main" noChangeAspect="1"/>
             </wp:cNvGraphicFramePr>
@@ -4623,7 +4458,7 @@
                   <pic:spPr>
                     <a:xfrm>
                       <a:off x="0" y="0"/>
-                      <a:ext cx="5208686" cy="759124"/>
+                      <a:ext cx="5127573" cy="1609393"/>
                     </a:xfrm>
                     <a:prstGeom prst="rect">
                       <a:avLst/>
@@ -4658,7 +4493,7 @@
           <w:sz w:val="28"/>
           <w:szCs w:val="28"/>
         </w:rPr>
-        <w:t>Chapter 11: IP Multicasts</w:t>
+        <w:t>Chapter 10: UDP</w:t>
       </w:r>
     </w:p>
     <w:p>
@@ -4666,85 +4501,39 @@
         <w:pStyle w:val="Heading2"/>
         <w:numPr>
           <w:ilvl w:val="0"/>
-          <w:numId w:val="15"/>
+          <w:numId w:val="14"/>
         </w:numPr>
-        <w:rPr>
-          <w:rFonts w:ascii="Times New Roman" w:hAnsi="Times New Roman" w:cs="Times New Roman"/>
-          <w:color w:val="auto"/>
-          <w:sz w:val="24"/>
-          <w:szCs w:val="24"/>
-        </w:rPr>
-      </w:pPr>
-      <w:r>
-        <w:rPr>
-          <w:rFonts w:ascii="Times New Roman" w:hAnsi="Times New Roman" w:cs="Times New Roman"/>
-          <w:color w:val="auto"/>
-          <w:sz w:val="24"/>
-          <w:szCs w:val="24"/>
-        </w:rPr>
-        <w:t>Program to verify that you are receiving multicast data at a particular host.</w:t>
+        <w:jc w:val="both"/>
+        <w:rPr>
+          <w:rFonts w:ascii="Times New Roman" w:hAnsi="Times New Roman" w:cs="Times New Roman"/>
+          <w:color w:val="auto"/>
+          <w:sz w:val="24"/>
+          <w:szCs w:val="24"/>
+        </w:rPr>
+      </w:pPr>
+      <w:r>
+        <w:rPr>
+          <w:rFonts w:ascii="Times New Roman" w:hAnsi="Times New Roman" w:cs="Times New Roman"/>
+          <w:color w:val="auto"/>
+          <w:sz w:val="24"/>
+          <w:szCs w:val="24"/>
+        </w:rPr>
+        <w:t>Write a program for UDP Client example.</w:t>
       </w:r>
     </w:p>
     <w:p>
       <w:pPr>
         <w:ind w:left="720"/>
-        <w:rPr>
-          <w:rFonts w:ascii="Times New Roman" w:hAnsi="Times New Roman" w:cs="Times New Roman"/>
-          <w:sz w:val="24"/>
-          <w:szCs w:val="24"/>
-          <w:u w:val="single"/>
-        </w:rPr>
-      </w:pPr>
-      <w:r>
-        <w:rPr>
-          <w:rFonts w:ascii="Times New Roman" w:hAnsi="Times New Roman" w:cs="Times New Roman"/>
-          <w:sz w:val="24"/>
-          <w:szCs w:val="24"/>
-          <w:u w:val="single"/>
-        </w:rPr>
-        <w:t>Multi</w:t>
-      </w:r>
-      <w:r>
-        <w:rPr>
-          <w:rFonts w:ascii="Times New Roman" w:hAnsi="Times New Roman" w:cs="Times New Roman"/>
-          <w:sz w:val="24"/>
-          <w:szCs w:val="24"/>
-          <w:u w:val="single"/>
-        </w:rPr>
-        <w:t>cast</w:t>
-      </w:r>
-      <w:r>
-        <w:rPr>
-          <w:rFonts w:ascii="Times New Roman" w:hAnsi="Times New Roman" w:cs="Times New Roman"/>
-          <w:sz w:val="24"/>
-          <w:szCs w:val="24"/>
-          <w:u w:val="single"/>
-        </w:rPr>
-        <w:t>SocketServer.java</w:t>
-      </w:r>
-    </w:p>
-    <w:p>
-      <w:pPr>
-        <w:ind w:left="720"/>
-        <w:rPr>
-          <w:rFonts w:ascii="Times New Roman" w:hAnsi="Times New Roman" w:cs="Times New Roman"/>
-          <w:sz w:val="24"/>
-          <w:szCs w:val="24"/>
-          <w:u w:val="single"/>
-        </w:rPr>
-      </w:pPr>
-      <w:r>
-        <w:rPr>
-          <w:rFonts w:ascii="Times New Roman" w:hAnsi="Times New Roman" w:cs="Times New Roman"/>
+      </w:pPr>
+      <w:r>
+        <w:rPr>
           <w:noProof/>
-          <w:sz w:val="24"/>
-          <w:szCs w:val="24"/>
         </w:rPr>
         <w:drawing>
-          <wp:inline distT="0" distB="0" distL="0" distR="0" wp14:anchorId="58A35BB9" wp14:editId="68A9EA57">
-            <wp:extent cx="5151120" cy="653846"/>
+          <wp:inline distT="0" distB="0" distL="0" distR="0" wp14:anchorId="3F6E8E20" wp14:editId="66F7EE5A">
+            <wp:extent cx="5166360" cy="826284"/>
             <wp:effectExtent l="0" t="0" r="0" b="0"/>
-            <wp:docPr id="56" name="Picture 56"/>
+            <wp:docPr id="53" name="Picture 53"/>
             <wp:cNvGraphicFramePr>
               <a:graphicFrameLocks xmlns:a="http://schemas.openxmlformats.org/drawingml/2006/main" noChangeAspect="1"/>
             </wp:cNvGraphicFramePr>
@@ -4764,7 +4553,7 @@
                   <pic:spPr>
                     <a:xfrm>
                       <a:off x="0" y="0"/>
-                      <a:ext cx="5175283" cy="656913"/>
+                      <a:ext cx="5189842" cy="830040"/>
                     </a:xfrm>
                     <a:prstGeom prst="rect">
                       <a:avLst/>
@@ -4779,64 +4568,42 @@
     </w:p>
     <w:p>
       <w:pPr>
+        <w:pStyle w:val="Heading2"/>
+        <w:numPr>
+          <w:ilvl w:val="0"/>
+          <w:numId w:val="14"/>
+        </w:numPr>
+        <w:jc w:val="both"/>
+        <w:rPr>
+          <w:rFonts w:ascii="Times New Roman" w:hAnsi="Times New Roman" w:cs="Times New Roman"/>
+          <w:color w:val="auto"/>
+          <w:sz w:val="24"/>
+          <w:szCs w:val="24"/>
+        </w:rPr>
+      </w:pPr>
+      <w:r>
+        <w:rPr>
+          <w:rFonts w:ascii="Times New Roman" w:hAnsi="Times New Roman" w:cs="Times New Roman"/>
+          <w:color w:val="auto"/>
+          <w:sz w:val="24"/>
+          <w:szCs w:val="24"/>
+        </w:rPr>
+        <w:t>Write a program for UDP Server example.</w:t>
+      </w:r>
+    </w:p>
+    <w:p>
+      <w:pPr>
         <w:ind w:left="720"/>
-        <w:rPr>
-          <w:rFonts w:ascii="Times New Roman" w:hAnsi="Times New Roman" w:cs="Times New Roman"/>
-          <w:sz w:val="24"/>
-          <w:szCs w:val="24"/>
-          <w:u w:val="single"/>
-        </w:rPr>
-      </w:pPr>
-      <w:r>
-        <w:rPr>
-          <w:rFonts w:ascii="Times New Roman" w:hAnsi="Times New Roman" w:cs="Times New Roman"/>
-          <w:sz w:val="24"/>
-          <w:szCs w:val="24"/>
-          <w:u w:val="single"/>
-        </w:rPr>
-        <w:t>Multi</w:t>
-      </w:r>
-      <w:r>
-        <w:rPr>
-          <w:rFonts w:ascii="Times New Roman" w:hAnsi="Times New Roman" w:cs="Times New Roman"/>
-          <w:sz w:val="24"/>
-          <w:szCs w:val="24"/>
-          <w:u w:val="single"/>
-        </w:rPr>
-        <w:t>cast</w:t>
-      </w:r>
-      <w:r>
-        <w:rPr>
-          <w:rFonts w:ascii="Times New Roman" w:hAnsi="Times New Roman" w:cs="Times New Roman"/>
-          <w:sz w:val="24"/>
-          <w:szCs w:val="24"/>
-          <w:u w:val="single"/>
-        </w:rPr>
-        <w:t>SocketClient.java</w:t>
-      </w:r>
-    </w:p>
-    <w:p>
-      <w:pPr>
-        <w:ind w:left="720"/>
-        <w:rPr>
-          <w:rFonts w:ascii="Times New Roman" w:hAnsi="Times New Roman" w:cs="Times New Roman"/>
-          <w:sz w:val="24"/>
-          <w:szCs w:val="24"/>
-          <w:u w:val="single"/>
-        </w:rPr>
-      </w:pPr>
-      <w:r>
-        <w:rPr>
-          <w:rFonts w:ascii="Times New Roman" w:hAnsi="Times New Roman" w:cs="Times New Roman"/>
+      </w:pPr>
+      <w:r>
+        <w:rPr>
           <w:noProof/>
-          <w:sz w:val="24"/>
-          <w:szCs w:val="24"/>
         </w:rPr>
         <w:drawing>
-          <wp:inline distT="0" distB="0" distL="0" distR="0" wp14:anchorId="64B435D3" wp14:editId="563F3A08">
-            <wp:extent cx="5120640" cy="791200"/>
-            <wp:effectExtent l="0" t="0" r="3810" b="9525"/>
-            <wp:docPr id="55" name="Picture 55"/>
+          <wp:inline distT="0" distB="0" distL="0" distR="0" wp14:anchorId="38C21CD6" wp14:editId="4188FF29">
+            <wp:extent cx="5173980" cy="754066"/>
+            <wp:effectExtent l="0" t="0" r="0" b="8255"/>
+            <wp:docPr id="54" name="Picture 54"/>
             <wp:cNvGraphicFramePr>
               <a:graphicFrameLocks xmlns:a="http://schemas.openxmlformats.org/drawingml/2006/main" noChangeAspect="1"/>
             </wp:cNvGraphicFramePr>
@@ -4856,6 +4623,239 @@
                   <pic:spPr>
                     <a:xfrm>
                       <a:off x="0" y="0"/>
+                      <a:ext cx="5208686" cy="759124"/>
+                    </a:xfrm>
+                    <a:prstGeom prst="rect">
+                      <a:avLst/>
+                    </a:prstGeom>
+                  </pic:spPr>
+                </pic:pic>
+              </a:graphicData>
+            </a:graphic>
+          </wp:inline>
+        </w:drawing>
+      </w:r>
+    </w:p>
+    <w:p>
+      <w:pPr>
+        <w:pStyle w:val="Heading1"/>
+        <w:jc w:val="both"/>
+        <w:rPr>
+          <w:rFonts w:ascii="Times New Roman" w:hAnsi="Times New Roman" w:cs="Times New Roman"/>
+          <w:b/>
+          <w:bCs/>
+          <w:color w:val="auto"/>
+          <w:sz w:val="28"/>
+          <w:szCs w:val="28"/>
+        </w:rPr>
+      </w:pPr>
+      <w:r>
+        <w:rPr>
+          <w:rFonts w:ascii="Times New Roman" w:hAnsi="Times New Roman" w:cs="Times New Roman"/>
+          <w:b/>
+          <w:bCs/>
+          <w:color w:val="auto"/>
+          <w:sz w:val="28"/>
+          <w:szCs w:val="28"/>
+        </w:rPr>
+        <w:t>Chapter 11: IP Multicasts</w:t>
+      </w:r>
+    </w:p>
+    <w:p>
+      <w:pPr>
+        <w:pStyle w:val="Heading2"/>
+        <w:numPr>
+          <w:ilvl w:val="0"/>
+          <w:numId w:val="15"/>
+        </w:numPr>
+        <w:rPr>
+          <w:rFonts w:ascii="Times New Roman" w:hAnsi="Times New Roman" w:cs="Times New Roman"/>
+          <w:color w:val="auto"/>
+          <w:sz w:val="24"/>
+          <w:szCs w:val="24"/>
+        </w:rPr>
+      </w:pPr>
+      <w:r>
+        <w:rPr>
+          <w:rFonts w:ascii="Times New Roman" w:hAnsi="Times New Roman" w:cs="Times New Roman"/>
+          <w:color w:val="auto"/>
+          <w:sz w:val="24"/>
+          <w:szCs w:val="24"/>
+        </w:rPr>
+        <w:t>Program to verify that you are receiving multicast data at a particular host.</w:t>
+      </w:r>
+    </w:p>
+    <w:p>
+      <w:pPr>
+        <w:ind w:left="720"/>
+        <w:rPr>
+          <w:rFonts w:ascii="Times New Roman" w:hAnsi="Times New Roman" w:cs="Times New Roman"/>
+          <w:sz w:val="24"/>
+          <w:szCs w:val="24"/>
+          <w:u w:val="single"/>
+        </w:rPr>
+      </w:pPr>
+      <w:r>
+        <w:rPr>
+          <w:rFonts w:ascii="Times New Roman" w:hAnsi="Times New Roman" w:cs="Times New Roman"/>
+          <w:sz w:val="24"/>
+          <w:szCs w:val="24"/>
+          <w:u w:val="single"/>
+        </w:rPr>
+        <w:t>Multi</w:t>
+      </w:r>
+      <w:r>
+        <w:rPr>
+          <w:rFonts w:ascii="Times New Roman" w:hAnsi="Times New Roman" w:cs="Times New Roman"/>
+          <w:sz w:val="24"/>
+          <w:szCs w:val="24"/>
+          <w:u w:val="single"/>
+        </w:rPr>
+        <w:t>cast</w:t>
+      </w:r>
+      <w:r>
+        <w:rPr>
+          <w:rFonts w:ascii="Times New Roman" w:hAnsi="Times New Roman" w:cs="Times New Roman"/>
+          <w:sz w:val="24"/>
+          <w:szCs w:val="24"/>
+          <w:u w:val="single"/>
+        </w:rPr>
+        <w:t>SocketServer.java</w:t>
+      </w:r>
+    </w:p>
+    <w:p>
+      <w:pPr>
+        <w:ind w:left="720"/>
+        <w:rPr>
+          <w:rFonts w:ascii="Times New Roman" w:hAnsi="Times New Roman" w:cs="Times New Roman"/>
+          <w:sz w:val="24"/>
+          <w:szCs w:val="24"/>
+          <w:u w:val="single"/>
+        </w:rPr>
+      </w:pPr>
+      <w:r>
+        <w:rPr>
+          <w:rFonts w:ascii="Times New Roman" w:hAnsi="Times New Roman" w:cs="Times New Roman"/>
+          <w:noProof/>
+          <w:sz w:val="24"/>
+          <w:szCs w:val="24"/>
+        </w:rPr>
+        <w:drawing>
+          <wp:inline distT="0" distB="0" distL="0" distR="0" wp14:anchorId="58A35BB9" wp14:editId="68A9EA57">
+            <wp:extent cx="5151120" cy="653846"/>
+            <wp:effectExtent l="0" t="0" r="0" b="0"/>
+            <wp:docPr id="56" name="Picture 56"/>
+            <wp:cNvGraphicFramePr>
+              <a:graphicFrameLocks xmlns:a="http://schemas.openxmlformats.org/drawingml/2006/main" noChangeAspect="1"/>
+            </wp:cNvGraphicFramePr>
+            <a:graphic xmlns:a="http://schemas.openxmlformats.org/drawingml/2006/main">
+              <a:graphicData uri="http://schemas.openxmlformats.org/drawingml/2006/picture">
+                <pic:pic xmlns:pic="http://schemas.openxmlformats.org/drawingml/2006/picture">
+                  <pic:nvPicPr>
+                    <pic:cNvPr id="1" name=""/>
+                    <pic:cNvPicPr/>
+                  </pic:nvPicPr>
+                  <pic:blipFill>
+                    <a:blip r:embed="rId58"/>
+                    <a:stretch>
+                      <a:fillRect/>
+                    </a:stretch>
+                  </pic:blipFill>
+                  <pic:spPr>
+                    <a:xfrm>
+                      <a:off x="0" y="0"/>
+                      <a:ext cx="5175283" cy="656913"/>
+                    </a:xfrm>
+                    <a:prstGeom prst="rect">
+                      <a:avLst/>
+                    </a:prstGeom>
+                  </pic:spPr>
+                </pic:pic>
+              </a:graphicData>
+            </a:graphic>
+          </wp:inline>
+        </w:drawing>
+      </w:r>
+    </w:p>
+    <w:p>
+      <w:pPr>
+        <w:ind w:left="720"/>
+        <w:rPr>
+          <w:rFonts w:ascii="Times New Roman" w:hAnsi="Times New Roman" w:cs="Times New Roman"/>
+          <w:sz w:val="24"/>
+          <w:szCs w:val="24"/>
+          <w:u w:val="single"/>
+        </w:rPr>
+      </w:pPr>
+      <w:r>
+        <w:rPr>
+          <w:rFonts w:ascii="Times New Roman" w:hAnsi="Times New Roman" w:cs="Times New Roman"/>
+          <w:sz w:val="24"/>
+          <w:szCs w:val="24"/>
+          <w:u w:val="single"/>
+        </w:rPr>
+        <w:t>Multi</w:t>
+      </w:r>
+      <w:r>
+        <w:rPr>
+          <w:rFonts w:ascii="Times New Roman" w:hAnsi="Times New Roman" w:cs="Times New Roman"/>
+          <w:sz w:val="24"/>
+          <w:szCs w:val="24"/>
+          <w:u w:val="single"/>
+        </w:rPr>
+        <w:t>cast</w:t>
+      </w:r>
+      <w:r>
+        <w:rPr>
+          <w:rFonts w:ascii="Times New Roman" w:hAnsi="Times New Roman" w:cs="Times New Roman"/>
+          <w:sz w:val="24"/>
+          <w:szCs w:val="24"/>
+          <w:u w:val="single"/>
+        </w:rPr>
+        <w:t>SocketClient.java</w:t>
+      </w:r>
+    </w:p>
+    <w:p>
+      <w:pPr>
+        <w:ind w:left="720"/>
+        <w:rPr>
+          <w:rFonts w:ascii="Times New Roman" w:hAnsi="Times New Roman" w:cs="Times New Roman"/>
+          <w:sz w:val="24"/>
+          <w:szCs w:val="24"/>
+          <w:u w:val="single"/>
+        </w:rPr>
+      </w:pPr>
+      <w:r>
+        <w:rPr>
+          <w:rFonts w:ascii="Times New Roman" w:hAnsi="Times New Roman" w:cs="Times New Roman"/>
+          <w:noProof/>
+          <w:sz w:val="24"/>
+          <w:szCs w:val="24"/>
+        </w:rPr>
+        <w:drawing>
+          <wp:inline distT="0" distB="0" distL="0" distR="0" wp14:anchorId="64B435D3" wp14:editId="563F3A08">
+            <wp:extent cx="5120640" cy="791200"/>
+            <wp:effectExtent l="0" t="0" r="3810" b="9525"/>
+            <wp:docPr id="55" name="Picture 55"/>
+            <wp:cNvGraphicFramePr>
+              <a:graphicFrameLocks xmlns:a="http://schemas.openxmlformats.org/drawingml/2006/main" noChangeAspect="1"/>
+            </wp:cNvGraphicFramePr>
+            <a:graphic xmlns:a="http://schemas.openxmlformats.org/drawingml/2006/main">
+              <a:graphicData uri="http://schemas.openxmlformats.org/drawingml/2006/picture">
+                <pic:pic xmlns:pic="http://schemas.openxmlformats.org/drawingml/2006/picture">
+                  <pic:nvPicPr>
+                    <pic:cNvPr id="1" name=""/>
+                    <pic:cNvPicPr/>
+                  </pic:nvPicPr>
+                  <pic:blipFill>
+                    <a:blip r:embed="rId59"/>
+                    <a:stretch>
+                      <a:fillRect/>
+                    </a:stretch>
+                  </pic:blipFill>
+                  <pic:spPr>
+                    <a:xfrm>
+                      <a:off x="0" y="0"/>
                       <a:ext cx="5160299" cy="797328"/>
                     </a:xfrm>
                     <a:prstGeom prst="rect">
@@ -4901,7 +4901,7 @@
                     </pic:cNvPicPr>
                   </pic:nvPicPr>
                   <pic:blipFill>
-                    <a:blip r:embed="rId58">
+                    <a:blip r:embed="rId60">
                       <a:extLst>
                         <a:ext uri="{28A0092B-C50C-407E-A947-70E740481C1C}">
                           <a14:useLocalDpi xmlns:a14="http://schemas.microsoft.com/office/drawing/2010/main" val="0"/>
@@ -5036,7 +5036,7 @@
                     <pic:cNvPicPr/>
                   </pic:nvPicPr>
                   <pic:blipFill>
-                    <a:blip r:embed="rId59"/>
+                    <a:blip r:embed="rId61"/>
                     <a:stretch>
                       <a:fillRect/>
                     </a:stretch>
@@ -5099,154 +5099,6 @@
             <wp:extent cx="5059680" cy="413953"/>
             <wp:effectExtent l="0" t="0" r="0" b="5715"/>
             <wp:docPr id="57" name="Picture 57"/>
-            <wp:cNvGraphicFramePr>
-              <a:graphicFrameLocks xmlns:a="http://schemas.openxmlformats.org/drawingml/2006/main" noChangeAspect="1"/>
-            </wp:cNvGraphicFramePr>
-            <a:graphic xmlns:a="http://schemas.openxmlformats.org/drawingml/2006/main">
-              <a:graphicData uri="http://schemas.openxmlformats.org/drawingml/2006/picture">
-                <pic:pic xmlns:pic="http://schemas.openxmlformats.org/drawingml/2006/picture">
-                  <pic:nvPicPr>
-                    <pic:cNvPr id="1" name=""/>
-                    <pic:cNvPicPr/>
-                  </pic:nvPicPr>
-                  <pic:blipFill>
-                    <a:blip r:embed="rId60"/>
-                    <a:stretch>
-                      <a:fillRect/>
-                    </a:stretch>
-                  </pic:blipFill>
-                  <pic:spPr>
-                    <a:xfrm>
-                      <a:off x="0" y="0"/>
-                      <a:ext cx="5086326" cy="416133"/>
-                    </a:xfrm>
-                    <a:prstGeom prst="rect">
-                      <a:avLst/>
-                    </a:prstGeom>
-                  </pic:spPr>
-                </pic:pic>
-              </a:graphicData>
-            </a:graphic>
-          </wp:inline>
-        </w:drawing>
-      </w:r>
-    </w:p>
-    <w:p>
-      <w:pPr>
-        <w:ind w:left="720"/>
-        <w:rPr>
-          <w:rFonts w:ascii="Times New Roman" w:hAnsi="Times New Roman" w:cs="Times New Roman"/>
-          <w:sz w:val="24"/>
-          <w:szCs w:val="24"/>
-          <w:u w:val="single"/>
-        </w:rPr>
-      </w:pPr>
-      <w:r>
-        <w:rPr>
-          <w:rFonts w:ascii="Times New Roman" w:hAnsi="Times New Roman" w:cs="Times New Roman"/>
-          <w:sz w:val="24"/>
-          <w:szCs w:val="24"/>
-          <w:u w:val="single"/>
-        </w:rPr>
-        <w:t>ServerRMI.java</w:t>
-      </w:r>
-    </w:p>
-    <w:p>
-      <w:pPr>
-        <w:ind w:left="720"/>
-        <w:rPr>
-          <w:rFonts w:ascii="Times New Roman" w:hAnsi="Times New Roman" w:cs="Times New Roman"/>
-          <w:sz w:val="24"/>
-          <w:szCs w:val="24"/>
-          <w:u w:val="single"/>
-        </w:rPr>
-      </w:pPr>
-      <w:r>
-        <w:rPr>
-          <w:rFonts w:ascii="Times New Roman" w:hAnsi="Times New Roman" w:cs="Times New Roman"/>
-          <w:noProof/>
-          <w:sz w:val="24"/>
-          <w:szCs w:val="24"/>
-        </w:rPr>
-        <w:drawing>
-          <wp:inline distT="0" distB="0" distL="0" distR="0" wp14:anchorId="1A5429DC" wp14:editId="152EE732">
-            <wp:extent cx="5021580" cy="737650"/>
-            <wp:effectExtent l="0" t="0" r="0" b="5715"/>
-            <wp:docPr id="59" name="Picture 59"/>
-            <wp:cNvGraphicFramePr>
-              <a:graphicFrameLocks xmlns:a="http://schemas.openxmlformats.org/drawingml/2006/main" noChangeAspect="1"/>
-            </wp:cNvGraphicFramePr>
-            <a:graphic xmlns:a="http://schemas.openxmlformats.org/drawingml/2006/main">
-              <a:graphicData uri="http://schemas.openxmlformats.org/drawingml/2006/picture">
-                <pic:pic xmlns:pic="http://schemas.openxmlformats.org/drawingml/2006/picture">
-                  <pic:nvPicPr>
-                    <pic:cNvPr id="1" name=""/>
-                    <pic:cNvPicPr/>
-                  </pic:nvPicPr>
-                  <pic:blipFill>
-                    <a:blip r:embed="rId61"/>
-                    <a:stretch>
-                      <a:fillRect/>
-                    </a:stretch>
-                  </pic:blipFill>
-                  <pic:spPr>
-                    <a:xfrm>
-                      <a:off x="0" y="0"/>
-                      <a:ext cx="5069001" cy="744616"/>
-                    </a:xfrm>
-                    <a:prstGeom prst="rect">
-                      <a:avLst/>
-                    </a:prstGeom>
-                  </pic:spPr>
-                </pic:pic>
-              </a:graphicData>
-            </a:graphic>
-          </wp:inline>
-        </w:drawing>
-      </w:r>
-    </w:p>
-    <w:p>
-      <w:pPr>
-        <w:ind w:left="720"/>
-        <w:rPr>
-          <w:rFonts w:ascii="Times New Roman" w:hAnsi="Times New Roman" w:cs="Times New Roman"/>
-          <w:sz w:val="24"/>
-          <w:szCs w:val="24"/>
-          <w:u w:val="single"/>
-        </w:rPr>
-      </w:pPr>
-      <w:r>
-        <w:rPr>
-          <w:rFonts w:ascii="Times New Roman" w:hAnsi="Times New Roman" w:cs="Times New Roman"/>
-          <w:sz w:val="24"/>
-          <w:szCs w:val="24"/>
-          <w:u w:val="single"/>
-        </w:rPr>
-        <w:t>ClientRMI.java</w:t>
-      </w:r>
-    </w:p>
-    <w:p>
-      <w:pPr>
-        <w:ind w:left="720"/>
-        <w:rPr>
-          <w:rFonts w:ascii="Times New Roman" w:hAnsi="Times New Roman" w:cs="Times New Roman"/>
-          <w:sz w:val="24"/>
-          <w:szCs w:val="24"/>
-          <w:u w:val="single"/>
-        </w:rPr>
-      </w:pPr>
-      <w:r>
-        <w:rPr>
-          <w:rFonts w:ascii="Times New Roman" w:hAnsi="Times New Roman" w:cs="Times New Roman"/>
-          <w:noProof/>
-          <w:sz w:val="24"/>
-          <w:szCs w:val="24"/>
-        </w:rPr>
-        <w:drawing>
-          <wp:inline distT="0" distB="0" distL="0" distR="0" wp14:anchorId="15FC540F" wp14:editId="0665D02B">
-            <wp:extent cx="5021580" cy="677965"/>
-            <wp:effectExtent l="0" t="0" r="0" b="8255"/>
-            <wp:docPr id="60" name="Picture 60"/>
             <wp:cNvGraphicFramePr>
               <a:graphicFrameLocks xmlns:a="http://schemas.openxmlformats.org/drawingml/2006/main" noChangeAspect="1"/>
             </wp:cNvGraphicFramePr>
@@ -5266,6 +5118,154 @@
                   <pic:spPr>
                     <a:xfrm>
                       <a:off x="0" y="0"/>
+                      <a:ext cx="5086326" cy="416133"/>
+                    </a:xfrm>
+                    <a:prstGeom prst="rect">
+                      <a:avLst/>
+                    </a:prstGeom>
+                  </pic:spPr>
+                </pic:pic>
+              </a:graphicData>
+            </a:graphic>
+          </wp:inline>
+        </w:drawing>
+      </w:r>
+    </w:p>
+    <w:p>
+      <w:pPr>
+        <w:ind w:left="720"/>
+        <w:rPr>
+          <w:rFonts w:ascii="Times New Roman" w:hAnsi="Times New Roman" w:cs="Times New Roman"/>
+          <w:sz w:val="24"/>
+          <w:szCs w:val="24"/>
+          <w:u w:val="single"/>
+        </w:rPr>
+      </w:pPr>
+      <w:r>
+        <w:rPr>
+          <w:rFonts w:ascii="Times New Roman" w:hAnsi="Times New Roman" w:cs="Times New Roman"/>
+          <w:sz w:val="24"/>
+          <w:szCs w:val="24"/>
+          <w:u w:val="single"/>
+        </w:rPr>
+        <w:t>ServerRMI.java</w:t>
+      </w:r>
+    </w:p>
+    <w:p>
+      <w:pPr>
+        <w:ind w:left="720"/>
+        <w:rPr>
+          <w:rFonts w:ascii="Times New Roman" w:hAnsi="Times New Roman" w:cs="Times New Roman"/>
+          <w:sz w:val="24"/>
+          <w:szCs w:val="24"/>
+          <w:u w:val="single"/>
+        </w:rPr>
+      </w:pPr>
+      <w:r>
+        <w:rPr>
+          <w:rFonts w:ascii="Times New Roman" w:hAnsi="Times New Roman" w:cs="Times New Roman"/>
+          <w:noProof/>
+          <w:sz w:val="24"/>
+          <w:szCs w:val="24"/>
+        </w:rPr>
+        <w:drawing>
+          <wp:inline distT="0" distB="0" distL="0" distR="0" wp14:anchorId="1A5429DC" wp14:editId="152EE732">
+            <wp:extent cx="5021580" cy="737650"/>
+            <wp:effectExtent l="0" t="0" r="0" b="5715"/>
+            <wp:docPr id="59" name="Picture 59"/>
+            <wp:cNvGraphicFramePr>
+              <a:graphicFrameLocks xmlns:a="http://schemas.openxmlformats.org/drawingml/2006/main" noChangeAspect="1"/>
+            </wp:cNvGraphicFramePr>
+            <a:graphic xmlns:a="http://schemas.openxmlformats.org/drawingml/2006/main">
+              <a:graphicData uri="http://schemas.openxmlformats.org/drawingml/2006/picture">
+                <pic:pic xmlns:pic="http://schemas.openxmlformats.org/drawingml/2006/picture">
+                  <pic:nvPicPr>
+                    <pic:cNvPr id="1" name=""/>
+                    <pic:cNvPicPr/>
+                  </pic:nvPicPr>
+                  <pic:blipFill>
+                    <a:blip r:embed="rId63"/>
+                    <a:stretch>
+                      <a:fillRect/>
+                    </a:stretch>
+                  </pic:blipFill>
+                  <pic:spPr>
+                    <a:xfrm>
+                      <a:off x="0" y="0"/>
+                      <a:ext cx="5069001" cy="744616"/>
+                    </a:xfrm>
+                    <a:prstGeom prst="rect">
+                      <a:avLst/>
+                    </a:prstGeom>
+                  </pic:spPr>
+                </pic:pic>
+              </a:graphicData>
+            </a:graphic>
+          </wp:inline>
+        </w:drawing>
+      </w:r>
+    </w:p>
+    <w:p>
+      <w:pPr>
+        <w:ind w:left="720"/>
+        <w:rPr>
+          <w:rFonts w:ascii="Times New Roman" w:hAnsi="Times New Roman" w:cs="Times New Roman"/>
+          <w:sz w:val="24"/>
+          <w:szCs w:val="24"/>
+          <w:u w:val="single"/>
+        </w:rPr>
+      </w:pPr>
+      <w:r>
+        <w:rPr>
+          <w:rFonts w:ascii="Times New Roman" w:hAnsi="Times New Roman" w:cs="Times New Roman"/>
+          <w:sz w:val="24"/>
+          <w:szCs w:val="24"/>
+          <w:u w:val="single"/>
+        </w:rPr>
+        <w:t>ClientRMI.java</w:t>
+      </w:r>
+    </w:p>
+    <w:p>
+      <w:pPr>
+        <w:ind w:left="720"/>
+        <w:rPr>
+          <w:rFonts w:ascii="Times New Roman" w:hAnsi="Times New Roman" w:cs="Times New Roman"/>
+          <w:sz w:val="24"/>
+          <w:szCs w:val="24"/>
+          <w:u w:val="single"/>
+        </w:rPr>
+      </w:pPr>
+      <w:r>
+        <w:rPr>
+          <w:rFonts w:ascii="Times New Roman" w:hAnsi="Times New Roman" w:cs="Times New Roman"/>
+          <w:noProof/>
+          <w:sz w:val="24"/>
+          <w:szCs w:val="24"/>
+        </w:rPr>
+        <w:drawing>
+          <wp:inline distT="0" distB="0" distL="0" distR="0" wp14:anchorId="15FC540F" wp14:editId="0665D02B">
+            <wp:extent cx="5021580" cy="677965"/>
+            <wp:effectExtent l="0" t="0" r="0" b="8255"/>
+            <wp:docPr id="60" name="Picture 60"/>
+            <wp:cNvGraphicFramePr>
+              <a:graphicFrameLocks xmlns:a="http://schemas.openxmlformats.org/drawingml/2006/main" noChangeAspect="1"/>
+            </wp:cNvGraphicFramePr>
+            <a:graphic xmlns:a="http://schemas.openxmlformats.org/drawingml/2006/main">
+              <a:graphicData uri="http://schemas.openxmlformats.org/drawingml/2006/picture">
+                <pic:pic xmlns:pic="http://schemas.openxmlformats.org/drawingml/2006/picture">
+                  <pic:nvPicPr>
+                    <pic:cNvPr id="1" name=""/>
+                    <pic:cNvPicPr/>
+                  </pic:nvPicPr>
+                  <pic:blipFill>
+                    <a:blip r:embed="rId64"/>
+                    <a:stretch>
+                      <a:fillRect/>
+                    </a:stretch>
+                  </pic:blipFill>
+                  <pic:spPr>
+                    <a:xfrm>
+                      <a:off x="0" y="0"/>
                       <a:ext cx="5076388" cy="685365"/>
                     </a:xfrm>
                     <a:prstGeom prst="rect">
@@ -5301,13 +5301,161 @@
       </w:pPr>
     </w:p>
     <w:sectPr>
+      <w:headerReference w:type="even" r:id="rId65"/>
+      <w:headerReference w:type="default" r:id="rId66"/>
+      <w:footerReference w:type="even" r:id="rId67"/>
+      <w:footerReference w:type="default" r:id="rId68"/>
+      <w:headerReference w:type="first" r:id="rId69"/>
+      <w:footerReference w:type="first" r:id="rId70"/>
       <w:pgSz w:w="11906" w:h="16838"/>
       <w:pgMar w:top="1440" w:right="1440" w:bottom="1440" w:left="1800" w:header="709" w:footer="709" w:gutter="0"/>
       <w:cols w:space="708"/>
+      <w:titlePg/>
       <w:docGrid w:linePitch="360"/>
     </w:sectPr>
   </w:body>
 </w:document>
+</file>
+
+<file path=word/endnotes.xml><?xml version="1.0" encoding="utf-8"?>
+<w:endnotes xmlns:wpc="http://schemas.microsoft.com/office/word/2010/wordprocessingCanvas" xmlns:cx="http://schemas.microsoft.com/office/drawing/2014/chartex" xmlns:cx1="http://schemas.microsoft.com/office/drawing/2015/9/8/chartex" xmlns:cx2="http://schemas.microsoft.com/office/drawing/2015/10/21/chartex" xmlns:cx3="http://schemas.microsoft.com/office/drawing/2016/5/9/chartex" xmlns:cx4="http://schemas.microsoft.com/office/drawing/2016/5/10/chartex" xmlns:cx5="http://schemas.microsoft.com/office/drawing/2016/5/11/chartex" xmlns:cx6="http://schemas.microsoft.com/office/drawing/2016/5/12/chartex" xmlns:cx7="http://schemas.microsoft.com/office/drawing/2016/5/13/chartex" xmlns:cx8="http://schemas.microsoft.com/office/drawing/2016/5/14/chartex" xmlns:mc="http://schemas.openxmlformats.org/markup-compatibility/2006" xmlns:aink="http://schemas.microsoft.com/office/drawing/2016/ink" xmlns:am3d="http://schemas.microsoft.com/office/drawing/2017/model3d" xmlns:o="urn:schemas-microsoft-com:office:office" xmlns:oel="http://schemas.microsoft.com/office/2019/extlst" xmlns:r="http://schemas.openxmlformats.org/officeDocument/2006/relationships" xmlns:m="http://schemas.openxmlformats.org/officeDocument/2006/math" xmlns:v="urn:schemas-microsoft-com:vml" xmlns:wp14="http://schemas.microsoft.com/office/word/2010/wordprocessingDrawing" xmlns:wp="http://schemas.openxmlformats.org/drawingml/2006/wordprocessingDrawing" xmlns:w10="urn:schemas-microsoft-com:office:word" xmlns:w="http://schemas.openxmlformats.org/wordprocessingml/2006/main" xmlns:w14="http://schemas.microsoft.com/office/word/2010/wordml" xmlns:w15="http://schemas.microsoft.com/office/word/2012/wordml" xmlns:w16cex="http://schemas.microsoft.com/office/word/2018/wordml/cex" xmlns:w16cid="http://schemas.microsoft.com/office/word/2016/wordml/cid" xmlns:w16="http://schemas.microsoft.com/office/word/2018/wordml" xmlns:w16sdtdh="http://schemas.microsoft.com/office/word/2020/wordml/sdtdatahash" xmlns:w16se="http://schemas.microsoft.com/office/word/2015/wordml/symex" xmlns:wpg="http://schemas.microsoft.com/office/word/2010/wordprocessingGroup" xmlns:wpi="http://schemas.microsoft.com/office/word/2010/wordprocessingInk" xmlns:wne="http://schemas.microsoft.com/office/word/2006/wordml" xmlns:wps="http://schemas.microsoft.com/office/word/2010/wordprocessingShape" mc:Ignorable="w14 w15 w16se w16cid w16 w16cex w16sdtdh wp14">
+  <w:endnote w:type="separator" w:id="-1">
+    <w:p>
+      <w:pPr>
+        <w:spacing w:after="0" w:line="240" w:lineRule="auto"/>
+      </w:pPr>
+      <w:r>
+        <w:separator/>
+      </w:r>
+    </w:p>
+  </w:endnote>
+  <w:endnote w:type="continuationSeparator" w:id="0">
+    <w:p>
+      <w:pPr>
+        <w:spacing w:after="0" w:line="240" w:lineRule="auto"/>
+      </w:pPr>
+      <w:r>
+        <w:continuationSeparator/>
+      </w:r>
+    </w:p>
+  </w:endnote>
+</w:endnotes>
+</file>
+
+<file path=word/footer1.xml><?xml version="1.0" encoding="utf-8"?>
+<w:ftr xmlns:wpc="http://schemas.microsoft.com/office/word/2010/wordprocessingCanvas" xmlns:cx="http://schemas.microsoft.com/office/drawing/2014/chartex" xmlns:cx1="http://schemas.microsoft.com/office/drawing/2015/9/8/chartex" xmlns:cx2="http://schemas.microsoft.com/office/drawing/2015/10/21/chartex" xmlns:cx3="http://schemas.microsoft.com/office/drawing/2016/5/9/chartex" xmlns:cx4="http://schemas.microsoft.com/office/drawing/2016/5/10/chartex" xmlns:cx5="http://schemas.microsoft.com/office/drawing/2016/5/11/chartex" xmlns:cx6="http://schemas.microsoft.com/office/drawing/2016/5/12/chartex" xmlns:cx7="http://schemas.microsoft.com/office/drawing/2016/5/13/chartex" xmlns:cx8="http://schemas.microsoft.com/office/drawing/2016/5/14/chartex" xmlns:mc="http://schemas.openxmlformats.org/markup-compatibility/2006" xmlns:aink="http://schemas.microsoft.com/office/drawing/2016/ink" xmlns:am3d="http://schemas.microsoft.com/office/drawing/2017/model3d" xmlns:o="urn:schemas-microsoft-com:office:office" xmlns:oel="http://schemas.microsoft.com/office/2019/extlst" xmlns:r="http://schemas.openxmlformats.org/officeDocument/2006/relationships" xmlns:m="http://schemas.openxmlformats.org/officeDocument/2006/math" xmlns:v="urn:schemas-microsoft-com:vml" xmlns:wp14="http://schemas.microsoft.com/office/word/2010/wordprocessingDrawing" xmlns:wp="http://schemas.openxmlformats.org/drawingml/2006/wordprocessingDrawing" xmlns:w10="urn:schemas-microsoft-com:office:word" xmlns:w="http://schemas.openxmlformats.org/wordprocessingml/2006/main" xmlns:w14="http://schemas.microsoft.com/office/word/2010/wordml" xmlns:w15="http://schemas.microsoft.com/office/word/2012/wordml" xmlns:w16cex="http://schemas.microsoft.com/office/word/2018/wordml/cex" xmlns:w16cid="http://schemas.microsoft.com/office/word/2016/wordml/cid" xmlns:w16="http://schemas.microsoft.com/office/word/2018/wordml" xmlns:w16sdtdh="http://schemas.microsoft.com/office/word/2020/wordml/sdtdatahash" xmlns:w16se="http://schemas.microsoft.com/office/word/2015/wordml/symex" xmlns:wpg="http://schemas.microsoft.com/office/word/2010/wordprocessingGroup" xmlns:wpi="http://schemas.microsoft.com/office/word/2010/wordprocessingInk" xmlns:wne="http://schemas.microsoft.com/office/word/2006/wordml" xmlns:wps="http://schemas.microsoft.com/office/word/2010/wordprocessingShape" mc:Ignorable="w14 w15 w16se w16cid w16 w16cex w16sdtdh wp14">
+  <w:p>
+    <w:pPr>
+      <w:pStyle w:val="Footer"/>
+    </w:pPr>
+  </w:p>
+</w:ftr>
+</file>
+
+<file path=word/footer2.xml><?xml version="1.0" encoding="utf-8"?>
+<w:ftr xmlns:wpc="http://schemas.microsoft.com/office/word/2010/wordprocessingCanvas" xmlns:cx="http://schemas.microsoft.com/office/drawing/2014/chartex" xmlns:cx1="http://schemas.microsoft.com/office/drawing/2015/9/8/chartex" xmlns:cx2="http://schemas.microsoft.com/office/drawing/2015/10/21/chartex" xmlns:cx3="http://schemas.microsoft.com/office/drawing/2016/5/9/chartex" xmlns:cx4="http://schemas.microsoft.com/office/drawing/2016/5/10/chartex" xmlns:cx5="http://schemas.microsoft.com/office/drawing/2016/5/11/chartex" xmlns:cx6="http://schemas.microsoft.com/office/drawing/2016/5/12/chartex" xmlns:cx7="http://schemas.microsoft.com/office/drawing/2016/5/13/chartex" xmlns:cx8="http://schemas.microsoft.com/office/drawing/2016/5/14/chartex" xmlns:mc="http://schemas.openxmlformats.org/markup-compatibility/2006" xmlns:aink="http://schemas.microsoft.com/office/drawing/2016/ink" xmlns:am3d="http://schemas.microsoft.com/office/drawing/2017/model3d" xmlns:o="urn:schemas-microsoft-com:office:office" xmlns:oel="http://schemas.microsoft.com/office/2019/extlst" xmlns:r="http://schemas.openxmlformats.org/officeDocument/2006/relationships" xmlns:m="http://schemas.openxmlformats.org/officeDocument/2006/math" xmlns:v="urn:schemas-microsoft-com:vml" xmlns:wp14="http://schemas.microsoft.com/office/word/2010/wordprocessingDrawing" xmlns:wp="http://schemas.openxmlformats.org/drawingml/2006/wordprocessingDrawing" xmlns:w10="urn:schemas-microsoft-com:office:word" xmlns:w="http://schemas.openxmlformats.org/wordprocessingml/2006/main" xmlns:w14="http://schemas.microsoft.com/office/word/2010/wordml" xmlns:w15="http://schemas.microsoft.com/office/word/2012/wordml" xmlns:w16cex="http://schemas.microsoft.com/office/word/2018/wordml/cex" xmlns:w16cid="http://schemas.microsoft.com/office/word/2016/wordml/cid" xmlns:w16="http://schemas.microsoft.com/office/word/2018/wordml" xmlns:w16sdtdh="http://schemas.microsoft.com/office/word/2020/wordml/sdtdatahash" xmlns:w16se="http://schemas.microsoft.com/office/word/2015/wordml/symex" xmlns:wpg="http://schemas.microsoft.com/office/word/2010/wordprocessingGroup" xmlns:wpi="http://schemas.microsoft.com/office/word/2010/wordprocessingInk" xmlns:wne="http://schemas.microsoft.com/office/word/2006/wordml" xmlns:wps="http://schemas.microsoft.com/office/word/2010/wordprocessingShape" mc:Ignorable="w14 w15 w16se w16cid w16 w16cex w16sdtdh wp14">
+  <w:p>
+    <w:pPr>
+      <w:pStyle w:val="Footer"/>
+      <w:jc w:val="right"/>
+      <w:rPr>
+        <w:rFonts w:ascii="Times New Roman" w:hAnsi="Times New Roman" w:cs="Times New Roman"/>
+        <w:sz w:val="24"/>
+        <w:szCs w:val="24"/>
+        <w:lang w:val="en-GB"/>
+      </w:rPr>
+    </w:pPr>
+    <w:r>
+      <w:rPr>
+        <w:rFonts w:ascii="Times New Roman" w:hAnsi="Times New Roman" w:cs="Times New Roman"/>
+        <w:sz w:val="24"/>
+        <w:szCs w:val="24"/>
+        <w:lang w:val="en-GB"/>
+      </w:rPr>
+      <w:t>Prepared by: Surakshya Lama</w:t>
+    </w:r>
+  </w:p>
+</w:ftr>
+</file>
+
+<file path=word/footer3.xml><?xml version="1.0" encoding="utf-8"?>
+<w:ftr xmlns:wpc="http://schemas.microsoft.com/office/word/2010/wordprocessingCanvas" xmlns:cx="http://schemas.microsoft.com/office/drawing/2014/chartex" xmlns:cx1="http://schemas.microsoft.com/office/drawing/2015/9/8/chartex" xmlns:cx2="http://schemas.microsoft.com/office/drawing/2015/10/21/chartex" xmlns:cx3="http://schemas.microsoft.com/office/drawing/2016/5/9/chartex" xmlns:cx4="http://schemas.microsoft.com/office/drawing/2016/5/10/chartex" xmlns:cx5="http://schemas.microsoft.com/office/drawing/2016/5/11/chartex" xmlns:cx6="http://schemas.microsoft.com/office/drawing/2016/5/12/chartex" xmlns:cx7="http://schemas.microsoft.com/office/drawing/2016/5/13/chartex" xmlns:cx8="http://schemas.microsoft.com/office/drawing/2016/5/14/chartex" xmlns:mc="http://schemas.openxmlformats.org/markup-compatibility/2006" xmlns:aink="http://schemas.microsoft.com/office/drawing/2016/ink" xmlns:am3d="http://schemas.microsoft.com/office/drawing/2017/model3d" xmlns:o="urn:schemas-microsoft-com:office:office" xmlns:oel="http://schemas.microsoft.com/office/2019/extlst" xmlns:r="http://schemas.openxmlformats.org/officeDocument/2006/relationships" xmlns:m="http://schemas.openxmlformats.org/officeDocument/2006/math" xmlns:v="urn:schemas-microsoft-com:vml" xmlns:wp14="http://schemas.microsoft.com/office/word/2010/wordprocessingDrawing" xmlns:wp="http://schemas.openxmlformats.org/drawingml/2006/wordprocessingDrawing" xmlns:w10="urn:schemas-microsoft-com:office:word" xmlns:w="http://schemas.openxmlformats.org/wordprocessingml/2006/main" xmlns:w14="http://schemas.microsoft.com/office/word/2010/wordml" xmlns:w15="http://schemas.microsoft.com/office/word/2012/wordml" xmlns:w16cex="http://schemas.microsoft.com/office/word/2018/wordml/cex" xmlns:w16cid="http://schemas.microsoft.com/office/word/2016/wordml/cid" xmlns:w16="http://schemas.microsoft.com/office/word/2018/wordml" xmlns:w16sdtdh="http://schemas.microsoft.com/office/word/2020/wordml/sdtdatahash" xmlns:w16se="http://schemas.microsoft.com/office/word/2015/wordml/symex" xmlns:wpg="http://schemas.microsoft.com/office/word/2010/wordprocessingGroup" xmlns:wpi="http://schemas.microsoft.com/office/word/2010/wordprocessingInk" xmlns:wne="http://schemas.microsoft.com/office/word/2006/wordml" xmlns:wps="http://schemas.microsoft.com/office/word/2010/wordprocessingShape" mc:Ignorable="w14 w15 w16se w16cid w16 w16cex w16sdtdh wp14">
+  <w:p>
+    <w:pPr>
+      <w:pStyle w:val="Footer"/>
+    </w:pPr>
+  </w:p>
+</w:ftr>
+</file>
+
+<file path=word/footnotes.xml><?xml version="1.0" encoding="utf-8"?>
+<w:footnotes xmlns:wpc="http://schemas.microsoft.com/office/word/2010/wordprocessingCanvas" xmlns:cx="http://schemas.microsoft.com/office/drawing/2014/chartex" xmlns:cx1="http://schemas.microsoft.com/office/drawing/2015/9/8/chartex" xmlns:cx2="http://schemas.microsoft.com/office/drawing/2015/10/21/chartex" xmlns:cx3="http://schemas.microsoft.com/office/drawing/2016/5/9/chartex" xmlns:cx4="http://schemas.microsoft.com/office/drawing/2016/5/10/chartex" xmlns:cx5="http://schemas.microsoft.com/office/drawing/2016/5/11/chartex" xmlns:cx6="http://schemas.microsoft.com/office/drawing/2016/5/12/chartex" xmlns:cx7="http://schemas.microsoft.com/office/drawing/2016/5/13/chartex" xmlns:cx8="http://schemas.microsoft.com/office/drawing/2016/5/14/chartex" xmlns:mc="http://schemas.openxmlformats.org/markup-compatibility/2006" xmlns:aink="http://schemas.microsoft.com/office/drawing/2016/ink" xmlns:am3d="http://schemas.microsoft.com/office/drawing/2017/model3d" xmlns:o="urn:schemas-microsoft-com:office:office" xmlns:oel="http://schemas.microsoft.com/office/2019/extlst" xmlns:r="http://schemas.openxmlformats.org/officeDocument/2006/relationships" xmlns:m="http://schemas.openxmlformats.org/officeDocument/2006/math" xmlns:v="urn:schemas-microsoft-com:vml" xmlns:wp14="http://schemas.microsoft.com/office/word/2010/wordprocessingDrawing" xmlns:wp="http://schemas.openxmlformats.org/drawingml/2006/wordprocessingDrawing" xmlns:w10="urn:schemas-microsoft-com:office:word" xmlns:w="http://schemas.openxmlformats.org/wordprocessingml/2006/main" xmlns:w14="http://schemas.microsoft.com/office/word/2010/wordml" xmlns:w15="http://schemas.microsoft.com/office/word/2012/wordml" xmlns:w16cex="http://schemas.microsoft.com/office/word/2018/wordml/cex" xmlns:w16cid="http://schemas.microsoft.com/office/word/2016/wordml/cid" xmlns:w16="http://schemas.microsoft.com/office/word/2018/wordml" xmlns:w16sdtdh="http://schemas.microsoft.com/office/word/2020/wordml/sdtdatahash" xmlns:w16se="http://schemas.microsoft.com/office/word/2015/wordml/symex" xmlns:wpg="http://schemas.microsoft.com/office/word/2010/wordprocessingGroup" xmlns:wpi="http://schemas.microsoft.com/office/word/2010/wordprocessingInk" xmlns:wne="http://schemas.microsoft.com/office/word/2006/wordml" xmlns:wps="http://schemas.microsoft.com/office/word/2010/wordprocessingShape" mc:Ignorable="w14 w15 w16se w16cid w16 w16cex w16sdtdh wp14">
+  <w:footnote w:type="separator" w:id="-1">
+    <w:p>
+      <w:pPr>
+        <w:spacing w:after="0" w:line="240" w:lineRule="auto"/>
+      </w:pPr>
+      <w:r>
+        <w:separator/>
+      </w:r>
+    </w:p>
+  </w:footnote>
+  <w:footnote w:type="continuationSeparator" w:id="0">
+    <w:p>
+      <w:pPr>
+        <w:spacing w:after="0" w:line="240" w:lineRule="auto"/>
+      </w:pPr>
+      <w:r>
+        <w:continuationSeparator/>
+      </w:r>
+    </w:p>
+  </w:footnote>
+</w:footnotes>
+</file>
+
+<file path=word/header1.xml><?xml version="1.0" encoding="utf-8"?>
+<w:hdr xmlns:wpc="http://schemas.microsoft.com/office/word/2010/wordprocessingCanvas" xmlns:cx="http://schemas.microsoft.com/office/drawing/2014/chartex" xmlns:cx1="http://schemas.microsoft.com/office/drawing/2015/9/8/chartex" xmlns:cx2="http://schemas.microsoft.com/office/drawing/2015/10/21/chartex" xmlns:cx3="http://schemas.microsoft.com/office/drawing/2016/5/9/chartex" xmlns:cx4="http://schemas.microsoft.com/office/drawing/2016/5/10/chartex" xmlns:cx5="http://schemas.microsoft.com/office/drawing/2016/5/11/chartex" xmlns:cx6="http://schemas.microsoft.com/office/drawing/2016/5/12/chartex" xmlns:cx7="http://schemas.microsoft.com/office/drawing/2016/5/13/chartex" xmlns:cx8="http://schemas.microsoft.com/office/drawing/2016/5/14/chartex" xmlns:mc="http://schemas.openxmlformats.org/markup-compatibility/2006" xmlns:aink="http://schemas.microsoft.com/office/drawing/2016/ink" xmlns:am3d="http://schemas.microsoft.com/office/drawing/2017/model3d" xmlns:o="urn:schemas-microsoft-com:office:office" xmlns:oel="http://schemas.microsoft.com/office/2019/extlst" xmlns:r="http://schemas.openxmlformats.org/officeDocument/2006/relationships" xmlns:m="http://schemas.openxmlformats.org/officeDocument/2006/math" xmlns:v="urn:schemas-microsoft-com:vml" xmlns:wp14="http://schemas.microsoft.com/office/word/2010/wordprocessingDrawing" xmlns:wp="http://schemas.openxmlformats.org/drawingml/2006/wordprocessingDrawing" xmlns:w10="urn:schemas-microsoft-com:office:word" xmlns:w="http://schemas.openxmlformats.org/wordprocessingml/2006/main" xmlns:w14="http://schemas.microsoft.com/office/word/2010/wordml" xmlns:w15="http://schemas.microsoft.com/office/word/2012/wordml" xmlns:w16cex="http://schemas.microsoft.com/office/word/2018/wordml/cex" xmlns:w16cid="http://schemas.microsoft.com/office/word/2016/wordml/cid" xmlns:w16="http://schemas.microsoft.com/office/word/2018/wordml" xmlns:w16sdtdh="http://schemas.microsoft.com/office/word/2020/wordml/sdtdatahash" xmlns:w16se="http://schemas.microsoft.com/office/word/2015/wordml/symex" xmlns:wpg="http://schemas.microsoft.com/office/word/2010/wordprocessingGroup" xmlns:wpi="http://schemas.microsoft.com/office/word/2010/wordprocessingInk" xmlns:wne="http://schemas.microsoft.com/office/word/2006/wordml" xmlns:wps="http://schemas.microsoft.com/office/word/2010/wordprocessingShape" mc:Ignorable="w14 w15 w16se w16cid w16 w16cex w16sdtdh wp14">
+  <w:p>
+    <w:pPr>
+      <w:pStyle w:val="Header"/>
+    </w:pPr>
+  </w:p>
+</w:hdr>
+</file>
+
+<file path=word/header2.xml><?xml version="1.0" encoding="utf-8"?>
+<w:hdr xmlns:wpc="http://schemas.microsoft.com/office/word/2010/wordprocessingCanvas" xmlns:cx="http://schemas.microsoft.com/office/drawing/2014/chartex" xmlns:cx1="http://schemas.microsoft.com/office/drawing/2015/9/8/chartex" xmlns:cx2="http://schemas.microsoft.com/office/drawing/2015/10/21/chartex" xmlns:cx3="http://schemas.microsoft.com/office/drawing/2016/5/9/chartex" xmlns:cx4="http://schemas.microsoft.com/office/drawing/2016/5/10/chartex" xmlns:cx5="http://schemas.microsoft.com/office/drawing/2016/5/11/chartex" xmlns:cx6="http://schemas.microsoft.com/office/drawing/2016/5/12/chartex" xmlns:cx7="http://schemas.microsoft.com/office/drawing/2016/5/13/chartex" xmlns:cx8="http://schemas.microsoft.com/office/drawing/2016/5/14/chartex" xmlns:mc="http://schemas.openxmlformats.org/markup-compatibility/2006" xmlns:aink="http://schemas.microsoft.com/office/drawing/2016/ink" xmlns:am3d="http://schemas.microsoft.com/office/drawing/2017/model3d" xmlns:o="urn:schemas-microsoft-com:office:office" xmlns:oel="http://schemas.microsoft.com/office/2019/extlst" xmlns:r="http://schemas.openxmlformats.org/officeDocument/2006/relationships" xmlns:m="http://schemas.openxmlformats.org/officeDocument/2006/math" xmlns:v="urn:schemas-microsoft-com:vml" xmlns:wp14="http://schemas.microsoft.com/office/word/2010/wordprocessingDrawing" xmlns:wp="http://schemas.openxmlformats.org/drawingml/2006/wordprocessingDrawing" xmlns:w10="urn:schemas-microsoft-com:office:word" xmlns:w="http://schemas.openxmlformats.org/wordprocessingml/2006/main" xmlns:w14="http://schemas.microsoft.com/office/word/2010/wordml" xmlns:w15="http://schemas.microsoft.com/office/word/2012/wordml" xmlns:w16cex="http://schemas.microsoft.com/office/word/2018/wordml/cex" xmlns:w16cid="http://schemas.microsoft.com/office/word/2016/wordml/cid" xmlns:w16="http://schemas.microsoft.com/office/word/2018/wordml" xmlns:w16sdtdh="http://schemas.microsoft.com/office/word/2020/wordml/sdtdatahash" xmlns:w16se="http://schemas.microsoft.com/office/word/2015/wordml/symex" xmlns:wpg="http://schemas.microsoft.com/office/word/2010/wordprocessingGroup" xmlns:wpi="http://schemas.microsoft.com/office/word/2010/wordprocessingInk" xmlns:wne="http://schemas.microsoft.com/office/word/2006/wordml" xmlns:wps="http://schemas.microsoft.com/office/word/2010/wordprocessingShape" mc:Ignorable="w14 w15 w16se w16cid w16 w16cex w16sdtdh wp14">
+  <w:p>
+    <w:pPr>
+      <w:pStyle w:val="Header"/>
+      <w:rPr>
+        <w:rFonts w:ascii="Times New Roman" w:hAnsi="Times New Roman" w:cs="Times New Roman"/>
+        <w:sz w:val="24"/>
+        <w:szCs w:val="24"/>
+        <w:lang w:val="en-GB"/>
+      </w:rPr>
+    </w:pPr>
+    <w:r>
+      <w:rPr>
+        <w:rFonts w:ascii="Times New Roman" w:hAnsi="Times New Roman" w:cs="Times New Roman"/>
+        <w:sz w:val="24"/>
+        <w:szCs w:val="24"/>
+        <w:lang w:val="en-GB"/>
+      </w:rPr>
+      <w:t>Lab Report of Network Programming</w:t>
+    </w:r>
+  </w:p>
+</w:hdr>
+</file>
+
+<file path=word/header3.xml><?xml version="1.0" encoding="utf-8"?>
+<w:hdr xmlns:wpc="http://schemas.microsoft.com/office/word/2010/wordprocessingCanvas" xmlns:cx="http://schemas.microsoft.com/office/drawing/2014/chartex" xmlns:cx1="http://schemas.microsoft.com/office/drawing/2015/9/8/chartex" xmlns:cx2="http://schemas.microsoft.com/office/drawing/2015/10/21/chartex" xmlns:cx3="http://schemas.microsoft.com/office/drawing/2016/5/9/chartex" xmlns:cx4="http://schemas.microsoft.com/office/drawing/2016/5/10/chartex" xmlns:cx5="http://schemas.microsoft.com/office/drawing/2016/5/11/chartex" xmlns:cx6="http://schemas.microsoft.com/office/drawing/2016/5/12/chartex" xmlns:cx7="http://schemas.microsoft.com/office/drawing/2016/5/13/chartex" xmlns:cx8="http://schemas.microsoft.com/office/drawing/2016/5/14/chartex" xmlns:mc="http://schemas.openxmlformats.org/markup-compatibility/2006" xmlns:aink="http://schemas.microsoft.com/office/drawing/2016/ink" xmlns:am3d="http://schemas.microsoft.com/office/drawing/2017/model3d" xmlns:o="urn:schemas-microsoft-com:office:office" xmlns:oel="http://schemas.microsoft.com/office/2019/extlst" xmlns:r="http://schemas.openxmlformats.org/officeDocument/2006/relationships" xmlns:m="http://schemas.openxmlformats.org/officeDocument/2006/math" xmlns:v="urn:schemas-microsoft-com:vml" xmlns:wp14="http://schemas.microsoft.com/office/word/2010/wordprocessingDrawing" xmlns:wp="http://schemas.openxmlformats.org/drawingml/2006/wordprocessingDrawing" xmlns:w10="urn:schemas-microsoft-com:office:word" xmlns:w="http://schemas.openxmlformats.org/wordprocessingml/2006/main" xmlns:w14="http://schemas.microsoft.com/office/word/2010/wordml" xmlns:w15="http://schemas.microsoft.com/office/word/2012/wordml" xmlns:w16cex="http://schemas.microsoft.com/office/word/2018/wordml/cex" xmlns:w16cid="http://schemas.microsoft.com/office/word/2016/wordml/cid" xmlns:w16="http://schemas.microsoft.com/office/word/2018/wordml" xmlns:w16sdtdh="http://schemas.microsoft.com/office/word/2020/wordml/sdtdatahash" xmlns:w16se="http://schemas.microsoft.com/office/word/2015/wordml/symex" xmlns:wpg="http://schemas.microsoft.com/office/word/2010/wordprocessingGroup" xmlns:wpi="http://schemas.microsoft.com/office/word/2010/wordprocessingInk" xmlns:wne="http://schemas.microsoft.com/office/word/2006/wordml" xmlns:wps="http://schemas.microsoft.com/office/word/2010/wordprocessingShape" mc:Ignorable="w14 w15 w16se w16cid w16 w16cex w16sdtdh wp14">
+  <w:p>
+    <w:pPr>
+      <w:pStyle w:val="Header"/>
+    </w:pPr>
+  </w:p>
+</w:hdr>
 </file>
 
 <file path=word/numbering.xml><?xml version="1.0" encoding="utf-8"?>
@@ -7366,6 +7514,7 @@
   <w:style w:type="character" w:default="1" w:styleId="DefaultParagraphFont">
     <w:name w:val="Default Paragraph Font"/>
     <w:uiPriority w:val="1"/>
+    <w:semiHidden/>
     <w:unhideWhenUsed/>
   </w:style>
   <w:style w:type="table" w:default="1" w:styleId="TableNormal">
@@ -7720,6 +7869,50 @@
       <w:shd w:val="clear" w:color="auto" w:fill="E1DFDD"/>
     </w:rPr>
   </w:style>
+  <w:style w:type="paragraph" w:styleId="Header">
+    <w:name w:val="header"/>
+    <w:basedOn w:val="Normal"/>
+    <w:link w:val="HeaderChar"/>
+    <w:uiPriority w:val="99"/>
+    <w:unhideWhenUsed/>
+    <w:rsid w:val="00456FAA"/>
+    <w:pPr>
+      <w:tabs>
+        <w:tab w:val="center" w:pos="4513"/>
+        <w:tab w:val="right" w:pos="9026"/>
+      </w:tabs>
+      <w:spacing w:after="0" w:line="240" w:lineRule="auto"/>
+    </w:pPr>
+  </w:style>
+  <w:style w:type="character" w:customStyle="1" w:styleId="HeaderChar">
+    <w:name w:val="Header Char"/>
+    <w:basedOn w:val="DefaultParagraphFont"/>
+    <w:link w:val="Header"/>
+    <w:uiPriority w:val="99"/>
+    <w:rsid w:val="00456FAA"/>
+  </w:style>
+  <w:style w:type="paragraph" w:styleId="Footer">
+    <w:name w:val="footer"/>
+    <w:basedOn w:val="Normal"/>
+    <w:link w:val="FooterChar"/>
+    <w:uiPriority w:val="99"/>
+    <w:unhideWhenUsed/>
+    <w:rsid w:val="00456FAA"/>
+    <w:pPr>
+      <w:tabs>
+        <w:tab w:val="center" w:pos="4513"/>
+        <w:tab w:val="right" w:pos="9026"/>
+      </w:tabs>
+      <w:spacing w:after="0" w:line="240" w:lineRule="auto"/>
+    </w:pPr>
+  </w:style>
+  <w:style w:type="character" w:customStyle="1" w:styleId="FooterChar">
+    <w:name w:val="Footer Char"/>
+    <w:basedOn w:val="DefaultParagraphFont"/>
+    <w:link w:val="Footer"/>
+    <w:uiPriority w:val="99"/>
+    <w:rsid w:val="00456FAA"/>
+  </w:style>
 </w:styles>
 </file>
 

</xml_diff>